<commit_message>
update run_demo.sh to load the correct main class from .jar file
</commit_message>
<xml_diff>
--- a/Demo Instructions Customer Churn.docx
+++ b/Demo Instructions Customer Churn.docx
@@ -1,6 +1,6 @@
 
 <file path=word/document.xml><?xml version="1.0" encoding="utf-8"?>
-<w:document xmlns:wpc="http://schemas.microsoft.com/office/word/2010/wordprocessingCanvas" xmlns:cx="http://schemas.microsoft.com/office/drawing/2014/chartex" xmlns:cx1="http://schemas.microsoft.com/office/drawing/2015/9/8/chartex" xmlns:cx2="http://schemas.microsoft.com/office/drawing/2015/10/21/chartex" xmlns:mc="http://schemas.openxmlformats.org/markup-compatibility/2006" xmlns:o="urn:schemas-microsoft-com:office:office" xmlns:r="http://schemas.openxmlformats.org/officeDocument/2006/relationships" xmlns:m="http://schemas.openxmlformats.org/officeDocument/2006/math" xmlns:v="urn:schemas-microsoft-com:vml" xmlns:wp14="http://schemas.microsoft.com/office/word/2010/wordprocessingDrawing" xmlns:wp="http://schemas.openxmlformats.org/drawingml/2006/wordprocessingDrawing" xmlns:w10="urn:schemas-microsoft-com:office:word" xmlns:w="http://schemas.openxmlformats.org/wordprocessingml/2006/main" xmlns:w14="http://schemas.microsoft.com/office/word/2010/wordml" xmlns:w15="http://schemas.microsoft.com/office/word/2012/wordml" xmlns:w16se="http://schemas.microsoft.com/office/word/2015/wordml/symex" xmlns:wpg="http://schemas.microsoft.com/office/word/2010/wordprocessingGroup" xmlns:wpi="http://schemas.microsoft.com/office/word/2010/wordprocessingInk" xmlns:wne="http://schemas.microsoft.com/office/word/2006/wordml" xmlns:wps="http://schemas.microsoft.com/office/word/2010/wordprocessingShape" mc:Ignorable="w14 w15 w16se wp14">
+<w:document xmlns:wpc="http://schemas.microsoft.com/office/word/2010/wordprocessingCanvas" xmlns:cx="http://schemas.microsoft.com/office/drawing/2014/chartex" xmlns:cx1="http://schemas.microsoft.com/office/drawing/2015/9/8/chartex" xmlns:cx2="http://schemas.microsoft.com/office/drawing/2015/10/21/chartex" xmlns:cx3="http://schemas.microsoft.com/office/drawing/2016/5/9/chartex" xmlns:cx4="http://schemas.microsoft.com/office/drawing/2016/5/10/chartex" xmlns:cx5="http://schemas.microsoft.com/office/drawing/2016/5/11/chartex" xmlns:mc="http://schemas.openxmlformats.org/markup-compatibility/2006" xmlns:o="urn:schemas-microsoft-com:office:office" xmlns:r="http://schemas.openxmlformats.org/officeDocument/2006/relationships" xmlns:m="http://schemas.openxmlformats.org/officeDocument/2006/math" xmlns:v="urn:schemas-microsoft-com:vml" xmlns:wp14="http://schemas.microsoft.com/office/word/2010/wordprocessingDrawing" xmlns:wp="http://schemas.openxmlformats.org/drawingml/2006/wordprocessingDrawing" xmlns:w10="urn:schemas-microsoft-com:office:word" xmlns:w="http://schemas.openxmlformats.org/wordprocessingml/2006/main" xmlns:w14="http://schemas.microsoft.com/office/word/2010/wordml" xmlns:w15="http://schemas.microsoft.com/office/word/2012/wordml" xmlns:w16se="http://schemas.microsoft.com/office/word/2015/wordml/symex" xmlns:wpg="http://schemas.microsoft.com/office/word/2010/wordprocessingGroup" xmlns:wpi="http://schemas.microsoft.com/office/word/2010/wordprocessingInk" xmlns:wne="http://schemas.microsoft.com/office/word/2006/wordml" xmlns:wps="http://schemas.microsoft.com/office/word/2010/wordprocessingShape" mc:Ignorable="w14 w15 w16se wp14">
   <w:body>
     <w:p>
       <w:pPr>
@@ -377,8 +377,16 @@
         <w:rPr>
           <w:rFonts w:asciiTheme="minorHAnsi" w:hAnsiTheme="minorHAnsi"/>
         </w:rPr>
-        <w:t>mo Workthrough</w:t>
-      </w:r>
+        <w:t xml:space="preserve">mo </w:t>
+      </w:r>
+      <w:proofErr w:type="spellStart"/>
+      <w:r>
+        <w:rPr>
+          <w:rFonts w:asciiTheme="minorHAnsi" w:hAnsiTheme="minorHAnsi"/>
+        </w:rPr>
+        <w:t>Workthrough</w:t>
+      </w:r>
+      <w:proofErr w:type="spellEnd"/>
     </w:p>
     <w:p>
       <w:pPr>
@@ -1261,7 +1269,15 @@
         </w:rPr>
       </w:pPr>
       <w:r>
-        <w:t>First, you need a HDInsight Cluster on Linux with R Server to deploy in order to run this demo.</w:t>
+        <w:t xml:space="preserve">First, you need a HDInsight Cluster on Linux with R Server to deploy </w:t>
+      </w:r>
+      <w:proofErr w:type="gramStart"/>
+      <w:r>
+        <w:t>in order to</w:t>
+      </w:r>
+      <w:proofErr w:type="gramEnd"/>
+      <w:r>
+        <w:t xml:space="preserve"> run this demo.</w:t>
       </w:r>
     </w:p>
     <w:p>
@@ -1449,12 +1465,37 @@
         </w:rPr>
         <w:t xml:space="preserve"> DO NOT name the default container as “</w:t>
       </w:r>
+      <w:proofErr w:type="spellStart"/>
       <w:r>
         <w:rPr>
           <w:rFonts w:cs="Helvetica"/>
           <w:color w:val="333333"/>
         </w:rPr>
-        <w:t>customerchurnintern” or “customerchurnresult”.</w:t>
+        <w:t>customerchurnintern</w:t>
+      </w:r>
+      <w:proofErr w:type="spellEnd"/>
+      <w:r>
+        <w:rPr>
+          <w:rFonts w:cs="Helvetica"/>
+          <w:color w:val="333333"/>
+        </w:rPr>
+        <w:t>” or “</w:t>
+      </w:r>
+      <w:proofErr w:type="spellStart"/>
+      <w:r>
+        <w:rPr>
+          <w:rFonts w:cs="Helvetica"/>
+          <w:color w:val="333333"/>
+        </w:rPr>
+        <w:t>customerchurnresult</w:t>
+      </w:r>
+      <w:proofErr w:type="spellEnd"/>
+      <w:r>
+        <w:rPr>
+          <w:rFonts w:cs="Helvetica"/>
+          <w:color w:val="333333"/>
+        </w:rPr>
+        <w:t>”.</w:t>
       </w:r>
     </w:p>
     <w:p>
@@ -1974,18 +2015,37 @@
         </w:rPr>
         <w:t> </w:t>
       </w:r>
-      <w:hyperlink r:id="rId21" w:history="1">
-        <w:r>
-          <w:rPr>
-            <w:rStyle w:val="Hyperlink"/>
-            <w:rFonts w:cs="Helvetica"/>
-            <w:color w:val="4078C0"/>
-            <w:u w:val="none"/>
-            <w:shd w:val="clear" w:color="auto" w:fill="FFFFFF"/>
-          </w:rPr>
-          <w:t>PuTTY</w:t>
-        </w:r>
-      </w:hyperlink>
+      <w:proofErr w:type="spellStart"/>
+      <w:r>
+        <w:fldChar w:fldCharType="begin"/>
+      </w:r>
+      <w:r>
+        <w:instrText xml:space="preserve"> HYPERLINK "http://www.chiark.greenend.org.uk/~sgtatham/putty/download.html" </w:instrText>
+      </w:r>
+      <w:r>
+        <w:fldChar w:fldCharType="separate"/>
+      </w:r>
+      <w:r>
+        <w:rPr>
+          <w:rStyle w:val="Hyperlink"/>
+          <w:rFonts w:cs="Helvetica"/>
+          <w:color w:val="4078C0"/>
+          <w:u w:val="none"/>
+          <w:shd w:val="clear" w:color="auto" w:fill="FFFFFF"/>
+        </w:rPr>
+        <w:t>PuTTY</w:t>
+      </w:r>
+      <w:proofErr w:type="spellEnd"/>
+      <w:r>
+        <w:rPr>
+          <w:rStyle w:val="Hyperlink"/>
+          <w:rFonts w:cs="Helvetica"/>
+          <w:color w:val="4078C0"/>
+          <w:u w:val="none"/>
+          <w:shd w:val="clear" w:color="auto" w:fill="FFFFFF"/>
+        </w:rPr>
+        <w:fldChar w:fldCharType="end"/>
+      </w:r>
       <w:r>
         <w:rPr>
           <w:rFonts w:ascii="Helvetica" w:hAnsi="Helvetica" w:cs="Helvetica"/>
@@ -2023,18 +2083,37 @@
         </w:rPr>
         <w:t> </w:t>
       </w:r>
-      <w:hyperlink r:id="rId22" w:history="1">
-        <w:r>
-          <w:rPr>
-            <w:rStyle w:val="Hyperlink"/>
-            <w:rFonts w:cs="Helvetica"/>
-            <w:color w:val="4078C0"/>
-            <w:u w:val="none"/>
-            <w:shd w:val="clear" w:color="auto" w:fill="FFFFFF"/>
-          </w:rPr>
-          <w:t>WinSCP</w:t>
-        </w:r>
-      </w:hyperlink>
+      <w:proofErr w:type="spellStart"/>
+      <w:r>
+        <w:fldChar w:fldCharType="begin"/>
+      </w:r>
+      <w:r>
+        <w:instrText xml:space="preserve"> HYPERLINK "https://winscp.net/eng/download.php" </w:instrText>
+      </w:r>
+      <w:r>
+        <w:fldChar w:fldCharType="separate"/>
+      </w:r>
+      <w:r>
+        <w:rPr>
+          <w:rStyle w:val="Hyperlink"/>
+          <w:rFonts w:cs="Helvetica"/>
+          <w:color w:val="4078C0"/>
+          <w:u w:val="none"/>
+          <w:shd w:val="clear" w:color="auto" w:fill="FFFFFF"/>
+        </w:rPr>
+        <w:t>WinSCP</w:t>
+      </w:r>
+      <w:proofErr w:type="spellEnd"/>
+      <w:r>
+        <w:rPr>
+          <w:rStyle w:val="Hyperlink"/>
+          <w:rFonts w:cs="Helvetica"/>
+          <w:color w:val="4078C0"/>
+          <w:u w:val="none"/>
+          <w:shd w:val="clear" w:color="auto" w:fill="FFFFFF"/>
+        </w:rPr>
+        <w:fldChar w:fldCharType="end"/>
+      </w:r>
       <w:r>
         <w:t>.</w:t>
       </w:r>
@@ -2074,7 +2153,7 @@
         </w:rPr>
         <w:t xml:space="preserve"> Azure SDK by following the step 1 in this instruction </w:t>
       </w:r>
-      <w:hyperlink r:id="rId23" w:history="1">
+      <w:hyperlink r:id="rId21" w:history="1">
         <w:r>
           <w:rPr>
             <w:rStyle w:val="Hyperlink"/>
@@ -2230,7 +2309,7 @@
                     <pic:cNvPicPr/>
                   </pic:nvPicPr>
                   <pic:blipFill>
-                    <a:blip r:embed="rId24">
+                    <a:blip r:embed="rId22">
                       <a:extLst>
                         <a:ext uri="{28A0092B-C50C-407E-A947-70E740481C1C}">
                           <a14:useLocalDpi xmlns:a14="http://schemas.microsoft.com/office/drawing/2010/main" val="0"/>
@@ -2299,7 +2378,7 @@
         </w:rPr>
         <w:t xml:space="preserve"> </w:t>
       </w:r>
-      <w:hyperlink r:id="rId25" w:history="1">
+      <w:hyperlink r:id="rId23" w:history="1">
         <w:r>
           <w:rPr>
             <w:rStyle w:val="Hyperlink"/>
@@ -2489,7 +2568,7 @@
                     <pic:cNvPicPr/>
                   </pic:nvPicPr>
                   <pic:blipFill>
-                    <a:blip r:embed="rId26">
+                    <a:blip r:embed="rId24">
                       <a:extLst>
                         <a:ext uri="{28A0092B-C50C-407E-A947-70E740481C1C}">
                           <a14:useLocalDpi xmlns:a14="http://schemas.microsoft.com/office/drawing/2010/main" val="0"/>
@@ -2636,7 +2715,7 @@
                     <pic:cNvPicPr/>
                   </pic:nvPicPr>
                   <pic:blipFill>
-                    <a:blip r:embed="rId27">
+                    <a:blip r:embed="rId25">
                       <a:extLst>
                         <a:ext uri="{28A0092B-C50C-407E-A947-70E740481C1C}">
                           <a14:useLocalDpi xmlns:a14="http://schemas.microsoft.com/office/drawing/2010/main" val="0"/>
@@ -2691,7 +2770,7 @@
                     <pic:cNvPicPr/>
                   </pic:nvPicPr>
                   <pic:blipFill>
-                    <a:blip r:embed="rId28">
+                    <a:blip r:embed="rId26">
                       <a:extLst>
                         <a:ext uri="{28A0092B-C50C-407E-A947-70E740481C1C}">
                           <a14:useLocalDpi xmlns:a14="http://schemas.microsoft.com/office/drawing/2010/main" val="0"/>
@@ -3044,6 +3123,7 @@
         </w:rPr>
         <w:t> </w:t>
       </w:r>
+      <w:proofErr w:type="spellStart"/>
       <w:r>
         <w:rPr>
           <w:rStyle w:val="Strong"/>
@@ -3052,6 +3132,7 @@
         </w:rPr>
         <w:t>RServer</w:t>
       </w:r>
+      <w:proofErr w:type="spellEnd"/>
       <w:r>
         <w:t>. This will display the</w:t>
       </w:r>
@@ -3090,7 +3171,7 @@
                     <pic:cNvPicPr/>
                   </pic:nvPicPr>
                   <pic:blipFill>
-                    <a:blip r:embed="rId29">
+                    <a:blip r:embed="rId27">
                       <a:extLst>
                         <a:ext uri="{28A0092B-C50C-407E-A947-70E740481C1C}">
                           <a14:useLocalDpi xmlns:a14="http://schemas.microsoft.com/office/drawing/2010/main" val="0"/>
@@ -3141,6 +3222,7 @@
         <w:lastRenderedPageBreak/>
         <w:t xml:space="preserve">Connect to the R Server edge node which is on Linux using </w:t>
       </w:r>
+      <w:proofErr w:type="spellStart"/>
       <w:r>
         <w:rPr>
           <w:rFonts w:asciiTheme="minorHAnsi" w:hAnsiTheme="minorHAnsi"/>
@@ -3150,6 +3232,7 @@
         </w:rPr>
         <w:t>PuTTY</w:t>
       </w:r>
+      <w:proofErr w:type="spellEnd"/>
       <w:r>
         <w:rPr>
           <w:rFonts w:asciiTheme="minorHAnsi" w:hAnsiTheme="minorHAnsi"/>
@@ -3174,15 +3257,25 @@
         </w:rPr>
         <w:t xml:space="preserve">See more details </w:t>
       </w:r>
-      <w:hyperlink r:id="rId30" w:anchor="connect-to-a-linux-based-hdinsight-cluster" w:history="1">
+      <w:hyperlink r:id="rId28" w:anchor="connect-to-a-linux-based-hdinsight-cluster" w:history="1">
         <w:r>
           <w:rPr>
             <w:rStyle w:val="Hyperlink"/>
             <w:rFonts w:cs="Segoe UI"/>
             <w:color w:val="00ABEC"/>
           </w:rPr>
-          <w:t>Connect to a Linux-based HDInsight cluster using PuTTY</w:t>
+          <w:t xml:space="preserve">Connect to a Linux-based HDInsight cluster using </w:t>
         </w:r>
+        <w:proofErr w:type="spellStart"/>
+        <w:r>
+          <w:rPr>
+            <w:rStyle w:val="Hyperlink"/>
+            <w:rFonts w:cs="Segoe UI"/>
+            <w:color w:val="00ABEC"/>
+          </w:rPr>
+          <w:t>PuTTY</w:t>
+        </w:r>
+        <w:proofErr w:type="spellEnd"/>
       </w:hyperlink>
       <w:r>
         <w:rPr>
@@ -3214,8 +3307,18 @@
           <w:i/>
           <w:color w:val="2E74B5" w:themeColor="accent1" w:themeShade="BF"/>
         </w:rPr>
-        <w:t>Open PuTTY</w:t>
-      </w:r>
+        <w:t xml:space="preserve">Open </w:t>
+      </w:r>
+      <w:proofErr w:type="spellStart"/>
+      <w:r>
+        <w:rPr>
+          <w:rFonts w:ascii="Calibri" w:eastAsia="Times New Roman" w:hAnsi="Calibri" w:cs="Times New Roman"/>
+          <w:i/>
+          <w:color w:val="2E74B5" w:themeColor="accent1" w:themeShade="BF"/>
+        </w:rPr>
+        <w:t>PuTTY</w:t>
+      </w:r>
+      <w:proofErr w:type="spellEnd"/>
       <w:r>
         <w:rPr>
           <w:rFonts w:ascii="Calibri" w:eastAsia="Times New Roman" w:hAnsi="Calibri" w:cs="Times New Roman"/>
@@ -3253,7 +3356,7 @@
                     <pic:cNvPicPr/>
                   </pic:nvPicPr>
                   <pic:blipFill>
-                    <a:blip r:embed="rId31">
+                    <a:blip r:embed="rId29">
                       <a:extLst>
                         <a:ext uri="{28A0092B-C50C-407E-A947-70E740481C1C}">
                           <a14:useLocalDpi xmlns:a14="http://schemas.microsoft.com/office/drawing/2010/main" val="0"/>
@@ -3301,7 +3404,25 @@
           <w:i/>
           <w:color w:val="2E74B5" w:themeColor="accent1" w:themeShade="BF"/>
         </w:rPr>
-        <w:t>In Category, select Session. From the Basic options for your PuTTY session screen, enter the SSH</w:t>
+        <w:t xml:space="preserve">In Category, select Session. From the Basic options for your </w:t>
+      </w:r>
+      <w:proofErr w:type="spellStart"/>
+      <w:r>
+        <w:rPr>
+          <w:rFonts w:ascii="Calibri" w:eastAsia="Times New Roman" w:hAnsi="Calibri" w:cs="Times New Roman"/>
+          <w:i/>
+          <w:color w:val="2E74B5" w:themeColor="accent1" w:themeShade="BF"/>
+        </w:rPr>
+        <w:t>PuTTY</w:t>
+      </w:r>
+      <w:proofErr w:type="spellEnd"/>
+      <w:r>
+        <w:rPr>
+          <w:rFonts w:ascii="Calibri" w:eastAsia="Times New Roman" w:hAnsi="Calibri" w:cs="Times New Roman"/>
+          <w:i/>
+          <w:color w:val="2E74B5" w:themeColor="accent1" w:themeShade="BF"/>
+        </w:rPr>
+        <w:t xml:space="preserve"> session screen, enter the SSH</w:t>
       </w:r>
       <w:r>
         <w:rPr>
@@ -3459,7 +3580,7 @@
                     <pic:cNvPicPr/>
                   </pic:nvPicPr>
                   <pic:blipFill>
-                    <a:blip r:embed="rId32">
+                    <a:blip r:embed="rId30">
                       <a:extLst>
                         <a:ext uri="{28A0092B-C50C-407E-A947-70E740481C1C}">
                           <a14:useLocalDpi xmlns:a14="http://schemas.microsoft.com/office/drawing/2010/main" val="0"/>
@@ -3502,6 +3623,7 @@
           <w:color w:val="2E74B5" w:themeColor="accent1" w:themeShade="BF"/>
         </w:rPr>
       </w:pPr>
+      <w:proofErr w:type="gramStart"/>
       <w:r>
         <w:rPr>
           <w:rFonts w:ascii="Calibri" w:eastAsia="Times New Roman" w:hAnsi="Calibri" w:cs="Times New Roman"/>
@@ -3509,23 +3631,68 @@
           <w:color w:val="2E74B5" w:themeColor="accent1" w:themeShade="BF"/>
         </w:rPr>
         <w:lastRenderedPageBreak/>
-        <w:t xml:space="preserve">In order to run R Server script on a R Studio Server and </w:t>
-      </w:r>
-      <w:r>
-        <w:rPr>
-          <w:rFonts w:ascii="Calibri" w:eastAsia="Times New Roman" w:hAnsi="Calibri" w:cs="Times New Roman"/>
-          <w:i/>
-          <w:color w:val="2E74B5" w:themeColor="accent1" w:themeShade="BF"/>
-        </w:rPr>
-        <w:t>open the Joseph</w:t>
-      </w:r>
-      <w:r>
-        <w:rPr>
-          <w:rFonts w:ascii="Calibri" w:eastAsia="Times New Roman" w:hAnsi="Calibri" w:cs="Times New Roman"/>
-          <w:i/>
-          <w:color w:val="2E74B5" w:themeColor="accent1" w:themeShade="BF"/>
-        </w:rPr>
-        <w:t xml:space="preserve">Mart website, you need to create two SSH tunnels in the current PuTTY session. </w:t>
+        <w:t>In order to</w:t>
+      </w:r>
+      <w:proofErr w:type="gramEnd"/>
+      <w:r>
+        <w:rPr>
+          <w:rFonts w:ascii="Calibri" w:eastAsia="Times New Roman" w:hAnsi="Calibri" w:cs="Times New Roman"/>
+          <w:i/>
+          <w:color w:val="2E74B5" w:themeColor="accent1" w:themeShade="BF"/>
+        </w:rPr>
+        <w:t xml:space="preserve"> run R Server script on a R Studio Server and </w:t>
+      </w:r>
+      <w:r>
+        <w:rPr>
+          <w:rFonts w:ascii="Calibri" w:eastAsia="Times New Roman" w:hAnsi="Calibri" w:cs="Times New Roman"/>
+          <w:i/>
+          <w:color w:val="2E74B5" w:themeColor="accent1" w:themeShade="BF"/>
+        </w:rPr>
+        <w:t xml:space="preserve">open the </w:t>
+      </w:r>
+      <w:proofErr w:type="spellStart"/>
+      <w:r>
+        <w:rPr>
+          <w:rFonts w:ascii="Calibri" w:eastAsia="Times New Roman" w:hAnsi="Calibri" w:cs="Times New Roman"/>
+          <w:i/>
+          <w:color w:val="2E74B5" w:themeColor="accent1" w:themeShade="BF"/>
+        </w:rPr>
+        <w:t>Joseph</w:t>
+      </w:r>
+      <w:r>
+        <w:rPr>
+          <w:rFonts w:ascii="Calibri" w:eastAsia="Times New Roman" w:hAnsi="Calibri" w:cs="Times New Roman"/>
+          <w:i/>
+          <w:color w:val="2E74B5" w:themeColor="accent1" w:themeShade="BF"/>
+        </w:rPr>
+        <w:t>Mart</w:t>
+      </w:r>
+      <w:proofErr w:type="spellEnd"/>
+      <w:r>
+        <w:rPr>
+          <w:rFonts w:ascii="Calibri" w:eastAsia="Times New Roman" w:hAnsi="Calibri" w:cs="Times New Roman"/>
+          <w:i/>
+          <w:color w:val="2E74B5" w:themeColor="accent1" w:themeShade="BF"/>
+        </w:rPr>
+        <w:t xml:space="preserve"> website, you need to create two SSH tunnels in the current </w:t>
+      </w:r>
+      <w:proofErr w:type="spellStart"/>
+      <w:r>
+        <w:rPr>
+          <w:rFonts w:ascii="Calibri" w:eastAsia="Times New Roman" w:hAnsi="Calibri" w:cs="Times New Roman"/>
+          <w:i/>
+          <w:color w:val="2E74B5" w:themeColor="accent1" w:themeShade="BF"/>
+        </w:rPr>
+        <w:t>PuTTY</w:t>
+      </w:r>
+      <w:proofErr w:type="spellEnd"/>
+      <w:r>
+        <w:rPr>
+          <w:rFonts w:ascii="Calibri" w:eastAsia="Times New Roman" w:hAnsi="Calibri" w:cs="Times New Roman"/>
+          <w:i/>
+          <w:color w:val="2E74B5" w:themeColor="accent1" w:themeShade="BF"/>
+        </w:rPr>
+        <w:t xml:space="preserve"> session. </w:t>
       </w:r>
     </w:p>
     <w:p>
@@ -3829,7 +3996,7 @@
                     <pic:cNvPicPr/>
                   </pic:nvPicPr>
                   <pic:blipFill>
-                    <a:blip r:embed="rId33">
+                    <a:blip r:embed="rId31">
                       <a:extLst>
                         <a:ext uri="{28A0092B-C50C-407E-A947-70E740481C1C}">
                           <a14:useLocalDpi xmlns:a14="http://schemas.microsoft.com/office/drawing/2010/main" val="0"/>
@@ -3956,8 +4123,18 @@
           <w:i/>
           <w:color w:val="2E74B5" w:themeColor="accent1" w:themeShade="BF"/>
         </w:rPr>
-        <w:t xml:space="preserve"> for JosephMart</w:t>
-      </w:r>
+        <w:t xml:space="preserve"> for </w:t>
+      </w:r>
+      <w:proofErr w:type="spellStart"/>
+      <w:r>
+        <w:rPr>
+          <w:rFonts w:ascii="Calibri" w:eastAsia="Times New Roman" w:hAnsi="Calibri" w:cs="Times New Roman"/>
+          <w:i/>
+          <w:color w:val="2E74B5" w:themeColor="accent1" w:themeShade="BF"/>
+        </w:rPr>
+        <w:t>JosephMart</w:t>
+      </w:r>
+      <w:proofErr w:type="spellEnd"/>
       <w:r>
         <w:rPr>
           <w:rFonts w:ascii="Calibri" w:eastAsia="Times New Roman" w:hAnsi="Calibri" w:cs="Times New Roman"/>
@@ -4283,7 +4460,25 @@
           <w:i/>
           <w:color w:val="2E74B5" w:themeColor="accent1" w:themeShade="BF"/>
         </w:rPr>
-        <w:t xml:space="preserve">  When prompted, you should use the username and password for ssh when you entered during the cluster deployment.</w:t>
+        <w:t xml:space="preserve">  When prompted, you should use the username and password for </w:t>
+      </w:r>
+      <w:proofErr w:type="spellStart"/>
+      <w:r>
+        <w:rPr>
+          <w:rFonts w:ascii="Calibri" w:eastAsia="Times New Roman" w:hAnsi="Calibri" w:cs="Times New Roman"/>
+          <w:i/>
+          <w:color w:val="2E74B5" w:themeColor="accent1" w:themeShade="BF"/>
+        </w:rPr>
+        <w:t>ssh</w:t>
+      </w:r>
+      <w:proofErr w:type="spellEnd"/>
+      <w:r>
+        <w:rPr>
+          <w:rFonts w:ascii="Calibri" w:eastAsia="Times New Roman" w:hAnsi="Calibri" w:cs="Times New Roman"/>
+          <w:i/>
+          <w:color w:val="2E74B5" w:themeColor="accent1" w:themeShade="BF"/>
+        </w:rPr>
+        <w:t xml:space="preserve"> when you entered during the cluster deployment.</w:t>
       </w:r>
     </w:p>
     <w:p>
@@ -4343,8 +4538,19 @@
           <w:sz w:val="24"/>
           <w:szCs w:val="24"/>
         </w:rPr>
-        <w:t xml:space="preserve"> WinSCP</w:t>
-      </w:r>
+        <w:t xml:space="preserve"> </w:t>
+      </w:r>
+      <w:proofErr w:type="spellStart"/>
+      <w:r>
+        <w:rPr>
+          <w:rFonts w:ascii="Calibri" w:eastAsia="Times New Roman" w:hAnsi="Calibri" w:cs="Times New Roman"/>
+          <w:i/>
+          <w:sz w:val="24"/>
+          <w:szCs w:val="24"/>
+        </w:rPr>
+        <w:t>WinSCP</w:t>
+      </w:r>
+      <w:proofErr w:type="spellEnd"/>
       <w:r>
         <w:rPr>
           <w:rFonts w:ascii="Calibri" w:eastAsia="Times New Roman" w:hAnsi="Calibri" w:cs="Times New Roman"/>
@@ -4408,7 +4614,39 @@
           <w:rFonts w:eastAsia="Times New Roman" w:cs="Times New Roman"/>
           <w:color w:val="000000"/>
         </w:rPr>
-        <w:t xml:space="preserve"> In WinSCP, you can import the PuTTY configurations by clicking </w:t>
+        <w:t xml:space="preserve"> In </w:t>
+      </w:r>
+      <w:proofErr w:type="spellStart"/>
+      <w:r>
+        <w:rPr>
+          <w:rFonts w:eastAsia="Times New Roman" w:cs="Times New Roman"/>
+          <w:color w:val="000000"/>
+        </w:rPr>
+        <w:t>WinSCP</w:t>
+      </w:r>
+      <w:proofErr w:type="spellEnd"/>
+      <w:r>
+        <w:rPr>
+          <w:rFonts w:eastAsia="Times New Roman" w:cs="Times New Roman"/>
+          <w:color w:val="000000"/>
+        </w:rPr>
+        <w:t xml:space="preserve">, you can import the </w:t>
+      </w:r>
+      <w:proofErr w:type="spellStart"/>
+      <w:r>
+        <w:rPr>
+          <w:rFonts w:eastAsia="Times New Roman" w:cs="Times New Roman"/>
+          <w:color w:val="000000"/>
+        </w:rPr>
+        <w:t>PuTTY</w:t>
+      </w:r>
+      <w:proofErr w:type="spellEnd"/>
+      <w:r>
+        <w:rPr>
+          <w:rFonts w:eastAsia="Times New Roman" w:cs="Times New Roman"/>
+          <w:color w:val="000000"/>
+        </w:rPr>
+        <w:t xml:space="preserve"> configurations by clicking </w:t>
       </w:r>
       <w:r>
         <w:rPr>
@@ -4424,7 +4662,25 @@
           <w:b/>
           <w:color w:val="000000"/>
         </w:rPr>
-        <w:t xml:space="preserve"> -&gt; Choose a PuTTY site to import -&gt; Edit</w:t>
+        <w:t xml:space="preserve"> -&gt; Choose a </w:t>
+      </w:r>
+      <w:proofErr w:type="spellStart"/>
+      <w:r>
+        <w:rPr>
+          <w:rFonts w:eastAsia="Times New Roman" w:cs="Times New Roman"/>
+          <w:b/>
+          <w:color w:val="000000"/>
+        </w:rPr>
+        <w:t>PuTTY</w:t>
+      </w:r>
+      <w:proofErr w:type="spellEnd"/>
+      <w:r>
+        <w:rPr>
+          <w:rFonts w:eastAsia="Times New Roman" w:cs="Times New Roman"/>
+          <w:b/>
+          <w:color w:val="000000"/>
+        </w:rPr>
+        <w:t xml:space="preserve"> site to import -&gt; Edit</w:t>
       </w:r>
       <w:r>
         <w:rPr>
@@ -4466,7 +4722,7 @@
           <w:rFonts w:eastAsia="Times New Roman" w:cs="Times New Roman"/>
           <w:color w:val="000000"/>
         </w:rPr>
-        <w:t>CumstomerChurn_MRS_SPARK.zip</w:t>
+        <w:t>Customer-Churn-Demo-MRS-Spark-HDI-master.zip</w:t>
       </w:r>
       <w:r>
         <w:rPr>
@@ -4522,8 +4778,9 @@
           <w:sz w:val="24"/>
           <w:szCs w:val="24"/>
         </w:rPr>
-        <w:t>Unzip the zip file</w:t>
-      </w:r>
+        <w:t xml:space="preserve">Use unzip with </w:t>
+      </w:r>
+      <w:proofErr w:type="spellStart"/>
       <w:r>
         <w:rPr>
           <w:rFonts w:ascii="Calibri" w:eastAsia="Times New Roman" w:hAnsi="Calibri" w:cs="Times New Roman"/>
@@ -4532,8 +4789,9 @@
           <w:sz w:val="24"/>
           <w:szCs w:val="24"/>
         </w:rPr>
-        <w:t xml:space="preserve"> by in </w:t>
-      </w:r>
+        <w:t>PuTTy</w:t>
+      </w:r>
+      <w:proofErr w:type="spellEnd"/>
       <w:r>
         <w:rPr>
           <w:rFonts w:ascii="Calibri" w:eastAsia="Times New Roman" w:hAnsi="Calibri" w:cs="Times New Roman"/>
@@ -4542,7 +4800,7 @@
           <w:sz w:val="24"/>
           <w:szCs w:val="24"/>
         </w:rPr>
-        <w:t>PuTTY</w:t>
+        <w:t xml:space="preserve"> to unzip the .zip file</w:t>
       </w:r>
       <w:r>
         <w:rPr>
@@ -4575,7 +4833,15 @@
         <w:t xml:space="preserve"> connected</w:t>
       </w:r>
       <w:r>
-        <w:t xml:space="preserve"> PuTTY session</w:t>
+        <w:t xml:space="preserve"> </w:t>
+      </w:r>
+      <w:proofErr w:type="spellStart"/>
+      <w:r>
+        <w:t>PuTTY</w:t>
+      </w:r>
+      <w:proofErr w:type="spellEnd"/>
+      <w:r>
+        <w:t xml:space="preserve"> session</w:t>
       </w:r>
       <w:r>
         <w:t xml:space="preserve"> (same connection as above)</w:t>
@@ -4617,24 +4883,42 @@
           <w:i/>
           <w:color w:val="2E74B5" w:themeColor="accent1" w:themeShade="BF"/>
         </w:rPr>
-        <w:t>unzip CumstomerChurn_MRS_SPARK.zip</w:t>
-      </w:r>
-      <w:r>
-        <w:rPr>
-          <w:rFonts w:ascii="Calibri" w:eastAsia="Times New Roman" w:hAnsi="Calibri" w:cs="Times New Roman"/>
-          <w:i/>
-          <w:color w:val="2E74B5" w:themeColor="accent1" w:themeShade="BF"/>
-        </w:rPr>
-        <w:t xml:space="preserve"> –d $HOME</w:t>
-      </w:r>
-      <w:r>
-        <w:rPr>
-          <w:rFonts w:ascii="Calibri" w:eastAsia="Times New Roman" w:hAnsi="Calibri" w:cs="Times New Roman"/>
-          <w:i/>
-          <w:color w:val="2E74B5" w:themeColor="accent1" w:themeShade="BF"/>
-        </w:rPr>
-        <w:t>/customer_churn_demo</w:t>
-      </w:r>
+        <w:t xml:space="preserve">unzip </w:t>
+      </w:r>
+      <w:r>
+        <w:rPr>
+          <w:rFonts w:ascii="Calibri" w:eastAsia="Times New Roman" w:hAnsi="Calibri" w:cs="Times New Roman"/>
+          <w:i/>
+          <w:color w:val="2E74B5" w:themeColor="accent1" w:themeShade="BF"/>
+        </w:rPr>
+        <w:t xml:space="preserve">Customer-Churn-Demo-MRS-Spark-HDI-master.zip </w:t>
+      </w:r>
+      <w:r>
+        <w:rPr>
+          <w:rFonts w:ascii="Calibri" w:eastAsia="Times New Roman" w:hAnsi="Calibri" w:cs="Times New Roman"/>
+          <w:i/>
+          <w:color w:val="2E74B5" w:themeColor="accent1" w:themeShade="BF"/>
+        </w:rPr>
+        <w:t>–d $HOME</w:t>
+      </w:r>
+      <w:r>
+        <w:rPr>
+          <w:rFonts w:ascii="Calibri" w:eastAsia="Times New Roman" w:hAnsi="Calibri" w:cs="Times New Roman"/>
+          <w:i/>
+          <w:color w:val="2E74B5" w:themeColor="accent1" w:themeShade="BF"/>
+        </w:rPr>
+        <w:t>/</w:t>
+      </w:r>
+      <w:proofErr w:type="spellStart"/>
+      <w:r>
+        <w:rPr>
+          <w:rFonts w:ascii="Calibri" w:eastAsia="Times New Roman" w:hAnsi="Calibri" w:cs="Times New Roman"/>
+          <w:i/>
+          <w:color w:val="2E74B5" w:themeColor="accent1" w:themeShade="BF"/>
+        </w:rPr>
+        <w:t>customer_churn_demo</w:t>
+      </w:r>
+      <w:proofErr w:type="spellEnd"/>
     </w:p>
     <w:p>
       <w:pPr>
@@ -4684,8 +4968,18 @@
           <w:i/>
           <w:color w:val="2E74B5" w:themeColor="accent1" w:themeShade="BF"/>
         </w:rPr>
-        <w:t>/customer_churn_demo</w:t>
-      </w:r>
+        <w:t>/</w:t>
+      </w:r>
+      <w:proofErr w:type="spellStart"/>
+      <w:r>
+        <w:rPr>
+          <w:rFonts w:ascii="Calibri" w:eastAsia="Times New Roman" w:hAnsi="Calibri" w:cs="Times New Roman"/>
+          <w:i/>
+          <w:color w:val="2E74B5" w:themeColor="accent1" w:themeShade="BF"/>
+        </w:rPr>
+        <w:t>customer_churn_demo</w:t>
+      </w:r>
+      <w:proofErr w:type="spellEnd"/>
     </w:p>
     <w:p>
       <w:pPr>
@@ -4708,8 +5002,9 @@
           <w:sz w:val="24"/>
           <w:szCs w:val="24"/>
         </w:rPr>
-        <w:t>Run setup_demo shell script</w:t>
-      </w:r>
+        <w:t xml:space="preserve">Run </w:t>
+      </w:r>
+      <w:proofErr w:type="spellStart"/>
       <w:r>
         <w:rPr>
           <w:rFonts w:ascii="Calibri" w:eastAsia="Times New Roman" w:hAnsi="Calibri" w:cs="Times New Roman"/>
@@ -4717,6 +5012,25 @@
           <w:sz w:val="24"/>
           <w:szCs w:val="24"/>
         </w:rPr>
+        <w:t>setup_demo</w:t>
+      </w:r>
+      <w:proofErr w:type="spellEnd"/>
+      <w:r>
+        <w:rPr>
+          <w:rFonts w:ascii="Calibri" w:eastAsia="Times New Roman" w:hAnsi="Calibri" w:cs="Times New Roman"/>
+          <w:i/>
+          <w:sz w:val="24"/>
+          <w:szCs w:val="24"/>
+        </w:rPr>
+        <w:t xml:space="preserve"> shell script</w:t>
+      </w:r>
+      <w:r>
+        <w:rPr>
+          <w:rFonts w:ascii="Calibri" w:eastAsia="Times New Roman" w:hAnsi="Calibri" w:cs="Times New Roman"/>
+          <w:i/>
+          <w:sz w:val="24"/>
+          <w:szCs w:val="24"/>
+        </w:rPr>
         <w:t>.</w:t>
       </w:r>
     </w:p>
@@ -4749,7 +5063,15 @@
         <w:t>.</w:t>
       </w:r>
       <w:r>
-        <w:t xml:space="preserve"> You will be asked if you want to install something that would take 21 MB during this installation. You need to enter “Y” in the PuTTY session to continue. </w:t>
+        <w:t xml:space="preserve"> You will be asked if you want to install something that would take 21 MB during this installation. You need to enter “Y” in the </w:t>
+      </w:r>
+      <w:proofErr w:type="spellStart"/>
+      <w:r>
+        <w:t>PuTTY</w:t>
+      </w:r>
+      <w:proofErr w:type="spellEnd"/>
+      <w:r>
+        <w:t xml:space="preserve"> session to continue. </w:t>
       </w:r>
     </w:p>
     <w:p>
@@ -4786,8 +5108,18 @@
           <w:i/>
           <w:color w:val="2E74B5" w:themeColor="accent1" w:themeShade="BF"/>
         </w:rPr>
-        <w:t>/customer_churn_demo</w:t>
-      </w:r>
+        <w:t>/</w:t>
+      </w:r>
+      <w:proofErr w:type="spellStart"/>
+      <w:r>
+        <w:rPr>
+          <w:rFonts w:ascii="Calibri" w:eastAsia="Times New Roman" w:hAnsi="Calibri" w:cs="Times New Roman"/>
+          <w:i/>
+          <w:color w:val="2E74B5" w:themeColor="accent1" w:themeShade="BF"/>
+        </w:rPr>
+        <w:t>customer_churn_demo</w:t>
+      </w:r>
+      <w:proofErr w:type="spellEnd"/>
     </w:p>
     <w:p>
       <w:pPr>
@@ -4809,14 +5141,34 @@
         </w:rPr>
         <w:t xml:space="preserve">$ </w:t>
       </w:r>
-      <w:r>
-        <w:rPr>
-          <w:rFonts w:ascii="Calibri" w:eastAsia="Times New Roman" w:hAnsi="Calibri" w:cs="Times New Roman"/>
-          <w:i/>
-          <w:color w:val="2E74B5" w:themeColor="accent1" w:themeShade="BF"/>
-        </w:rPr>
-        <w:t>chmod +x *.sh</w:t>
-      </w:r>
+      <w:proofErr w:type="spellStart"/>
+      <w:r>
+        <w:rPr>
+          <w:rFonts w:ascii="Calibri" w:eastAsia="Times New Roman" w:hAnsi="Calibri" w:cs="Times New Roman"/>
+          <w:i/>
+          <w:color w:val="2E74B5" w:themeColor="accent1" w:themeShade="BF"/>
+        </w:rPr>
+        <w:t>chmod</w:t>
+      </w:r>
+      <w:proofErr w:type="spellEnd"/>
+      <w:r>
+        <w:rPr>
+          <w:rFonts w:ascii="Calibri" w:eastAsia="Times New Roman" w:hAnsi="Calibri" w:cs="Times New Roman"/>
+          <w:i/>
+          <w:color w:val="2E74B5" w:themeColor="accent1" w:themeShade="BF"/>
+        </w:rPr>
+        <w:t xml:space="preserve"> +x *.</w:t>
+      </w:r>
+      <w:proofErr w:type="spellStart"/>
+      <w:r>
+        <w:rPr>
+          <w:rFonts w:ascii="Calibri" w:eastAsia="Times New Roman" w:hAnsi="Calibri" w:cs="Times New Roman"/>
+          <w:i/>
+          <w:color w:val="2E74B5" w:themeColor="accent1" w:themeShade="BF"/>
+        </w:rPr>
+        <w:t>sh</w:t>
+      </w:r>
+      <w:proofErr w:type="spellEnd"/>
     </w:p>
     <w:p>
       <w:pPr>
@@ -4994,7 +5346,7 @@
         </w:rPr>
         <w:t xml:space="preserve">Open </w:t>
       </w:r>
-      <w:hyperlink r:id="rId34" w:history="1">
+      <w:hyperlink r:id="rId32" w:history="1">
         <w:r>
           <w:rPr>
             <w:rStyle w:val="Hyperlink"/>
@@ -5113,6 +5465,7 @@
           <w:color w:val="505050"/>
           <w:lang w:eastAsia="zh-CN"/>
         </w:rPr>
+        <w:lastRenderedPageBreak/>
         <w:drawing>
           <wp:inline distT="0" distB="0" distL="0" distR="0" wp14:anchorId="527C63DA" wp14:editId="090F73A5">
             <wp:extent cx="3276600" cy="3059430"/>
@@ -5131,7 +5484,7 @@
                     </pic:cNvPicPr>
                   </pic:nvPicPr>
                   <pic:blipFill>
-                    <a:blip r:embed="rId35">
+                    <a:blip r:embed="rId33">
                       <a:extLst>
                         <a:ext uri="{28A0092B-C50C-407E-A947-70E740481C1C}">
                           <a14:useLocalDpi xmlns:a14="http://schemas.microsoft.com/office/drawing/2010/main" val="0"/>
@@ -5378,7 +5731,7 @@
         </w:rPr>
         <w:t xml:space="preserve">Open </w:t>
       </w:r>
-      <w:hyperlink r:id="rId36" w:history="1">
+      <w:hyperlink r:id="rId34" w:history="1">
         <w:r>
           <w:rPr>
             <w:rStyle w:val="Hyperlink"/>
@@ -5459,7 +5812,23 @@
           <w:rFonts w:ascii="Calibri" w:eastAsia="Times New Roman" w:hAnsi="Calibri" w:cs="Times New Roman"/>
           <w:color w:val="000000"/>
         </w:rPr>
-        <w:t xml:space="preserve">Go to azure portal -&gt; the HDInsight deployed -&gt; Cluster Dashboard -&gt; Jupyter Notebook </w:t>
+        <w:t xml:space="preserve">Go to azure portal -&gt; the HDInsight deployed -&gt; Cluster Dashboard -&gt; </w:t>
+      </w:r>
+      <w:proofErr w:type="spellStart"/>
+      <w:r>
+        <w:rPr>
+          <w:rFonts w:ascii="Calibri" w:eastAsia="Times New Roman" w:hAnsi="Calibri" w:cs="Times New Roman"/>
+          <w:color w:val="000000"/>
+        </w:rPr>
+        <w:t>Jupyter</w:t>
+      </w:r>
+      <w:proofErr w:type="spellEnd"/>
+      <w:r>
+        <w:rPr>
+          <w:rFonts w:ascii="Calibri" w:eastAsia="Times New Roman" w:hAnsi="Calibri" w:cs="Times New Roman"/>
+          <w:color w:val="000000"/>
+        </w:rPr>
+        <w:t xml:space="preserve"> Notebook </w:t>
       </w:r>
       <w:r>
         <w:rPr>
@@ -5610,6 +5979,7 @@
         </w:rPr>
         <w:t xml:space="preserve">Open the project </w:t>
       </w:r>
+      <w:proofErr w:type="spellStart"/>
       <w:r>
         <w:rPr>
           <w:rFonts w:ascii="Calibri" w:eastAsia="Times New Roman" w:hAnsi="Calibri" w:cs="Times New Roman"/>
@@ -5638,6 +6008,7 @@
         </w:rPr>
         <w:t>proj</w:t>
       </w:r>
+      <w:proofErr w:type="spellEnd"/>
       <w:r>
         <w:rPr>
           <w:rFonts w:ascii="Calibri" w:eastAsia="Times New Roman" w:hAnsi="Calibri" w:cs="Times New Roman"/>
@@ -5674,6 +6045,7 @@
           <w:rFonts w:ascii="Calibri" w:eastAsia="Times New Roman" w:hAnsi="Calibri" w:cs="Times New Roman"/>
           <w:color w:val="000000"/>
         </w:rPr>
+        <w:lastRenderedPageBreak/>
         <w:t>Click VIEW &gt; Server Explorer</w:t>
       </w:r>
       <w:r>
@@ -5892,8 +6264,36 @@
           <w:i/>
           <w:color w:val="2E74B5" w:themeColor="accent1" w:themeShade="BF"/>
         </w:rPr>
-        <w:t>$ chmod +x *.sh</w:t>
-      </w:r>
+        <w:t xml:space="preserve">$ </w:t>
+      </w:r>
+      <w:proofErr w:type="spellStart"/>
+      <w:r>
+        <w:rPr>
+          <w:rFonts w:ascii="Calibri" w:eastAsia="Times New Roman" w:hAnsi="Calibri" w:cs="Times New Roman"/>
+          <w:i/>
+          <w:color w:val="2E74B5" w:themeColor="accent1" w:themeShade="BF"/>
+        </w:rPr>
+        <w:t>chmod</w:t>
+      </w:r>
+      <w:proofErr w:type="spellEnd"/>
+      <w:r>
+        <w:rPr>
+          <w:rFonts w:ascii="Calibri" w:eastAsia="Times New Roman" w:hAnsi="Calibri" w:cs="Times New Roman"/>
+          <w:i/>
+          <w:color w:val="2E74B5" w:themeColor="accent1" w:themeShade="BF"/>
+        </w:rPr>
+        <w:t xml:space="preserve"> +x *.</w:t>
+      </w:r>
+      <w:proofErr w:type="spellStart"/>
+      <w:r>
+        <w:rPr>
+          <w:rFonts w:ascii="Calibri" w:eastAsia="Times New Roman" w:hAnsi="Calibri" w:cs="Times New Roman"/>
+          <w:i/>
+          <w:color w:val="2E74B5" w:themeColor="accent1" w:themeShade="BF"/>
+        </w:rPr>
+        <w:t>sh</w:t>
+      </w:r>
+      <w:proofErr w:type="spellEnd"/>
     </w:p>
     <w:p>
       <w:pPr>
@@ -5946,15 +6346,16 @@
           <w:color w:val="000000"/>
         </w:rPr>
       </w:pPr>
+      <w:proofErr w:type="spellStart"/>
       <w:r>
         <w:rPr>
           <w:rFonts w:eastAsia="Times New Roman" w:cs="Times New Roman"/>
           <w:b/>
           <w:color w:val="000000"/>
         </w:rPr>
-        <w:lastRenderedPageBreak/>
         <w:t>storagename</w:t>
       </w:r>
+      <w:proofErr w:type="spellEnd"/>
       <w:r>
         <w:rPr>
           <w:rFonts w:eastAsia="Times New Roman" w:cs="Times New Roman"/>
@@ -6014,6 +6415,7 @@
           <w:color w:val="000000"/>
         </w:rPr>
       </w:pPr>
+      <w:proofErr w:type="spellStart"/>
       <w:r>
         <w:rPr>
           <w:rFonts w:eastAsia="Times New Roman" w:cs="Times New Roman"/>
@@ -6030,6 +6432,7 @@
         </w:rPr>
         <w:t>container</w:t>
       </w:r>
+      <w:proofErr w:type="spellEnd"/>
       <w:r>
         <w:rPr>
           <w:rFonts w:eastAsia="Times New Roman" w:cs="Times New Roman"/>
@@ -6104,6 +6507,7 @@
           <w:color w:val="000000"/>
         </w:rPr>
       </w:pPr>
+      <w:proofErr w:type="spellStart"/>
       <w:r>
         <w:rPr>
           <w:rFonts w:eastAsia="Times New Roman" w:cs="Times New Roman"/>
@@ -6112,6 +6516,7 @@
         </w:rPr>
         <w:t>wsID</w:t>
       </w:r>
+      <w:proofErr w:type="spellEnd"/>
       <w:r>
         <w:rPr>
           <w:rFonts w:eastAsia="Times New Roman" w:cs="Times New Roman"/>
@@ -6148,6 +6553,7 @@
           <w:color w:val="000000"/>
         </w:rPr>
       </w:pPr>
+      <w:proofErr w:type="spellStart"/>
       <w:r>
         <w:rPr>
           <w:rFonts w:eastAsia="Times New Roman" w:cs="Times New Roman"/>
@@ -6156,6 +6562,7 @@
         </w:rPr>
         <w:t>wsAuth</w:t>
       </w:r>
+      <w:proofErr w:type="spellEnd"/>
       <w:r>
         <w:rPr>
           <w:rFonts w:eastAsia="Times New Roman" w:cs="Times New Roman"/>
@@ -6185,6 +6592,7 @@
           <w:color w:val="000000"/>
         </w:rPr>
       </w:pPr>
+      <w:proofErr w:type="spellStart"/>
       <w:r>
         <w:rPr>
           <w:rFonts w:eastAsia="Times New Roman" w:cs="Times New Roman"/>
@@ -6193,6 +6601,7 @@
         </w:rPr>
         <w:t>churnPeriod</w:t>
       </w:r>
+      <w:proofErr w:type="spellEnd"/>
       <w:r>
         <w:rPr>
           <w:rFonts w:eastAsia="Times New Roman" w:cs="Times New Roman"/>
@@ -6229,6 +6638,7 @@
           <w:color w:val="000000"/>
         </w:rPr>
       </w:pPr>
+      <w:proofErr w:type="spellStart"/>
       <w:r>
         <w:rPr>
           <w:rFonts w:eastAsia="Times New Roman" w:cs="Times New Roman"/>
@@ -6237,6 +6647,7 @@
         </w:rPr>
         <w:t>churnThreshold</w:t>
       </w:r>
+      <w:proofErr w:type="spellEnd"/>
       <w:r>
         <w:rPr>
           <w:rFonts w:eastAsia="Times New Roman" w:cs="Times New Roman"/>
@@ -6252,8 +6663,13 @@
         <w:t xml:space="preserve"> This is </w:t>
       </w:r>
       <w:r>
-        <w:t>the threshold you want to set to define the customer churn. The threshold defines as the number transactions a customer has at the churnPeriod</w:t>
-      </w:r>
+        <w:t xml:space="preserve">the threshold you want to set to define the customer churn. The threshold defines as the number transactions a customer has at the </w:t>
+      </w:r>
+      <w:proofErr w:type="spellStart"/>
+      <w:r>
+        <w:t>churnPeriod</w:t>
+      </w:r>
+      <w:proofErr w:type="spellEnd"/>
       <w:r>
         <w:rPr>
           <w:rFonts w:eastAsia="Times New Roman" w:cs="Times New Roman"/>
@@ -6269,7 +6685,15 @@
         <w:t xml:space="preserve">, </w:t>
       </w:r>
       <w:r>
-        <w:t>which means a customer churned if he/she doesn’t have any transaction during the churnPeriod.</w:t>
+        <w:t xml:space="preserve">which means a customer churned if he/she doesn’t have any transaction during the </w:t>
+      </w:r>
+      <w:proofErr w:type="spellStart"/>
+      <w:r>
+        <w:t>churnPeriod</w:t>
+      </w:r>
+      <w:proofErr w:type="spellEnd"/>
+      <w:r>
+        <w:t>.</w:t>
       </w:r>
     </w:p>
     <w:p>
@@ -6415,7 +6839,25 @@
           <w:i/>
           <w:color w:val="2E74B5" w:themeColor="accent1" w:themeShade="BF"/>
         </w:rPr>
-        <w:t>In Visual Studio, also open the project CustomerChurnSparkDemo.hiveproj under the directory you unzipped in the Windows machine.</w:t>
+        <w:t xml:space="preserve">In Visual Studio, also open the project </w:t>
+      </w:r>
+      <w:proofErr w:type="spellStart"/>
+      <w:r>
+        <w:rPr>
+          <w:rFonts w:ascii="Calibri" w:eastAsia="Times New Roman" w:hAnsi="Calibri" w:cs="Times New Roman"/>
+          <w:i/>
+          <w:color w:val="2E74B5" w:themeColor="accent1" w:themeShade="BF"/>
+        </w:rPr>
+        <w:t>CustomerChurnSparkDemo.hiveproj</w:t>
+      </w:r>
+      <w:proofErr w:type="spellEnd"/>
+      <w:r>
+        <w:rPr>
+          <w:rFonts w:ascii="Calibri" w:eastAsia="Times New Roman" w:hAnsi="Calibri" w:cs="Times New Roman"/>
+          <w:i/>
+          <w:color w:val="2E74B5" w:themeColor="accent1" w:themeShade="BF"/>
+        </w:rPr>
+        <w:t xml:space="preserve"> under the directory you unzipped in the Windows machine.</w:t>
       </w:r>
       <w:r>
         <w:rPr>
@@ -6444,6 +6886,7 @@
         <w:pStyle w:val="Heading2"/>
       </w:pPr>
       <w:r>
+        <w:lastRenderedPageBreak/>
         <w:t>Step 1: Upload sample data and reference data to Azure Blob Storage</w:t>
       </w:r>
       <w:r>
@@ -6454,24 +6897,33 @@
       </w:r>
     </w:p>
     <w:p>
-      <w:r>
-        <w:t xml:space="preserve">First of all, the demo automatically creates two containers </w:t>
-      </w:r>
+      <w:proofErr w:type="gramStart"/>
+      <w:r>
+        <w:t>First of all</w:t>
+      </w:r>
+      <w:proofErr w:type="gramEnd"/>
+      <w:r>
+        <w:t xml:space="preserve">, the demo automatically creates two containers </w:t>
+      </w:r>
+      <w:proofErr w:type="spellStart"/>
       <w:r>
         <w:rPr>
           <w:color w:val="A8D08D" w:themeColor="accent6" w:themeTint="99"/>
         </w:rPr>
         <w:t>customerchurnintern</w:t>
       </w:r>
+      <w:proofErr w:type="spellEnd"/>
       <w:r>
         <w:t xml:space="preserve"> and </w:t>
       </w:r>
+      <w:proofErr w:type="spellStart"/>
       <w:r>
         <w:rPr>
           <w:color w:val="A8D08D" w:themeColor="accent6" w:themeTint="99"/>
         </w:rPr>
         <w:t>customerchurnresult</w:t>
       </w:r>
+      <w:proofErr w:type="spellEnd"/>
       <w:r>
         <w:t xml:space="preserve"> in the Azure Blob Storage besides using the default container associated with the HDInsight Cluster</w:t>
       </w:r>
@@ -6517,8 +6969,18 @@
           <w:i/>
           <w:color w:val="2E74B5" w:themeColor="accent1" w:themeShade="BF"/>
         </w:rPr>
-        <w:t xml:space="preserve"> -&gt; {CLUSTERSTORAGENAME} -&gt; customerchurnresult</w:t>
-      </w:r>
+        <w:t xml:space="preserve"> -&gt; {CLUSTERSTORAGENAME} -&gt; </w:t>
+      </w:r>
+      <w:proofErr w:type="spellStart"/>
+      <w:r>
+        <w:rPr>
+          <w:rFonts w:ascii="Calibri" w:eastAsia="Times New Roman" w:hAnsi="Calibri" w:cs="Times New Roman"/>
+          <w:i/>
+          <w:color w:val="2E74B5" w:themeColor="accent1" w:themeShade="BF"/>
+        </w:rPr>
+        <w:t>customerchurnresult</w:t>
+      </w:r>
+      <w:proofErr w:type="spellEnd"/>
     </w:p>
     <w:p/>
     <w:p>
@@ -6546,7 +7008,7 @@
                     <pic:cNvPicPr/>
                   </pic:nvPicPr>
                   <pic:blipFill>
-                    <a:blip r:embed="rId37">
+                    <a:blip r:embed="rId35">
                       <a:extLst>
                         <a:ext uri="{28A0092B-C50C-407E-A947-70E740481C1C}">
                           <a14:useLocalDpi xmlns:a14="http://schemas.microsoft.com/office/drawing/2010/main" val="0"/>
@@ -6577,11 +7039,11 @@
       <w:pPr>
         <w:ind w:left="720"/>
       </w:pPr>
+      <w:proofErr w:type="spellStart"/>
       <w:r>
         <w:rPr>
           <w:color w:val="A8D08D" w:themeColor="accent6" w:themeTint="99"/>
         </w:rPr>
-        <w:lastRenderedPageBreak/>
         <w:t>c</w:t>
       </w:r>
       <w:r>
@@ -6590,6 +7052,7 @@
         </w:rPr>
         <w:t>ustomerchurnresult</w:t>
       </w:r>
+      <w:proofErr w:type="spellEnd"/>
       <w:r>
         <w:rPr>
           <w:color w:val="A8D08D" w:themeColor="accent6" w:themeTint="99"/>
@@ -6618,13 +7081,41 @@
         <w:rPr>
           <w:color w:val="A8D08D" w:themeColor="accent6" w:themeTint="99"/>
         </w:rPr>
-        <w:t>/customer</w:t>
-      </w:r>
+        <w:t>/</w:t>
+      </w:r>
+      <w:proofErr w:type="spellStart"/>
       <w:r>
         <w:rPr>
           <w:color w:val="A8D08D" w:themeColor="accent6" w:themeTint="99"/>
         </w:rPr>
-        <w:t>churn/data/sampledata/</w:t>
+        <w:t>customer</w:t>
+      </w:r>
+      <w:r>
+        <w:rPr>
+          <w:color w:val="A8D08D" w:themeColor="accent6" w:themeTint="99"/>
+        </w:rPr>
+        <w:t>churn</w:t>
+      </w:r>
+      <w:proofErr w:type="spellEnd"/>
+      <w:r>
+        <w:rPr>
+          <w:color w:val="A8D08D" w:themeColor="accent6" w:themeTint="99"/>
+        </w:rPr>
+        <w:t>/data/</w:t>
+      </w:r>
+      <w:proofErr w:type="spellStart"/>
+      <w:r>
+        <w:rPr>
+          <w:color w:val="A8D08D" w:themeColor="accent6" w:themeTint="99"/>
+        </w:rPr>
+        <w:t>sampledata</w:t>
+      </w:r>
+      <w:proofErr w:type="spellEnd"/>
+      <w:r>
+        <w:rPr>
+          <w:color w:val="A8D08D" w:themeColor="accent6" w:themeTint="99"/>
+        </w:rPr>
+        <w:t>/</w:t>
       </w:r>
       <w:r>
         <w:rPr>
@@ -6648,7 +7139,35 @@
         <w:rPr>
           <w:color w:val="A8D08D" w:themeColor="accent6" w:themeTint="99"/>
         </w:rPr>
-        <w:t>/customerchurn/data/sampledata/user</w:t>
+        <w:t>/</w:t>
+      </w:r>
+      <w:proofErr w:type="spellStart"/>
+      <w:r>
+        <w:rPr>
+          <w:color w:val="A8D08D" w:themeColor="accent6" w:themeTint="99"/>
+        </w:rPr>
+        <w:t>customerchurn</w:t>
+      </w:r>
+      <w:proofErr w:type="spellEnd"/>
+      <w:r>
+        <w:rPr>
+          <w:color w:val="A8D08D" w:themeColor="accent6" w:themeTint="99"/>
+        </w:rPr>
+        <w:t>/data/</w:t>
+      </w:r>
+      <w:proofErr w:type="spellStart"/>
+      <w:r>
+        <w:rPr>
+          <w:color w:val="A8D08D" w:themeColor="accent6" w:themeTint="99"/>
+        </w:rPr>
+        <w:t>sampledata</w:t>
+      </w:r>
+      <w:proofErr w:type="spellEnd"/>
+      <w:r>
+        <w:rPr>
+          <w:color w:val="A8D08D" w:themeColor="accent6" w:themeTint="99"/>
+        </w:rPr>
+        <w:t>/user</w:t>
       </w:r>
     </w:p>
     <w:p>
@@ -6666,7 +7185,35 @@
         <w:rPr>
           <w:color w:val="A8D08D" w:themeColor="accent6" w:themeTint="99"/>
         </w:rPr>
-        <w:t>/customerchurn/data/referencedata/age</w:t>
+        <w:t>/</w:t>
+      </w:r>
+      <w:proofErr w:type="spellStart"/>
+      <w:r>
+        <w:rPr>
+          <w:color w:val="A8D08D" w:themeColor="accent6" w:themeTint="99"/>
+        </w:rPr>
+        <w:t>customerchurn</w:t>
+      </w:r>
+      <w:proofErr w:type="spellEnd"/>
+      <w:r>
+        <w:rPr>
+          <w:color w:val="A8D08D" w:themeColor="accent6" w:themeTint="99"/>
+        </w:rPr>
+        <w:t>/data/</w:t>
+      </w:r>
+      <w:proofErr w:type="spellStart"/>
+      <w:r>
+        <w:rPr>
+          <w:color w:val="A8D08D" w:themeColor="accent6" w:themeTint="99"/>
+        </w:rPr>
+        <w:t>referencedata</w:t>
+      </w:r>
+      <w:proofErr w:type="spellEnd"/>
+      <w:r>
+        <w:rPr>
+          <w:color w:val="A8D08D" w:themeColor="accent6" w:themeTint="99"/>
+        </w:rPr>
+        <w:t>/age</w:t>
       </w:r>
     </w:p>
     <w:p>
@@ -6684,7 +7231,35 @@
         <w:rPr>
           <w:color w:val="A8D08D" w:themeColor="accent6" w:themeTint="99"/>
         </w:rPr>
-        <w:t>/customerchurn/data/referencedata/region</w:t>
+        <w:t>/</w:t>
+      </w:r>
+      <w:proofErr w:type="spellStart"/>
+      <w:r>
+        <w:rPr>
+          <w:color w:val="A8D08D" w:themeColor="accent6" w:themeTint="99"/>
+        </w:rPr>
+        <w:t>customerchurn</w:t>
+      </w:r>
+      <w:proofErr w:type="spellEnd"/>
+      <w:r>
+        <w:rPr>
+          <w:color w:val="A8D08D" w:themeColor="accent6" w:themeTint="99"/>
+        </w:rPr>
+        <w:t>/data/</w:t>
+      </w:r>
+      <w:proofErr w:type="spellStart"/>
+      <w:r>
+        <w:rPr>
+          <w:color w:val="A8D08D" w:themeColor="accent6" w:themeTint="99"/>
+        </w:rPr>
+        <w:t>referencedata</w:t>
+      </w:r>
+      <w:proofErr w:type="spellEnd"/>
+      <w:r>
+        <w:rPr>
+          <w:color w:val="A8D08D" w:themeColor="accent6" w:themeTint="99"/>
+        </w:rPr>
+        <w:t>/region</w:t>
       </w:r>
     </w:p>
     <w:p>
@@ -6702,13 +7277,28 @@
         <w:rPr>
           <w:color w:val="A8D08D" w:themeColor="accent6" w:themeTint="99"/>
         </w:rPr>
-        <w:t>/customerchurn/data/predictions</w:t>
+        <w:t>/</w:t>
+      </w:r>
+      <w:proofErr w:type="spellStart"/>
+      <w:r>
+        <w:rPr>
+          <w:color w:val="A8D08D" w:themeColor="accent6" w:themeTint="99"/>
+        </w:rPr>
+        <w:t>customerchurn</w:t>
+      </w:r>
+      <w:proofErr w:type="spellEnd"/>
+      <w:r>
+        <w:rPr>
+          <w:color w:val="A8D08D" w:themeColor="accent6" w:themeTint="99"/>
+        </w:rPr>
+        <w:t>/data/predictions</w:t>
       </w:r>
     </w:p>
     <w:p>
       <w:pPr>
         <w:ind w:firstLine="720"/>
       </w:pPr>
+      <w:proofErr w:type="spellStart"/>
       <w:r>
         <w:rPr>
           <w:color w:val="A8D08D" w:themeColor="accent6" w:themeTint="99"/>
@@ -6721,6 +7311,7 @@
         </w:rPr>
         <w:t>ustomerchurnintern</w:t>
       </w:r>
+      <w:proofErr w:type="spellEnd"/>
       <w:r>
         <w:rPr>
           <w:color w:val="A8D08D" w:themeColor="accent6" w:themeTint="99"/>
@@ -6755,14 +7346,37 @@
       <w:r>
         <w:t xml:space="preserve">under </w:t>
       </w:r>
-      <w:r>
-        <w:t>customerchurn/data/</w:t>
-      </w:r>
+      <w:proofErr w:type="spellStart"/>
+      <w:r>
+        <w:t>customerchurn</w:t>
+      </w:r>
+      <w:proofErr w:type="spellEnd"/>
+      <w:r>
+        <w:t>/data/</w:t>
+      </w:r>
+      <w:proofErr w:type="spellStart"/>
       <w:r>
         <w:t>sampledata</w:t>
       </w:r>
-      <w:r>
-        <w:t>/activity and customerchurn/data/sampledata/user</w:t>
+      <w:proofErr w:type="spellEnd"/>
+      <w:r>
+        <w:t xml:space="preserve">/activity and </w:t>
+      </w:r>
+      <w:proofErr w:type="spellStart"/>
+      <w:r>
+        <w:t>customerchurn</w:t>
+      </w:r>
+      <w:proofErr w:type="spellEnd"/>
+      <w:r>
+        <w:t>/data/</w:t>
+      </w:r>
+      <w:proofErr w:type="spellStart"/>
+      <w:r>
+        <w:t>sampledata</w:t>
+      </w:r>
+      <w:proofErr w:type="spellEnd"/>
+      <w:r>
+        <w:t>/user</w:t>
       </w:r>
       <w:r>
         <w:t xml:space="preserve"> folder</w:t>
@@ -6779,12 +7393,14 @@
       <w:r>
         <w:t xml:space="preserve"> container </w:t>
       </w:r>
+      <w:proofErr w:type="spellStart"/>
       <w:r>
         <w:rPr>
           <w:color w:val="A8D08D" w:themeColor="accent6" w:themeTint="99"/>
         </w:rPr>
         <w:t>customerchurnresult</w:t>
       </w:r>
+      <w:proofErr w:type="spellEnd"/>
       <w:r>
         <w:rPr>
           <w:color w:val="A8D08D" w:themeColor="accent6" w:themeTint="99"/>
@@ -6830,30 +7446,36 @@
       <w:r>
         <w:t xml:space="preserve">The database for the demo in hive is </w:t>
       </w:r>
+      <w:proofErr w:type="spellStart"/>
       <w:r>
         <w:rPr>
           <w:color w:val="A8D08D" w:themeColor="accent6" w:themeTint="99"/>
         </w:rPr>
         <w:t>customerchurn</w:t>
       </w:r>
+      <w:proofErr w:type="spellEnd"/>
       <w:r>
         <w:t xml:space="preserve">. We create two hive tables </w:t>
       </w:r>
+      <w:proofErr w:type="spellStart"/>
       <w:r>
         <w:rPr>
           <w:color w:val="A8D08D" w:themeColor="accent6" w:themeTint="99"/>
         </w:rPr>
         <w:t>activitiessample</w:t>
       </w:r>
+      <w:proofErr w:type="spellEnd"/>
       <w:r>
         <w:t xml:space="preserve"> and </w:t>
       </w:r>
+      <w:proofErr w:type="spellStart"/>
       <w:r>
         <w:rPr>
           <w:color w:val="A8D08D" w:themeColor="accent6" w:themeTint="99"/>
         </w:rPr>
         <w:t>userssample</w:t>
       </w:r>
+      <w:proofErr w:type="spellEnd"/>
       <w:r>
         <w:t xml:space="preserve"> on top of the sample data</w:t>
       </w:r>
@@ -6880,12 +7502,21 @@
         </w:rPr>
         <w:t xml:space="preserve"> </w:t>
       </w:r>
+      <w:proofErr w:type="spellStart"/>
       <w:r>
         <w:rPr>
           <w:rFonts w:hint="eastAsia"/>
           <w:color w:val="A8D08D" w:themeColor="accent6" w:themeTint="99"/>
         </w:rPr>
-        <w:t xml:space="preserve">agelut </w:t>
+        <w:t>agelut</w:t>
+      </w:r>
+      <w:proofErr w:type="spellEnd"/>
+      <w:r>
+        <w:rPr>
+          <w:rFonts w:hint="eastAsia"/>
+          <w:color w:val="A8D08D" w:themeColor="accent6" w:themeTint="99"/>
+        </w:rPr>
+        <w:t xml:space="preserve"> </w:t>
       </w:r>
       <w:r>
         <w:rPr>
@@ -6893,12 +7524,14 @@
         </w:rPr>
         <w:t xml:space="preserve">and </w:t>
       </w:r>
+      <w:proofErr w:type="spellStart"/>
       <w:r>
         <w:rPr>
           <w:color w:val="A8D08D" w:themeColor="accent6" w:themeTint="99"/>
         </w:rPr>
         <w:t>regionlut</w:t>
       </w:r>
+      <w:proofErr w:type="spellEnd"/>
       <w:r>
         <w:t>.</w:t>
       </w:r>
@@ -6934,8 +7567,18 @@
           <w:i/>
           <w:color w:val="2E74B5" w:themeColor="accent1" w:themeShade="BF"/>
         </w:rPr>
-        <w:t xml:space="preserve"> -&gt; {CLUSTERMNAME} -&gt;Hive Databases -&gt; customerchurn</w:t>
-      </w:r>
+        <w:t xml:space="preserve"> -&gt; {CLUSTERMNAME} -&gt;Hive Databases -&gt; </w:t>
+      </w:r>
+      <w:proofErr w:type="spellStart"/>
+      <w:r>
+        <w:rPr>
+          <w:rFonts w:ascii="Calibri" w:eastAsia="Times New Roman" w:hAnsi="Calibri" w:cs="Times New Roman"/>
+          <w:i/>
+          <w:color w:val="2E74B5" w:themeColor="accent1" w:themeShade="BF"/>
+        </w:rPr>
+        <w:t>customerchurn</w:t>
+      </w:r>
+      <w:proofErr w:type="spellEnd"/>
     </w:p>
     <w:p>
       <w:r>
@@ -6943,6 +7586,7 @@
           <w:noProof/>
           <w:lang w:eastAsia="zh-CN"/>
         </w:rPr>
+        <w:lastRenderedPageBreak/>
         <w:drawing>
           <wp:inline distT="0" distB="0" distL="0" distR="0" wp14:anchorId="1C9147E8" wp14:editId="2F5E84F3">
             <wp:extent cx="3458058" cy="2219635"/>
@@ -6959,7 +7603,7 @@
                     <pic:cNvPicPr/>
                   </pic:nvPicPr>
                   <pic:blipFill>
-                    <a:blip r:embed="rId38">
+                    <a:blip r:embed="rId36">
                       <a:extLst>
                         <a:ext uri="{28A0092B-C50C-407E-A947-70E740481C1C}">
                           <a14:useLocalDpi xmlns:a14="http://schemas.microsoft.com/office/drawing/2010/main" val="0"/>
@@ -7070,8 +7714,18 @@
           <w:i/>
           <w:color w:val="2E74B5" w:themeColor="accent1" w:themeShade="BF"/>
         </w:rPr>
-        <w:t xml:space="preserve"> prepareddata.hql</w:t>
-      </w:r>
+        <w:t xml:space="preserve"> </w:t>
+      </w:r>
+      <w:proofErr w:type="spellStart"/>
+      <w:r>
+        <w:rPr>
+          <w:rFonts w:ascii="Calibri" w:eastAsia="Times New Roman" w:hAnsi="Calibri" w:cs="Times New Roman"/>
+          <w:i/>
+          <w:color w:val="2E74B5" w:themeColor="accent1" w:themeShade="BF"/>
+        </w:rPr>
+        <w:t>prepareddata.hql</w:t>
+      </w:r>
+      <w:proofErr w:type="spellEnd"/>
       <w:r>
         <w:rPr>
           <w:rFonts w:ascii="Calibri" w:eastAsia="Times New Roman" w:hAnsi="Calibri" w:cs="Times New Roman"/>
@@ -7113,7 +7767,6 @@
           <w:color w:val="2E74B5" w:themeColor="accent1" w:themeShade="BF"/>
           <w:lang w:eastAsia="zh-CN"/>
         </w:rPr>
-        <w:lastRenderedPageBreak/>
         <w:drawing>
           <wp:inline distT="0" distB="0" distL="0" distR="0" wp14:anchorId="0A4920F1" wp14:editId="655CF52C">
             <wp:extent cx="5943600" cy="3796030"/>
@@ -7130,7 +7783,7 @@
                     <pic:cNvPicPr/>
                   </pic:nvPicPr>
                   <pic:blipFill>
-                    <a:blip r:embed="rId39">
+                    <a:blip r:embed="rId37">
                       <a:extLst>
                         <a:ext uri="{28A0092B-C50C-407E-A947-70E740481C1C}">
                           <a14:useLocalDpi xmlns:a14="http://schemas.microsoft.com/office/drawing/2010/main" val="0"/>
@@ -7196,6 +7849,7 @@
         <w:pStyle w:val="Heading2"/>
       </w:pPr>
       <w:r>
+        <w:lastRenderedPageBreak/>
         <w:t xml:space="preserve">Step 3: </w:t>
       </w:r>
       <w:r>
@@ -7240,7 +7894,7 @@
       <w:r>
         <w:t xml:space="preserve"> such as use </w:t>
       </w:r>
-      <w:hyperlink r:id="rId40" w:history="1">
+      <w:hyperlink r:id="rId38" w:history="1">
         <w:r>
           <w:rPr>
             <w:rStyle w:val="Hyperlink"/>
@@ -7339,8 +7993,18 @@
           <w:i/>
           <w:color w:val="2E74B5" w:themeColor="accent1" w:themeShade="BF"/>
         </w:rPr>
-        <w:t xml:space="preserve"> -&gt; {CLUSTERMNAME} -&gt;Hive Databases -&gt; customerchurn</w:t>
-      </w:r>
+        <w:t xml:space="preserve"> -&gt; {CLUSTERMNAME} -&gt;Hive Databases -&gt; </w:t>
+      </w:r>
+      <w:proofErr w:type="spellStart"/>
+      <w:r>
+        <w:rPr>
+          <w:rFonts w:ascii="Calibri" w:eastAsia="Times New Roman" w:hAnsi="Calibri" w:cs="Times New Roman"/>
+          <w:i/>
+          <w:color w:val="2E74B5" w:themeColor="accent1" w:themeShade="BF"/>
+        </w:rPr>
+        <w:t>customerchurn</w:t>
+      </w:r>
+      <w:proofErr w:type="spellEnd"/>
     </w:p>
     <w:p>
       <w:r>
@@ -7375,7 +8039,25 @@
           <w:i/>
           <w:color w:val="2E74B5" w:themeColor="accent1" w:themeShade="BF"/>
         </w:rPr>
-        <w:t xml:space="preserve"> -&gt; {CLUSTERMNAME} -&gt;Hive Databases -&gt; customerchurn -&gt; {table} -&gt; right click -&gt; top 100 rows</w:t>
+        <w:t xml:space="preserve"> -&gt; {CLUSTERMNAME} -&gt;Hive Databases -&gt; </w:t>
+      </w:r>
+      <w:proofErr w:type="spellStart"/>
+      <w:r>
+        <w:rPr>
+          <w:rFonts w:ascii="Calibri" w:eastAsia="Times New Roman" w:hAnsi="Calibri" w:cs="Times New Roman"/>
+          <w:i/>
+          <w:color w:val="2E74B5" w:themeColor="accent1" w:themeShade="BF"/>
+        </w:rPr>
+        <w:t>customerchurn</w:t>
+      </w:r>
+      <w:proofErr w:type="spellEnd"/>
+      <w:r>
+        <w:rPr>
+          <w:rFonts w:ascii="Calibri" w:eastAsia="Times New Roman" w:hAnsi="Calibri" w:cs="Times New Roman"/>
+          <w:i/>
+          <w:color w:val="2E74B5" w:themeColor="accent1" w:themeShade="BF"/>
+        </w:rPr>
+        <w:t xml:space="preserve"> -&gt; {table} -&gt; right click -&gt; top 100 rows</w:t>
       </w:r>
     </w:p>
     <w:p/>
@@ -7395,7 +8077,6 @@
           <w:color w:val="2E74B5" w:themeColor="accent1" w:themeShade="BF"/>
           <w:lang w:eastAsia="zh-CN"/>
         </w:rPr>
-        <w:lastRenderedPageBreak/>
         <w:drawing>
           <wp:inline distT="0" distB="0" distL="0" distR="0" wp14:anchorId="5E6B74EC" wp14:editId="20E39177">
             <wp:extent cx="5943600" cy="2479040"/>
@@ -7412,7 +8093,7 @@
                     <pic:cNvPicPr/>
                   </pic:nvPicPr>
                   <pic:blipFill>
-                    <a:blip r:embed="rId41">
+                    <a:blip r:embed="rId39">
                       <a:extLst>
                         <a:ext uri="{28A0092B-C50C-407E-A947-70E740481C1C}">
                           <a14:useLocalDpi xmlns:a14="http://schemas.microsoft.com/office/drawing/2010/main" val="0"/>
@@ -7460,7 +8141,23 @@
           <w:rFonts w:eastAsiaTheme="minorEastAsia"/>
           <w:lang w:eastAsia="zh-CN"/>
         </w:rPr>
-        <w:t>For hive query how to partition:</w:t>
+        <w:t xml:space="preserve">For hive </w:t>
+      </w:r>
+      <w:proofErr w:type="gramStart"/>
+      <w:r>
+        <w:rPr>
+          <w:rFonts w:eastAsiaTheme="minorEastAsia"/>
+          <w:lang w:eastAsia="zh-CN"/>
+        </w:rPr>
+        <w:t>query</w:t>
+      </w:r>
+      <w:proofErr w:type="gramEnd"/>
+      <w:r>
+        <w:rPr>
+          <w:rFonts w:eastAsiaTheme="minorEastAsia"/>
+          <w:lang w:eastAsia="zh-CN"/>
+        </w:rPr>
+        <w:t xml:space="preserve"> how to partition:</w:t>
       </w:r>
     </w:p>
     <w:p>
@@ -7485,7 +8182,25 @@
           <w:i/>
           <w:color w:val="2E74B5" w:themeColor="accent1" w:themeShade="BF"/>
         </w:rPr>
-        <w:t>the file partition_users.hql under hive folder in the solution explorer to v</w:t>
+        <w:t xml:space="preserve">the file </w:t>
+      </w:r>
+      <w:proofErr w:type="spellStart"/>
+      <w:r>
+        <w:rPr>
+          <w:rFonts w:ascii="Calibri" w:eastAsia="Times New Roman" w:hAnsi="Calibri" w:cs="Times New Roman"/>
+          <w:i/>
+          <w:color w:val="2E74B5" w:themeColor="accent1" w:themeShade="BF"/>
+        </w:rPr>
+        <w:t>partition_users.hql</w:t>
+      </w:r>
+      <w:proofErr w:type="spellEnd"/>
+      <w:r>
+        <w:rPr>
+          <w:rFonts w:ascii="Calibri" w:eastAsia="Times New Roman" w:hAnsi="Calibri" w:cs="Times New Roman"/>
+          <w:i/>
+          <w:color w:val="2E74B5" w:themeColor="accent1" w:themeShade="BF"/>
+        </w:rPr>
+        <w:t xml:space="preserve"> under hive folder in the solution explorer to v</w:t>
       </w:r>
       <w:r>
         <w:rPr>
@@ -7517,6 +8232,7 @@
           <w:noProof/>
           <w:lang w:eastAsia="zh-CN"/>
         </w:rPr>
+        <w:lastRenderedPageBreak/>
         <w:drawing>
           <wp:inline distT="0" distB="0" distL="0" distR="0" wp14:anchorId="69AABDFB" wp14:editId="11DF5054">
             <wp:extent cx="5943600" cy="3239135"/>
@@ -7533,7 +8249,7 @@
                     <pic:cNvPicPr/>
                   </pic:nvPicPr>
                   <pic:blipFill>
-                    <a:blip r:embed="rId42">
+                    <a:blip r:embed="rId40">
                       <a:extLst>
                         <a:ext uri="{28A0092B-C50C-407E-A947-70E740481C1C}">
                           <a14:useLocalDpi xmlns:a14="http://schemas.microsoft.com/office/drawing/2010/main" val="0"/>
@@ -7582,7 +8298,6 @@
           <w:i/>
           <w:color w:val="2E74B5" w:themeColor="accent1" w:themeShade="BF"/>
         </w:rPr>
-        <w:lastRenderedPageBreak/>
         <w:t xml:space="preserve">In Visual Studio, open </w:t>
       </w:r>
       <w:r>
@@ -7591,7 +8306,25 @@
           <w:i/>
           <w:color w:val="2E74B5" w:themeColor="accent1" w:themeShade="BF"/>
         </w:rPr>
-        <w:t>the file partition_activities.hql under hive folder in the solution explorer to v</w:t>
+        <w:t xml:space="preserve">the file </w:t>
+      </w:r>
+      <w:proofErr w:type="spellStart"/>
+      <w:r>
+        <w:rPr>
+          <w:rFonts w:ascii="Calibri" w:eastAsia="Times New Roman" w:hAnsi="Calibri" w:cs="Times New Roman"/>
+          <w:i/>
+          <w:color w:val="2E74B5" w:themeColor="accent1" w:themeShade="BF"/>
+        </w:rPr>
+        <w:t>partition_activities.hql</w:t>
+      </w:r>
+      <w:proofErr w:type="spellEnd"/>
+      <w:r>
+        <w:rPr>
+          <w:rFonts w:ascii="Calibri" w:eastAsia="Times New Roman" w:hAnsi="Calibri" w:cs="Times New Roman"/>
+          <w:i/>
+          <w:color w:val="2E74B5" w:themeColor="accent1" w:themeShade="BF"/>
+        </w:rPr>
+        <w:t xml:space="preserve"> under hive folder in the solution explorer to v</w:t>
       </w:r>
       <w:r>
         <w:rPr>
@@ -7631,7 +8364,7 @@
                     <pic:cNvPicPr/>
                   </pic:nvPicPr>
                   <pic:blipFill>
-                    <a:blip r:embed="rId43">
+                    <a:blip r:embed="rId41">
                       <a:extLst>
                         <a:ext uri="{28A0092B-C50C-407E-A947-70E740481C1C}">
                           <a14:useLocalDpi xmlns:a14="http://schemas.microsoft.com/office/drawing/2010/main" val="0"/>
@@ -7719,7 +8452,16 @@
           <w:i/>
           <w:color w:val="2E74B5" w:themeColor="accent1" w:themeShade="BF"/>
         </w:rPr>
-        <w:t xml:space="preserve"> -&gt; {CLUSTERSTORAGENAME} -&gt; customerchurn</w:t>
+        <w:t xml:space="preserve"> -&gt; {CLUSTERSTORAGENAME} -&gt; </w:t>
+      </w:r>
+      <w:proofErr w:type="spellStart"/>
+      <w:r>
+        <w:rPr>
+          <w:rFonts w:ascii="Calibri" w:eastAsia="Times New Roman" w:hAnsi="Calibri" w:cs="Times New Roman"/>
+          <w:i/>
+          <w:color w:val="2E74B5" w:themeColor="accent1" w:themeShade="BF"/>
+        </w:rPr>
+        <w:t>customerchurn</w:t>
       </w:r>
       <w:r>
         <w:rPr>
@@ -7729,6 +8471,7 @@
         </w:rPr>
         <w:t>intern</w:t>
       </w:r>
+      <w:proofErr w:type="spellEnd"/>
       <w:r>
         <w:rPr>
           <w:rFonts w:ascii="Calibri" w:eastAsia="Times New Roman" w:hAnsi="Calibri" w:cs="Times New Roman"/>
@@ -7786,13 +8529,23 @@
         </w:rPr>
         <w:t xml:space="preserve">each </w:t>
       </w:r>
-      <w:r>
-        <w:rPr>
-          <w:rFonts w:ascii="Calibri" w:eastAsia="Times New Roman" w:hAnsi="Calibri" w:cs="Times New Roman"/>
-          <w:i/>
-          <w:color w:val="2E74B5" w:themeColor="accent1" w:themeShade="BF"/>
-        </w:rPr>
-        <w:t>partitions to see data</w:t>
+      <w:proofErr w:type="gramStart"/>
+      <w:r>
+        <w:rPr>
+          <w:rFonts w:ascii="Calibri" w:eastAsia="Times New Roman" w:hAnsi="Calibri" w:cs="Times New Roman"/>
+          <w:i/>
+          <w:color w:val="2E74B5" w:themeColor="accent1" w:themeShade="BF"/>
+        </w:rPr>
+        <w:t>partitions</w:t>
+      </w:r>
+      <w:proofErr w:type="gramEnd"/>
+      <w:r>
+        <w:rPr>
+          <w:rFonts w:ascii="Calibri" w:eastAsia="Times New Roman" w:hAnsi="Calibri" w:cs="Times New Roman"/>
+          <w:i/>
+          <w:color w:val="2E74B5" w:themeColor="accent1" w:themeShade="BF"/>
+        </w:rPr>
+        <w:t xml:space="preserve"> to see data</w:t>
       </w:r>
       <w:r>
         <w:rPr>
@@ -7816,6 +8569,7 @@
           <w:noProof/>
           <w:lang w:eastAsia="zh-CN"/>
         </w:rPr>
+        <w:lastRenderedPageBreak/>
         <w:drawing>
           <wp:inline distT="0" distB="0" distL="0" distR="0" wp14:anchorId="4D415F66" wp14:editId="71CB7F06">
             <wp:extent cx="5943600" cy="2625090"/>
@@ -7832,7 +8586,7 @@
                     <pic:cNvPicPr/>
                   </pic:nvPicPr>
                   <pic:blipFill>
-                    <a:blip r:embed="rId44">
+                    <a:blip r:embed="rId42">
                       <a:extLst>
                         <a:ext uri="{28A0092B-C50C-407E-A947-70E740481C1C}">
                           <a14:useLocalDpi xmlns:a14="http://schemas.microsoft.com/office/drawing/2010/main" val="0"/>
@@ -7881,185 +8635,305 @@
     </w:p>
     <w:p>
       <w:r>
+        <w:t xml:space="preserve">We create two </w:t>
+      </w:r>
+      <w:r>
+        <w:t xml:space="preserve">self-contained applications using the Spark API </w:t>
+      </w:r>
+      <w:proofErr w:type="gramStart"/>
+      <w:r>
+        <w:t>in order to</w:t>
+      </w:r>
+      <w:proofErr w:type="gramEnd"/>
+      <w:r>
+        <w:t xml:space="preserve"> make it expendable to integrate with other Azure product such as Azure Data Factory.</w:t>
+      </w:r>
+      <w:r>
+        <w:t xml:space="preserve"> We will walk through application in Scala</w:t>
+      </w:r>
+      <w:r>
+        <w:t xml:space="preserve"> </w:t>
+      </w:r>
+      <w:r>
+        <w:t xml:space="preserve">(with </w:t>
+      </w:r>
+      <w:proofErr w:type="spellStart"/>
+      <w:r>
+        <w:t>sbt</w:t>
+      </w:r>
+      <w:proofErr w:type="spellEnd"/>
+      <w:r>
+        <w:t>).</w:t>
+      </w:r>
+    </w:p>
+    <w:p>
+      <w:pPr>
+        <w:rPr>
+          <w:rFonts w:ascii="Calibri" w:eastAsia="Times New Roman" w:hAnsi="Calibri" w:cs="Times New Roman"/>
+          <w:i/>
+          <w:color w:val="2E74B5" w:themeColor="accent1" w:themeShade="BF"/>
+        </w:rPr>
+      </w:pPr>
+      <w:r>
+        <w:rPr>
+          <w:rFonts w:ascii="Calibri" w:eastAsia="Times New Roman" w:hAnsi="Calibri" w:cs="Times New Roman"/>
+          <w:i/>
+          <w:color w:val="2E74B5" w:themeColor="accent1" w:themeShade="BF"/>
+        </w:rPr>
+        <w:t xml:space="preserve">In Visual Studio, open </w:t>
+      </w:r>
+      <w:r>
+        <w:rPr>
+          <w:rFonts w:ascii="Calibri" w:eastAsia="Times New Roman" w:hAnsi="Calibri" w:cs="Times New Roman"/>
+          <w:i/>
+          <w:color w:val="2E74B5" w:themeColor="accent1" w:themeShade="BF"/>
+        </w:rPr>
+        <w:t xml:space="preserve">the file </w:t>
+      </w:r>
+      <w:proofErr w:type="spellStart"/>
+      <w:r>
+        <w:rPr>
+          <w:rFonts w:ascii="Calibri" w:eastAsia="Times New Roman" w:hAnsi="Calibri" w:cs="Times New Roman"/>
+          <w:i/>
+          <w:color w:val="2E74B5" w:themeColor="accent1" w:themeShade="BF"/>
+        </w:rPr>
+        <w:t>TrainDataFeatureEngineeringSpark</w:t>
+      </w:r>
+      <w:r>
+        <w:rPr>
+          <w:rFonts w:ascii="Calibri" w:eastAsia="Times New Roman" w:hAnsi="Calibri" w:cs="Times New Roman"/>
+          <w:i/>
+          <w:color w:val="2E74B5" w:themeColor="accent1" w:themeShade="BF"/>
+        </w:rPr>
+        <w:t>.</w:t>
+      </w:r>
+      <w:r>
+        <w:rPr>
+          <w:rFonts w:ascii="Calibri" w:eastAsia="Times New Roman" w:hAnsi="Calibri" w:cs="Times New Roman"/>
+          <w:i/>
+          <w:color w:val="2E74B5" w:themeColor="accent1" w:themeShade="BF"/>
+        </w:rPr>
+        <w:t>scala</w:t>
+      </w:r>
+      <w:proofErr w:type="spellEnd"/>
+      <w:r>
+        <w:rPr>
+          <w:rFonts w:ascii="Calibri" w:eastAsia="Times New Roman" w:hAnsi="Calibri" w:cs="Times New Roman"/>
+          <w:i/>
+          <w:color w:val="2E74B5" w:themeColor="accent1" w:themeShade="BF"/>
+        </w:rPr>
+        <w:t xml:space="preserve"> </w:t>
+      </w:r>
+      <w:r>
+        <w:rPr>
+          <w:rFonts w:ascii="Calibri" w:eastAsia="Times New Roman" w:hAnsi="Calibri" w:cs="Times New Roman"/>
+          <w:i/>
+          <w:color w:val="2E74B5" w:themeColor="accent1" w:themeShade="BF"/>
+        </w:rPr>
+        <w:t xml:space="preserve">under </w:t>
+      </w:r>
+      <w:proofErr w:type="spellStart"/>
+      <w:r>
+        <w:rPr>
+          <w:rFonts w:ascii="Calibri" w:eastAsia="Times New Roman" w:hAnsi="Calibri" w:cs="Times New Roman"/>
+          <w:i/>
+          <w:color w:val="2E74B5" w:themeColor="accent1" w:themeShade="BF"/>
+        </w:rPr>
+        <w:t>sparkapp</w:t>
+      </w:r>
+      <w:proofErr w:type="spellEnd"/>
+      <w:r>
+        <w:rPr>
+          <w:rFonts w:ascii="Calibri" w:eastAsia="Times New Roman" w:hAnsi="Calibri" w:cs="Times New Roman"/>
+          <w:i/>
+          <w:color w:val="2E74B5" w:themeColor="accent1" w:themeShade="BF"/>
+        </w:rPr>
+        <w:t>/training/</w:t>
+      </w:r>
+      <w:proofErr w:type="spellStart"/>
+      <w:r>
+        <w:rPr>
+          <w:rFonts w:ascii="Calibri" w:eastAsia="Times New Roman" w:hAnsi="Calibri" w:cs="Times New Roman"/>
+          <w:i/>
+          <w:color w:val="2E74B5" w:themeColor="accent1" w:themeShade="BF"/>
+        </w:rPr>
+        <w:t>src</w:t>
+      </w:r>
+      <w:proofErr w:type="spellEnd"/>
+      <w:r>
+        <w:rPr>
+          <w:rFonts w:ascii="Calibri" w:eastAsia="Times New Roman" w:hAnsi="Calibri" w:cs="Times New Roman"/>
+          <w:i/>
+          <w:color w:val="2E74B5" w:themeColor="accent1" w:themeShade="BF"/>
+        </w:rPr>
+        <w:t>/main/</w:t>
+      </w:r>
+      <w:proofErr w:type="spellStart"/>
+      <w:r>
+        <w:rPr>
+          <w:rFonts w:ascii="Calibri" w:eastAsia="Times New Roman" w:hAnsi="Calibri" w:cs="Times New Roman"/>
+          <w:i/>
+          <w:color w:val="2E74B5" w:themeColor="accent1" w:themeShade="BF"/>
+        </w:rPr>
+        <w:t>scala</w:t>
+      </w:r>
+      <w:proofErr w:type="spellEnd"/>
+      <w:r>
+        <w:rPr>
+          <w:rFonts w:ascii="Calibri" w:eastAsia="Times New Roman" w:hAnsi="Calibri" w:cs="Times New Roman"/>
+          <w:i/>
+          <w:color w:val="2E74B5" w:themeColor="accent1" w:themeShade="BF"/>
+        </w:rPr>
+        <w:t xml:space="preserve"> and </w:t>
+      </w:r>
+      <w:proofErr w:type="spellStart"/>
+      <w:r>
+        <w:rPr>
+          <w:rFonts w:ascii="Calibri" w:eastAsia="Times New Roman" w:hAnsi="Calibri" w:cs="Times New Roman"/>
+          <w:i/>
+          <w:color w:val="2E74B5" w:themeColor="accent1" w:themeShade="BF"/>
+        </w:rPr>
+        <w:t>ScoreDataFeatureEngineeringSpark</w:t>
+      </w:r>
+      <w:r>
+        <w:rPr>
+          <w:rFonts w:ascii="Calibri" w:eastAsia="Times New Roman" w:hAnsi="Calibri" w:cs="Times New Roman"/>
+          <w:i/>
+          <w:color w:val="2E74B5" w:themeColor="accent1" w:themeShade="BF"/>
+        </w:rPr>
+        <w:t>.scala</w:t>
+      </w:r>
+      <w:proofErr w:type="spellEnd"/>
+      <w:r>
+        <w:rPr>
+          <w:rFonts w:ascii="Calibri" w:eastAsia="Times New Roman" w:hAnsi="Calibri" w:cs="Times New Roman"/>
+          <w:i/>
+          <w:color w:val="2E74B5" w:themeColor="accent1" w:themeShade="BF"/>
+        </w:rPr>
+        <w:t xml:space="preserve"> </w:t>
+      </w:r>
+      <w:r>
+        <w:rPr>
+          <w:rFonts w:ascii="Calibri" w:eastAsia="Times New Roman" w:hAnsi="Calibri" w:cs="Times New Roman"/>
+          <w:i/>
+          <w:color w:val="2E74B5" w:themeColor="accent1" w:themeShade="BF"/>
+        </w:rPr>
+        <w:t xml:space="preserve">under </w:t>
+      </w:r>
+      <w:proofErr w:type="spellStart"/>
+      <w:r>
+        <w:rPr>
+          <w:rFonts w:ascii="Calibri" w:eastAsia="Times New Roman" w:hAnsi="Calibri" w:cs="Times New Roman"/>
+          <w:i/>
+          <w:color w:val="2E74B5" w:themeColor="accent1" w:themeShade="BF"/>
+        </w:rPr>
+        <w:t>sparkapp</w:t>
+      </w:r>
+      <w:proofErr w:type="spellEnd"/>
+      <w:r>
+        <w:rPr>
+          <w:rFonts w:ascii="Calibri" w:eastAsia="Times New Roman" w:hAnsi="Calibri" w:cs="Times New Roman"/>
+          <w:i/>
+          <w:color w:val="2E74B5" w:themeColor="accent1" w:themeShade="BF"/>
+        </w:rPr>
+        <w:t>/</w:t>
+      </w:r>
+      <w:r>
+        <w:rPr>
+          <w:rFonts w:ascii="Calibri" w:eastAsia="Times New Roman" w:hAnsi="Calibri" w:cs="Times New Roman"/>
+          <w:i/>
+          <w:color w:val="2E74B5" w:themeColor="accent1" w:themeShade="BF"/>
+        </w:rPr>
+        <w:t>scoring</w:t>
+      </w:r>
+      <w:r>
+        <w:rPr>
+          <w:rFonts w:ascii="Calibri" w:eastAsia="Times New Roman" w:hAnsi="Calibri" w:cs="Times New Roman"/>
+          <w:i/>
+          <w:color w:val="2E74B5" w:themeColor="accent1" w:themeShade="BF"/>
+        </w:rPr>
+        <w:t>/</w:t>
+      </w:r>
+      <w:proofErr w:type="spellStart"/>
+      <w:r>
+        <w:rPr>
+          <w:rFonts w:ascii="Calibri" w:eastAsia="Times New Roman" w:hAnsi="Calibri" w:cs="Times New Roman"/>
+          <w:i/>
+          <w:color w:val="2E74B5" w:themeColor="accent1" w:themeShade="BF"/>
+        </w:rPr>
+        <w:t>src</w:t>
+      </w:r>
+      <w:proofErr w:type="spellEnd"/>
+      <w:r>
+        <w:rPr>
+          <w:rFonts w:ascii="Calibri" w:eastAsia="Times New Roman" w:hAnsi="Calibri" w:cs="Times New Roman"/>
+          <w:i/>
+          <w:color w:val="2E74B5" w:themeColor="accent1" w:themeShade="BF"/>
+        </w:rPr>
+        <w:t>/main/</w:t>
+      </w:r>
+      <w:proofErr w:type="spellStart"/>
+      <w:r>
+        <w:rPr>
+          <w:rFonts w:ascii="Calibri" w:eastAsia="Times New Roman" w:hAnsi="Calibri" w:cs="Times New Roman"/>
+          <w:i/>
+          <w:color w:val="2E74B5" w:themeColor="accent1" w:themeShade="BF"/>
+        </w:rPr>
+        <w:t>scala</w:t>
+      </w:r>
+      <w:proofErr w:type="spellEnd"/>
+      <w:r>
+        <w:rPr>
+          <w:rFonts w:ascii="Calibri" w:eastAsia="Times New Roman" w:hAnsi="Calibri" w:cs="Times New Roman"/>
+          <w:i/>
+          <w:color w:val="2E74B5" w:themeColor="accent1" w:themeShade="BF"/>
+        </w:rPr>
+        <w:t xml:space="preserve"> fold</w:t>
+      </w:r>
+      <w:r>
+        <w:rPr>
+          <w:rFonts w:ascii="Calibri" w:eastAsia="Times New Roman" w:hAnsi="Calibri" w:cs="Times New Roman"/>
+          <w:i/>
+          <w:color w:val="2E74B5" w:themeColor="accent1" w:themeShade="BF"/>
+        </w:rPr>
+        <w:t>er in the solution explorer</w:t>
+      </w:r>
+      <w:r>
+        <w:rPr>
+          <w:rFonts w:ascii="Calibri" w:eastAsia="Times New Roman" w:hAnsi="Calibri" w:cs="Times New Roman"/>
+          <w:i/>
+          <w:color w:val="2E74B5" w:themeColor="accent1" w:themeShade="BF"/>
+        </w:rPr>
+        <w:t>:</w:t>
+      </w:r>
+    </w:p>
+    <w:p>
+      <w:r>
+        <w:t>Th</w:t>
+      </w:r>
+      <w:r>
+        <w:t>e</w:t>
+      </w:r>
+      <w:r>
+        <w:t xml:space="preserve"> application</w:t>
+      </w:r>
+      <w:r>
+        <w:t>s are very similar except the data set size.</w:t>
+      </w:r>
+      <w:r>
+        <w:t xml:space="preserve"> </w:t>
+      </w:r>
+    </w:p>
+    <w:p>
+      <w:r>
+        <w:rPr>
+          <w:rFonts w:ascii="Calibri" w:eastAsia="Times New Roman" w:hAnsi="Calibri" w:cs="Times New Roman"/>
+          <w:i/>
+          <w:noProof/>
+          <w:color w:val="2E74B5" w:themeColor="accent1" w:themeShade="BF"/>
+          <w:lang w:eastAsia="zh-CN"/>
+        </w:rPr>
         <w:lastRenderedPageBreak/>
-        <w:t xml:space="preserve">We create two </w:t>
-      </w:r>
-      <w:r>
-        <w:t>self-contained applications using the Spark API in order to make it expendable to integrate with other Azure product such as Azure Data Factory.</w:t>
-      </w:r>
-      <w:r>
-        <w:t xml:space="preserve"> We will walk through application in Scala</w:t>
-      </w:r>
-      <w:r>
-        <w:t xml:space="preserve"> </w:t>
-      </w:r>
-      <w:r>
-        <w:t>(with sbt).</w:t>
-      </w:r>
-    </w:p>
-    <w:p>
-      <w:pPr>
-        <w:rPr>
-          <w:rFonts w:ascii="Calibri" w:eastAsia="Times New Roman" w:hAnsi="Calibri" w:cs="Times New Roman"/>
-          <w:i/>
-          <w:color w:val="2E74B5" w:themeColor="accent1" w:themeShade="BF"/>
-        </w:rPr>
-      </w:pPr>
-      <w:r>
-        <w:rPr>
-          <w:rFonts w:ascii="Calibri" w:eastAsia="Times New Roman" w:hAnsi="Calibri" w:cs="Times New Roman"/>
-          <w:i/>
-          <w:color w:val="2E74B5" w:themeColor="accent1" w:themeShade="BF"/>
-        </w:rPr>
-        <w:t xml:space="preserve">In Visual Studio, open </w:t>
-      </w:r>
-      <w:r>
-        <w:rPr>
-          <w:rFonts w:ascii="Calibri" w:eastAsia="Times New Roman" w:hAnsi="Calibri" w:cs="Times New Roman"/>
-          <w:i/>
-          <w:color w:val="2E74B5" w:themeColor="accent1" w:themeShade="BF"/>
-        </w:rPr>
-        <w:t xml:space="preserve">the file </w:t>
-      </w:r>
-      <w:r>
-        <w:rPr>
-          <w:rFonts w:ascii="Calibri" w:eastAsia="Times New Roman" w:hAnsi="Calibri" w:cs="Times New Roman"/>
-          <w:i/>
-          <w:color w:val="2E74B5" w:themeColor="accent1" w:themeShade="BF"/>
-        </w:rPr>
-        <w:t>TrainDataFeatureEngineeringSpark</w:t>
-      </w:r>
-      <w:r>
-        <w:rPr>
-          <w:rFonts w:ascii="Calibri" w:eastAsia="Times New Roman" w:hAnsi="Calibri" w:cs="Times New Roman"/>
-          <w:i/>
-          <w:color w:val="2E74B5" w:themeColor="accent1" w:themeShade="BF"/>
-        </w:rPr>
-        <w:t>.</w:t>
-      </w:r>
-      <w:r>
-        <w:rPr>
-          <w:rFonts w:ascii="Calibri" w:eastAsia="Times New Roman" w:hAnsi="Calibri" w:cs="Times New Roman"/>
-          <w:i/>
-          <w:color w:val="2E74B5" w:themeColor="accent1" w:themeShade="BF"/>
-        </w:rPr>
-        <w:t>scala</w:t>
-      </w:r>
-      <w:r>
-        <w:rPr>
-          <w:rFonts w:ascii="Calibri" w:eastAsia="Times New Roman" w:hAnsi="Calibri" w:cs="Times New Roman"/>
-          <w:i/>
-          <w:color w:val="2E74B5" w:themeColor="accent1" w:themeShade="BF"/>
-        </w:rPr>
-        <w:t xml:space="preserve"> </w:t>
-      </w:r>
-      <w:r>
-        <w:rPr>
-          <w:rFonts w:ascii="Calibri" w:eastAsia="Times New Roman" w:hAnsi="Calibri" w:cs="Times New Roman"/>
-          <w:i/>
-          <w:color w:val="2E74B5" w:themeColor="accent1" w:themeShade="BF"/>
-        </w:rPr>
-        <w:t xml:space="preserve">under sparkapp/training/src/main/scala and </w:t>
-      </w:r>
-      <w:r>
-        <w:rPr>
-          <w:rFonts w:ascii="Calibri" w:eastAsia="Times New Roman" w:hAnsi="Calibri" w:cs="Times New Roman"/>
-          <w:i/>
-          <w:color w:val="2E74B5" w:themeColor="accent1" w:themeShade="BF"/>
-        </w:rPr>
-        <w:t>ScoreDataFeatureEngineeringSpark</w:t>
-      </w:r>
-      <w:r>
-        <w:rPr>
-          <w:rFonts w:ascii="Calibri" w:eastAsia="Times New Roman" w:hAnsi="Calibri" w:cs="Times New Roman"/>
-          <w:i/>
-          <w:color w:val="2E74B5" w:themeColor="accent1" w:themeShade="BF"/>
-        </w:rPr>
-        <w:t xml:space="preserve">.scala </w:t>
-      </w:r>
-      <w:r>
-        <w:rPr>
-          <w:rFonts w:ascii="Calibri" w:eastAsia="Times New Roman" w:hAnsi="Calibri" w:cs="Times New Roman"/>
-          <w:i/>
-          <w:color w:val="2E74B5" w:themeColor="accent1" w:themeShade="BF"/>
-        </w:rPr>
-        <w:t xml:space="preserve">under </w:t>
-      </w:r>
-      <w:r>
-        <w:rPr>
-          <w:rFonts w:ascii="Calibri" w:eastAsia="Times New Roman" w:hAnsi="Calibri" w:cs="Times New Roman"/>
-          <w:i/>
-          <w:color w:val="2E74B5" w:themeColor="accent1" w:themeShade="BF"/>
-        </w:rPr>
-        <w:t>sparkapp/</w:t>
-      </w:r>
-      <w:r>
-        <w:rPr>
-          <w:rFonts w:ascii="Calibri" w:eastAsia="Times New Roman" w:hAnsi="Calibri" w:cs="Times New Roman"/>
-          <w:i/>
-          <w:color w:val="2E74B5" w:themeColor="accent1" w:themeShade="BF"/>
-        </w:rPr>
-        <w:t>scoring</w:t>
-      </w:r>
-      <w:r>
-        <w:rPr>
-          <w:rFonts w:ascii="Calibri" w:eastAsia="Times New Roman" w:hAnsi="Calibri" w:cs="Times New Roman"/>
-          <w:i/>
-          <w:color w:val="2E74B5" w:themeColor="accent1" w:themeShade="BF"/>
-        </w:rPr>
-        <w:t>/src/main/scala</w:t>
-      </w:r>
-      <w:r>
-        <w:rPr>
-          <w:rFonts w:ascii="Calibri" w:eastAsia="Times New Roman" w:hAnsi="Calibri" w:cs="Times New Roman"/>
-          <w:i/>
-          <w:color w:val="2E74B5" w:themeColor="accent1" w:themeShade="BF"/>
-        </w:rPr>
-        <w:t xml:space="preserve"> fold</w:t>
-      </w:r>
-      <w:r>
-        <w:rPr>
-          <w:rFonts w:ascii="Calibri" w:eastAsia="Times New Roman" w:hAnsi="Calibri" w:cs="Times New Roman"/>
-          <w:i/>
-          <w:color w:val="2E74B5" w:themeColor="accent1" w:themeShade="BF"/>
-        </w:rPr>
-        <w:t>er in the solution explorer</w:t>
-      </w:r>
-      <w:r>
-        <w:rPr>
-          <w:rFonts w:ascii="Calibri" w:eastAsia="Times New Roman" w:hAnsi="Calibri" w:cs="Times New Roman"/>
-          <w:i/>
-          <w:color w:val="2E74B5" w:themeColor="accent1" w:themeShade="BF"/>
-        </w:rPr>
-        <w:t>:</w:t>
-      </w:r>
-    </w:p>
-    <w:p>
-      <w:r>
-        <w:t>Th</w:t>
-      </w:r>
-      <w:r>
-        <w:t>e</w:t>
-      </w:r>
-      <w:r>
-        <w:t xml:space="preserve"> application</w:t>
-      </w:r>
-      <w:r>
-        <w:t>s are very similar except the data set size.</w:t>
-      </w:r>
-      <w:r>
-        <w:t xml:space="preserve"> </w:t>
-      </w:r>
-    </w:p>
-    <w:p>
-      <w:r>
-        <w:rPr>
-          <w:rFonts w:ascii="Calibri" w:eastAsia="Times New Roman" w:hAnsi="Calibri" w:cs="Times New Roman"/>
-          <w:i/>
-          <w:noProof/>
-          <w:color w:val="2E74B5" w:themeColor="accent1" w:themeShade="BF"/>
-          <w:lang w:eastAsia="zh-CN"/>
-        </w:rPr>
         <w:drawing>
           <wp:inline distT="0" distB="0" distL="0" distR="0" wp14:anchorId="46CD7E19" wp14:editId="147C7CB3">
             <wp:extent cx="5943600" cy="4395470"/>
@@ -8076,7 +8950,7 @@
                     <pic:cNvPicPr/>
                   </pic:nvPicPr>
                   <pic:blipFill>
-                    <a:blip r:embed="rId45">
+                    <a:blip r:embed="rId43">
                       <a:extLst>
                         <a:ext uri="{28A0092B-C50C-407E-A947-70E740481C1C}">
                           <a14:useLocalDpi xmlns:a14="http://schemas.microsoft.com/office/drawing/2010/main" val="0"/>
@@ -8126,7 +9000,7 @@
                     <pic:cNvPicPr/>
                   </pic:nvPicPr>
                   <pic:blipFill>
-                    <a:blip r:embed="rId46">
+                    <a:blip r:embed="rId44">
                       <a:extLst>
                         <a:ext uri="{28A0092B-C50C-407E-A947-70E740481C1C}">
                           <a14:useLocalDpi xmlns:a14="http://schemas.microsoft.com/office/drawing/2010/main" val="0"/>
@@ -8165,7 +9039,15 @@
         <w:t>s</w:t>
       </w:r>
       <w:r>
-        <w:t xml:space="preserve"> should be defined a main() method.</w:t>
+        <w:t xml:space="preserve"> should be defined a </w:t>
+      </w:r>
+      <w:proofErr w:type="gramStart"/>
+      <w:r>
+        <w:t>main(</w:t>
+      </w:r>
+      <w:proofErr w:type="gramEnd"/>
+      <w:r>
+        <w:t>) method.</w:t>
       </w:r>
     </w:p>
     <w:p>
@@ -8175,21 +9057,33 @@
       <w:r>
         <w:t xml:space="preserve"> </w:t>
       </w:r>
+      <w:proofErr w:type="spellStart"/>
       <w:r>
         <w:t>Chur</w:t>
       </w:r>
       <w:r>
-        <w:t>nPeriod, C</w:t>
+        <w:t>nPeriod</w:t>
+      </w:r>
+      <w:proofErr w:type="spellEnd"/>
+      <w:r>
+        <w:t xml:space="preserve">, </w:t>
+      </w:r>
+      <w:proofErr w:type="spellStart"/>
+      <w:r>
+        <w:t>C</w:t>
       </w:r>
       <w:r>
         <w:t>hurnThreshold</w:t>
       </w:r>
+      <w:proofErr w:type="spellEnd"/>
       <w:r>
         <w:t xml:space="preserve">, </w:t>
       </w:r>
+      <w:proofErr w:type="spellStart"/>
       <w:r>
         <w:t>DataDir</w:t>
       </w:r>
+      <w:proofErr w:type="spellEnd"/>
       <w:r>
         <w:t>.</w:t>
       </w:r>
@@ -8202,13 +9096,37 @@
         <w:t>s</w:t>
       </w:r>
       <w:r>
-        <w:t xml:space="preserve">, we create two dataframes </w:t>
+        <w:t xml:space="preserve">, we create two </w:t>
+      </w:r>
+      <w:proofErr w:type="spellStart"/>
+      <w:r>
+        <w:t>dataframes</w:t>
+      </w:r>
+      <w:proofErr w:type="spellEnd"/>
+      <w:r>
+        <w:t xml:space="preserve"> </w:t>
       </w:r>
       <w:r>
         <w:t>in Spark, one for activities, one for users</w:t>
       </w:r>
       <w:r>
-        <w:t>. Both of them use the sqlContext to read the data from the partitioned hive tables.</w:t>
+        <w:t xml:space="preserve">. </w:t>
+      </w:r>
+      <w:proofErr w:type="gramStart"/>
+      <w:r>
+        <w:t>Both of them</w:t>
+      </w:r>
+      <w:proofErr w:type="gramEnd"/>
+      <w:r>
+        <w:t xml:space="preserve"> use the </w:t>
+      </w:r>
+      <w:proofErr w:type="spellStart"/>
+      <w:r>
+        <w:t>sqlContext</w:t>
+      </w:r>
+      <w:proofErr w:type="spellEnd"/>
+      <w:r>
+        <w:t xml:space="preserve"> to read the data from the partitioned hive tables.</w:t>
       </w:r>
     </w:p>
     <w:p>
@@ -8233,7 +9151,7 @@
                     <pic:cNvPicPr/>
                   </pic:nvPicPr>
                   <pic:blipFill>
-                    <a:blip r:embed="rId47">
+                    <a:blip r:embed="rId45">
                       <a:extLst>
                         <a:ext uri="{28A0092B-C50C-407E-A947-70E740481C1C}">
                           <a14:useLocalDpi xmlns:a14="http://schemas.microsoft.com/office/drawing/2010/main" val="0"/>
@@ -8270,9 +9188,11 @@
       <w:r>
         <w:t xml:space="preserve">two </w:t>
       </w:r>
+      <w:proofErr w:type="spellStart"/>
       <w:r>
         <w:t>dataframes</w:t>
       </w:r>
+      <w:proofErr w:type="spellEnd"/>
       <w:r>
         <w:t xml:space="preserve"> to get the features we need for modeling and prediction.</w:t>
       </w:r>
@@ -8286,15 +9206,22 @@
           <w:szCs w:val="19"/>
         </w:rPr>
       </w:pPr>
-      <w:r>
-        <w:t xml:space="preserve">In order to save the data with the features, we create external HIVE tables in the Spark application which </w:t>
-      </w:r>
+      <w:proofErr w:type="gramStart"/>
+      <w:r>
+        <w:t>In order to</w:t>
+      </w:r>
+      <w:proofErr w:type="gramEnd"/>
+      <w:r>
+        <w:t xml:space="preserve"> save the data with the features, we create external HIVE tables in the Spark application which </w:t>
+      </w:r>
+      <w:proofErr w:type="spellStart"/>
       <w:r>
         <w:rPr>
           <w:color w:val="A8D08D" w:themeColor="accent6" w:themeTint="99"/>
         </w:rPr>
         <w:t>traindata_user_Featured</w:t>
       </w:r>
+      <w:proofErr w:type="spellEnd"/>
       <w:r>
         <w:rPr>
           <w:rFonts w:ascii="Consolas" w:hAnsi="Consolas" w:cs="Consolas"/>
@@ -8316,12 +9243,14 @@
         </w:rPr>
         <w:t xml:space="preserve"> and </w:t>
       </w:r>
+      <w:proofErr w:type="spellStart"/>
       <w:r>
         <w:rPr>
           <w:color w:val="A8D08D" w:themeColor="accent6" w:themeTint="99"/>
         </w:rPr>
         <w:t>scoredata_user_Featured</w:t>
       </w:r>
+      <w:proofErr w:type="spellEnd"/>
       <w:r>
         <w:rPr>
           <w:rFonts w:ascii="Consolas" w:hAnsi="Consolas" w:cs="Consolas"/>
@@ -8345,8 +9274,13 @@
       </w:r>
     </w:p>
     <w:p>
-      <w:r>
-        <w:t>Both of the table have the following columns which you can explore them in the Hive Database and in spark application code.</w:t>
+      <w:proofErr w:type="gramStart"/>
+      <w:r>
+        <w:t>Both of the</w:t>
+      </w:r>
+      <w:proofErr w:type="gramEnd"/>
+      <w:r>
+        <w:t xml:space="preserve"> table have the following columns which you can explore them in the Hive Database and in spark application code.</w:t>
       </w:r>
     </w:p>
     <w:p>
@@ -8375,7 +9309,7 @@
                     <pic:cNvPicPr/>
                   </pic:nvPicPr>
                   <pic:blipFill>
-                    <a:blip r:embed="rId48">
+                    <a:blip r:embed="rId46">
                       <a:extLst>
                         <a:ext uri="{28A0092B-C50C-407E-A947-70E740481C1C}">
                           <a14:useLocalDpi xmlns:a14="http://schemas.microsoft.com/office/drawing/2010/main" val="0"/>
@@ -8438,7 +9372,7 @@
                     <pic:cNvPicPr/>
                   </pic:nvPicPr>
                   <pic:blipFill>
-                    <a:blip r:embed="rId49">
+                    <a:blip r:embed="rId47">
                       <a:extLst>
                         <a:ext uri="{28A0092B-C50C-407E-A947-70E740481C1C}">
                           <a14:useLocalDpi xmlns:a14="http://schemas.microsoft.com/office/drawing/2010/main" val="0"/>
@@ -8498,7 +9432,7 @@
                     <pic:cNvPicPr/>
                   </pic:nvPicPr>
                   <pic:blipFill>
-                    <a:blip r:embed="rId50">
+                    <a:blip r:embed="rId48">
                       <a:extLst>
                         <a:ext uri="{28A0092B-C50C-407E-A947-70E740481C1C}">
                           <a14:useLocalDpi xmlns:a14="http://schemas.microsoft.com/office/drawing/2010/main" val="0"/>
@@ -8547,7 +9481,7 @@
                     <pic:cNvPicPr/>
                   </pic:nvPicPr>
                   <pic:blipFill>
-                    <a:blip r:embed="rId51">
+                    <a:blip r:embed="rId49">
                       <a:extLst>
                         <a:ext uri="{28A0092B-C50C-407E-A947-70E740481C1C}">
                           <a14:useLocalDpi xmlns:a14="http://schemas.microsoft.com/office/drawing/2010/main" val="0"/>
@@ -8582,7 +9516,15 @@
         <w:t xml:space="preserve">first </w:t>
       </w:r>
       <w:r>
-        <w:t>use open source build tool sbt to build the Spark applications.</w:t>
+        <w:t xml:space="preserve">use open source build tool </w:t>
+      </w:r>
+      <w:proofErr w:type="spellStart"/>
+      <w:r>
+        <w:t>sbt</w:t>
+      </w:r>
+      <w:proofErr w:type="spellEnd"/>
+      <w:r>
+        <w:t xml:space="preserve"> to build the Spark applications.</w:t>
       </w:r>
       <w:r>
         <w:t xml:space="preserve"> </w:t>
@@ -8597,13 +9539,50 @@
         </w:numPr>
       </w:pPr>
       <w:r>
-        <w:t>The sbt will produce the Spark Application for feature engineering of train data under yourWorkDirectory/</w:t>
-      </w:r>
-      <w:r>
-        <w:t>sparkapp/training/target/scala-2.10</w:t>
-      </w:r>
-      <w:r>
-        <w:t xml:space="preserve"> using the configurations in build.sbt. The name of the Spark application is generated by the configurations defined in build.sbt.</w:t>
+        <w:t xml:space="preserve">The </w:t>
+      </w:r>
+      <w:proofErr w:type="spellStart"/>
+      <w:r>
+        <w:t>sbt</w:t>
+      </w:r>
+      <w:proofErr w:type="spellEnd"/>
+      <w:r>
+        <w:t xml:space="preserve"> will produce the Spark Application for feature engineering of train data under </w:t>
+      </w:r>
+      <w:proofErr w:type="spellStart"/>
+      <w:r>
+        <w:t>yourWorkDirectory</w:t>
+      </w:r>
+      <w:proofErr w:type="spellEnd"/>
+      <w:r>
+        <w:t>/</w:t>
+      </w:r>
+      <w:proofErr w:type="spellStart"/>
+      <w:r>
+        <w:t>sparkapp</w:t>
+      </w:r>
+      <w:proofErr w:type="spellEnd"/>
+      <w:r>
+        <w:t>/training/target/scala-2.10</w:t>
+      </w:r>
+      <w:r>
+        <w:t xml:space="preserve"> using the configurations in </w:t>
+      </w:r>
+      <w:proofErr w:type="spellStart"/>
+      <w:r>
+        <w:t>build.sbt</w:t>
+      </w:r>
+      <w:proofErr w:type="spellEnd"/>
+      <w:r>
+        <w:t xml:space="preserve">. The name of the Spark application is generated by the configurations defined in </w:t>
+      </w:r>
+      <w:proofErr w:type="spellStart"/>
+      <w:r>
+        <w:t>build.sbt</w:t>
+      </w:r>
+      <w:proofErr w:type="spellEnd"/>
+      <w:r>
+        <w:t>.</w:t>
       </w:r>
     </w:p>
     <w:p>
@@ -8615,10 +9594,31 @@
         </w:numPr>
       </w:pPr>
       <w:r>
-        <w:t>The sbt will produce the Spark Application for feature engineering of all data under yourWorkDirectory/</w:t>
-      </w:r>
-      <w:r>
-        <w:t>sparkapp/</w:t>
+        <w:t xml:space="preserve">The </w:t>
+      </w:r>
+      <w:proofErr w:type="spellStart"/>
+      <w:r>
+        <w:t>sbt</w:t>
+      </w:r>
+      <w:proofErr w:type="spellEnd"/>
+      <w:r>
+        <w:t xml:space="preserve"> will produce the Spark Application for feature engineering of all data under </w:t>
+      </w:r>
+      <w:proofErr w:type="spellStart"/>
+      <w:r>
+        <w:t>yourWorkDirectory</w:t>
+      </w:r>
+      <w:proofErr w:type="spellEnd"/>
+      <w:r>
+        <w:t>/</w:t>
+      </w:r>
+      <w:proofErr w:type="spellStart"/>
+      <w:r>
+        <w:t>sparkapp</w:t>
+      </w:r>
+      <w:proofErr w:type="spellEnd"/>
+      <w:r>
+        <w:t>/</w:t>
       </w:r>
       <w:r>
         <w:t>scor</w:t>
@@ -8627,7 +9627,23 @@
         <w:t>ing/target/scala-2.10</w:t>
       </w:r>
       <w:r>
-        <w:t xml:space="preserve"> using the configurations in build.sbt. The name of the Spark application is generated by the configurations defined in build.sbt.</w:t>
+        <w:t xml:space="preserve"> using the configurations in </w:t>
+      </w:r>
+      <w:proofErr w:type="spellStart"/>
+      <w:r>
+        <w:t>build.sbt</w:t>
+      </w:r>
+      <w:proofErr w:type="spellEnd"/>
+      <w:r>
+        <w:t xml:space="preserve">. The name of the Spark application is generated by the configurations defined in </w:t>
+      </w:r>
+      <w:proofErr w:type="spellStart"/>
+      <w:r>
+        <w:t>build.sbt</w:t>
+      </w:r>
+      <w:proofErr w:type="spellEnd"/>
+      <w:r>
+        <w:t>.</w:t>
       </w:r>
     </w:p>
     <w:p>
@@ -8644,7 +9660,15 @@
     </w:p>
     <w:p>
       <w:r>
-        <w:t xml:space="preserve">After this step complete, </w:t>
+        <w:t xml:space="preserve">After this </w:t>
+      </w:r>
+      <w:proofErr w:type="gramStart"/>
+      <w:r>
+        <w:t>step</w:t>
+      </w:r>
+      <w:proofErr w:type="gramEnd"/>
+      <w:r>
+        <w:t xml:space="preserve"> complete, </w:t>
       </w:r>
       <w:r>
         <w:t>you can see the featured data in Blob and in Hive database</w:t>
@@ -8677,8 +9701,18 @@
           <w:i/>
           <w:color w:val="2E74B5" w:themeColor="accent1" w:themeShade="BF"/>
         </w:rPr>
-        <w:t xml:space="preserve"> -&gt; {CLUSTERSTORAGENAME} -&gt; customerchurnintern</w:t>
-      </w:r>
+        <w:t xml:space="preserve"> -&gt; {CLUSTERSTORAGENAME} -&gt; </w:t>
+      </w:r>
+      <w:proofErr w:type="spellStart"/>
+      <w:r>
+        <w:rPr>
+          <w:rFonts w:ascii="Calibri" w:eastAsia="Times New Roman" w:hAnsi="Calibri" w:cs="Times New Roman"/>
+          <w:i/>
+          <w:color w:val="2E74B5" w:themeColor="accent1" w:themeShade="BF"/>
+        </w:rPr>
+        <w:t>customerchurnintern</w:t>
+      </w:r>
+      <w:proofErr w:type="spellEnd"/>
       <w:r>
         <w:rPr>
           <w:rFonts w:ascii="Calibri" w:eastAsia="Times New Roman" w:hAnsi="Calibri" w:cs="Times New Roman"/>
@@ -8695,13 +9729,41 @@
         </w:rPr>
         <w:t xml:space="preserve">data -&gt; </w:t>
       </w:r>
-      <w:r>
-        <w:rPr>
-          <w:rFonts w:ascii="Calibri" w:eastAsia="Times New Roman" w:hAnsi="Calibri" w:cs="Times New Roman"/>
-          <w:i/>
-          <w:color w:val="2E74B5" w:themeColor="accent1" w:themeShade="BF"/>
-        </w:rPr>
-        <w:t xml:space="preserve">traindatauserfeatured (or scoredatauserfeatured) </w:t>
+      <w:proofErr w:type="spellStart"/>
+      <w:r>
+        <w:rPr>
+          <w:rFonts w:ascii="Calibri" w:eastAsia="Times New Roman" w:hAnsi="Calibri" w:cs="Times New Roman"/>
+          <w:i/>
+          <w:color w:val="2E74B5" w:themeColor="accent1" w:themeShade="BF"/>
+        </w:rPr>
+        <w:t>traindatauserfeatured</w:t>
+      </w:r>
+      <w:proofErr w:type="spellEnd"/>
+      <w:r>
+        <w:rPr>
+          <w:rFonts w:ascii="Calibri" w:eastAsia="Times New Roman" w:hAnsi="Calibri" w:cs="Times New Roman"/>
+          <w:i/>
+          <w:color w:val="2E74B5" w:themeColor="accent1" w:themeShade="BF"/>
+        </w:rPr>
+        <w:t xml:space="preserve"> (or </w:t>
+      </w:r>
+      <w:proofErr w:type="spellStart"/>
+      <w:r>
+        <w:rPr>
+          <w:rFonts w:ascii="Calibri" w:eastAsia="Times New Roman" w:hAnsi="Calibri" w:cs="Times New Roman"/>
+          <w:i/>
+          <w:color w:val="2E74B5" w:themeColor="accent1" w:themeShade="BF"/>
+        </w:rPr>
+        <w:t>scoredatauserfeatured</w:t>
+      </w:r>
+      <w:proofErr w:type="spellEnd"/>
+      <w:r>
+        <w:rPr>
+          <w:rFonts w:ascii="Calibri" w:eastAsia="Times New Roman" w:hAnsi="Calibri" w:cs="Times New Roman"/>
+          <w:i/>
+          <w:color w:val="2E74B5" w:themeColor="accent1" w:themeShade="BF"/>
+        </w:rPr>
+        <w:t xml:space="preserve">) </w:t>
       </w:r>
     </w:p>
     <w:p>
@@ -8737,7 +9799,61 @@
           <w:i/>
           <w:color w:val="2E74B5" w:themeColor="accent1" w:themeShade="BF"/>
         </w:rPr>
-        <w:t xml:space="preserve"> -&gt; {CLUSTERMNAME} -&gt;Hive Databases -&gt; customerchurn -&gt; traindata_user_featured  -&gt; right click -&gt; top 100 rows</w:t>
+        <w:t xml:space="preserve"> -&gt; {CLUSTERMNAME} -&gt;Hive Databases -&gt; </w:t>
+      </w:r>
+      <w:proofErr w:type="spellStart"/>
+      <w:r>
+        <w:rPr>
+          <w:rFonts w:ascii="Calibri" w:eastAsia="Times New Roman" w:hAnsi="Calibri" w:cs="Times New Roman"/>
+          <w:i/>
+          <w:color w:val="2E74B5" w:themeColor="accent1" w:themeShade="BF"/>
+        </w:rPr>
+        <w:t>customerchurn</w:t>
+      </w:r>
+      <w:proofErr w:type="spellEnd"/>
+      <w:r>
+        <w:rPr>
+          <w:rFonts w:ascii="Calibri" w:eastAsia="Times New Roman" w:hAnsi="Calibri" w:cs="Times New Roman"/>
+          <w:i/>
+          <w:color w:val="2E74B5" w:themeColor="accent1" w:themeShade="BF"/>
+        </w:rPr>
+        <w:t xml:space="preserve"> -&gt; </w:t>
+      </w:r>
+      <w:proofErr w:type="spellStart"/>
+      <w:r>
+        <w:rPr>
+          <w:rFonts w:ascii="Calibri" w:eastAsia="Times New Roman" w:hAnsi="Calibri" w:cs="Times New Roman"/>
+          <w:i/>
+          <w:color w:val="2E74B5" w:themeColor="accent1" w:themeShade="BF"/>
+        </w:rPr>
+        <w:t>traindata_user_</w:t>
+      </w:r>
+      <w:proofErr w:type="gramStart"/>
+      <w:r>
+        <w:rPr>
+          <w:rFonts w:ascii="Calibri" w:eastAsia="Times New Roman" w:hAnsi="Calibri" w:cs="Times New Roman"/>
+          <w:i/>
+          <w:color w:val="2E74B5" w:themeColor="accent1" w:themeShade="BF"/>
+        </w:rPr>
+        <w:t>featured</w:t>
+      </w:r>
+      <w:proofErr w:type="spellEnd"/>
+      <w:r>
+        <w:rPr>
+          <w:rFonts w:ascii="Calibri" w:eastAsia="Times New Roman" w:hAnsi="Calibri" w:cs="Times New Roman"/>
+          <w:i/>
+          <w:color w:val="2E74B5" w:themeColor="accent1" w:themeShade="BF"/>
+        </w:rPr>
+        <w:t xml:space="preserve">  -</w:t>
+      </w:r>
+      <w:proofErr w:type="gramEnd"/>
+      <w:r>
+        <w:rPr>
+          <w:rFonts w:ascii="Calibri" w:eastAsia="Times New Roman" w:hAnsi="Calibri" w:cs="Times New Roman"/>
+          <w:i/>
+          <w:color w:val="2E74B5" w:themeColor="accent1" w:themeShade="BF"/>
+        </w:rPr>
+        <w:t>&gt; right click -&gt; top 100 rows</w:t>
       </w:r>
     </w:p>
     <w:p>
@@ -8762,15 +9878,51 @@
           <w:i/>
           <w:color w:val="2E74B5" w:themeColor="accent1" w:themeShade="BF"/>
         </w:rPr>
-        <w:t xml:space="preserve"> -&gt; {CLUSTERMNAME} -&gt;Hive Databases -&gt; customerch</w:t>
-      </w:r>
-      <w:r>
-        <w:rPr>
-          <w:rFonts w:ascii="Calibri" w:eastAsia="Times New Roman" w:hAnsi="Calibri" w:cs="Times New Roman"/>
-          <w:i/>
-          <w:color w:val="2E74B5" w:themeColor="accent1" w:themeShade="BF"/>
-        </w:rPr>
-        <w:t xml:space="preserve">urn -&gt; scoredata_user_featured </w:t>
+        <w:t xml:space="preserve"> -&gt; {CLUSTERMNAME} -&gt;Hive Databases -&gt; </w:t>
+      </w:r>
+      <w:proofErr w:type="spellStart"/>
+      <w:r>
+        <w:rPr>
+          <w:rFonts w:ascii="Calibri" w:eastAsia="Times New Roman" w:hAnsi="Calibri" w:cs="Times New Roman"/>
+          <w:i/>
+          <w:color w:val="2E74B5" w:themeColor="accent1" w:themeShade="BF"/>
+        </w:rPr>
+        <w:t>customerch</w:t>
+      </w:r>
+      <w:r>
+        <w:rPr>
+          <w:rFonts w:ascii="Calibri" w:eastAsia="Times New Roman" w:hAnsi="Calibri" w:cs="Times New Roman"/>
+          <w:i/>
+          <w:color w:val="2E74B5" w:themeColor="accent1" w:themeShade="BF"/>
+        </w:rPr>
+        <w:t>urn</w:t>
+      </w:r>
+      <w:proofErr w:type="spellEnd"/>
+      <w:r>
+        <w:rPr>
+          <w:rFonts w:ascii="Calibri" w:eastAsia="Times New Roman" w:hAnsi="Calibri" w:cs="Times New Roman"/>
+          <w:i/>
+          <w:color w:val="2E74B5" w:themeColor="accent1" w:themeShade="BF"/>
+        </w:rPr>
+        <w:t xml:space="preserve"> -&gt; </w:t>
+      </w:r>
+      <w:proofErr w:type="spellStart"/>
+      <w:r>
+        <w:rPr>
+          <w:rFonts w:ascii="Calibri" w:eastAsia="Times New Roman" w:hAnsi="Calibri" w:cs="Times New Roman"/>
+          <w:i/>
+          <w:color w:val="2E74B5" w:themeColor="accent1" w:themeShade="BF"/>
+        </w:rPr>
+        <w:t>scoredata_user_featured</w:t>
+      </w:r>
+      <w:proofErr w:type="spellEnd"/>
+      <w:r>
+        <w:rPr>
+          <w:rFonts w:ascii="Calibri" w:eastAsia="Times New Roman" w:hAnsi="Calibri" w:cs="Times New Roman"/>
+          <w:i/>
+          <w:color w:val="2E74B5" w:themeColor="accent1" w:themeShade="BF"/>
+        </w:rPr>
+        <w:t xml:space="preserve"> </w:t>
       </w:r>
       <w:r>
         <w:rPr>
@@ -8830,6 +9982,8 @@
         </w:rPr>
         <w:t xml:space="preserve">the file </w:t>
       </w:r>
+      <w:proofErr w:type="spellStart"/>
+      <w:proofErr w:type="gramStart"/>
       <w:r>
         <w:rPr>
           <w:rFonts w:ascii="Calibri" w:eastAsia="Times New Roman" w:hAnsi="Calibri" w:cs="Times New Roman"/>
@@ -8844,7 +9998,35 @@
           <w:i/>
           <w:color w:val="2E74B5" w:themeColor="accent1" w:themeShade="BF"/>
         </w:rPr>
-        <w:t>etup.R under mrs folder in the solution explorer:</w:t>
+        <w:t>etup.R</w:t>
+      </w:r>
+      <w:proofErr w:type="spellEnd"/>
+      <w:proofErr w:type="gramEnd"/>
+      <w:r>
+        <w:rPr>
+          <w:rFonts w:ascii="Calibri" w:eastAsia="Times New Roman" w:hAnsi="Calibri" w:cs="Times New Roman"/>
+          <w:i/>
+          <w:color w:val="2E74B5" w:themeColor="accent1" w:themeShade="BF"/>
+        </w:rPr>
+        <w:t xml:space="preserve"> under </w:t>
+      </w:r>
+      <w:proofErr w:type="spellStart"/>
+      <w:r>
+        <w:rPr>
+          <w:rFonts w:ascii="Calibri" w:eastAsia="Times New Roman" w:hAnsi="Calibri" w:cs="Times New Roman"/>
+          <w:i/>
+          <w:color w:val="2E74B5" w:themeColor="accent1" w:themeShade="BF"/>
+        </w:rPr>
+        <w:t>mrs</w:t>
+      </w:r>
+      <w:proofErr w:type="spellEnd"/>
+      <w:r>
+        <w:rPr>
+          <w:rFonts w:ascii="Calibri" w:eastAsia="Times New Roman" w:hAnsi="Calibri" w:cs="Times New Roman"/>
+          <w:i/>
+          <w:color w:val="2E74B5" w:themeColor="accent1" w:themeShade="BF"/>
+        </w:rPr>
+        <w:t xml:space="preserve"> folder in the solution explorer:</w:t>
       </w:r>
     </w:p>
     <w:p>
@@ -8854,11 +10036,26 @@
       <w:r>
         <w:t xml:space="preserve">Point out the code in </w:t>
       </w:r>
+      <w:proofErr w:type="spellStart"/>
+      <w:proofErr w:type="gramStart"/>
       <w:r>
         <w:t>s</w:t>
       </w:r>
       <w:r>
-        <w:t>etup.R that setup the computeContext.</w:t>
+        <w:t>etup.R</w:t>
+      </w:r>
+      <w:proofErr w:type="spellEnd"/>
+      <w:proofErr w:type="gramEnd"/>
+      <w:r>
+        <w:t xml:space="preserve"> that setup the </w:t>
+      </w:r>
+      <w:proofErr w:type="spellStart"/>
+      <w:r>
+        <w:t>computeContext</w:t>
+      </w:r>
+      <w:proofErr w:type="spellEnd"/>
+      <w:r>
+        <w:t>.</w:t>
       </w:r>
     </w:p>
     <w:p>
@@ -8866,11 +10063,24 @@
         <w:t xml:space="preserve">We </w:t>
       </w:r>
       <w:r>
-        <w:t>use the spark computeContext fo</w:t>
-      </w:r>
-      <w:r>
-        <w:t>r RevoScaleR</w:t>
-      </w:r>
+        <w:t xml:space="preserve">use the spark </w:t>
+      </w:r>
+      <w:proofErr w:type="spellStart"/>
+      <w:r>
+        <w:t>computeContext</w:t>
+      </w:r>
+      <w:proofErr w:type="spellEnd"/>
+      <w:r>
+        <w:t xml:space="preserve"> fo</w:t>
+      </w:r>
+      <w:r>
+        <w:t xml:space="preserve">r </w:t>
+      </w:r>
+      <w:proofErr w:type="spellStart"/>
+      <w:r>
+        <w:t>RevoScaleR</w:t>
+      </w:r>
+      <w:proofErr w:type="spellEnd"/>
       <w:r>
         <w:t>.</w:t>
       </w:r>
@@ -8897,7 +10107,7 @@
                     <pic:cNvPicPr/>
                   </pic:nvPicPr>
                   <pic:blipFill>
-                    <a:blip r:embed="rId52">
+                    <a:blip r:embed="rId50">
                       <a:extLst>
                         <a:ext uri="{28A0092B-C50C-407E-A947-70E740481C1C}">
                           <a14:useLocalDpi xmlns:a14="http://schemas.microsoft.com/office/drawing/2010/main" val="0"/>
@@ -8946,15 +10156,53 @@
           <w:i/>
           <w:color w:val="2E74B5" w:themeColor="accent1" w:themeShade="BF"/>
         </w:rPr>
-        <w:t>the file training.R u</w:t>
-      </w:r>
-      <w:r>
-        <w:rPr>
-          <w:rFonts w:ascii="Calibri" w:eastAsia="Times New Roman" w:hAnsi="Calibri" w:cs="Times New Roman"/>
-          <w:i/>
-          <w:color w:val="2E74B5" w:themeColor="accent1" w:themeShade="BF"/>
-        </w:rPr>
-        <w:t>nder mrs folder in the Solution Explorer.</w:t>
+        <w:t xml:space="preserve">the file </w:t>
+      </w:r>
+      <w:proofErr w:type="spellStart"/>
+      <w:proofErr w:type="gramStart"/>
+      <w:r>
+        <w:rPr>
+          <w:rFonts w:ascii="Calibri" w:eastAsia="Times New Roman" w:hAnsi="Calibri" w:cs="Times New Roman"/>
+          <w:i/>
+          <w:color w:val="2E74B5" w:themeColor="accent1" w:themeShade="BF"/>
+        </w:rPr>
+        <w:t>training.R</w:t>
+      </w:r>
+      <w:proofErr w:type="spellEnd"/>
+      <w:proofErr w:type="gramEnd"/>
+      <w:r>
+        <w:rPr>
+          <w:rFonts w:ascii="Calibri" w:eastAsia="Times New Roman" w:hAnsi="Calibri" w:cs="Times New Roman"/>
+          <w:i/>
+          <w:color w:val="2E74B5" w:themeColor="accent1" w:themeShade="BF"/>
+        </w:rPr>
+        <w:t xml:space="preserve"> u</w:t>
+      </w:r>
+      <w:r>
+        <w:rPr>
+          <w:rFonts w:ascii="Calibri" w:eastAsia="Times New Roman" w:hAnsi="Calibri" w:cs="Times New Roman"/>
+          <w:i/>
+          <w:color w:val="2E74B5" w:themeColor="accent1" w:themeShade="BF"/>
+        </w:rPr>
+        <w:t xml:space="preserve">nder </w:t>
+      </w:r>
+      <w:proofErr w:type="spellStart"/>
+      <w:r>
+        <w:rPr>
+          <w:rFonts w:ascii="Calibri" w:eastAsia="Times New Roman" w:hAnsi="Calibri" w:cs="Times New Roman"/>
+          <w:i/>
+          <w:color w:val="2E74B5" w:themeColor="accent1" w:themeShade="BF"/>
+        </w:rPr>
+        <w:t>mrs</w:t>
+      </w:r>
+      <w:proofErr w:type="spellEnd"/>
+      <w:r>
+        <w:rPr>
+          <w:rFonts w:ascii="Calibri" w:eastAsia="Times New Roman" w:hAnsi="Calibri" w:cs="Times New Roman"/>
+          <w:i/>
+          <w:color w:val="2E74B5" w:themeColor="accent1" w:themeShade="BF"/>
+        </w:rPr>
+        <w:t xml:space="preserve"> folder in the Solution Explorer.</w:t>
       </w:r>
     </w:p>
     <w:p>
@@ -8964,8 +10212,15 @@
       <w:r>
         <w:t xml:space="preserve">Point out the code in </w:t>
       </w:r>
-      <w:r>
-        <w:t>training.R that build</w:t>
+      <w:proofErr w:type="spellStart"/>
+      <w:proofErr w:type="gramStart"/>
+      <w:r>
+        <w:t>training.R</w:t>
+      </w:r>
+      <w:proofErr w:type="spellEnd"/>
+      <w:proofErr w:type="gramEnd"/>
+      <w:r>
+        <w:t xml:space="preserve"> that build</w:t>
       </w:r>
       <w:r>
         <w:t>s</w:t>
@@ -9186,7 +10441,7 @@
                     <pic:cNvPicPr/>
                   </pic:nvPicPr>
                   <pic:blipFill>
-                    <a:blip r:embed="rId53">
+                    <a:blip r:embed="rId51">
                       <a:extLst>
                         <a:ext uri="{28A0092B-C50C-407E-A947-70E740481C1C}">
                           <a14:useLocalDpi xmlns:a14="http://schemas.microsoft.com/office/drawing/2010/main" val="0"/>
@@ -9224,7 +10479,15 @@
         <w:t>d</w:t>
       </w:r>
       <w:r>
-        <w:t xml:space="preserve"> trainModel </w:t>
+        <w:t xml:space="preserve"> </w:t>
+      </w:r>
+      <w:proofErr w:type="spellStart"/>
+      <w:r>
+        <w:t>trainModel</w:t>
+      </w:r>
+      <w:proofErr w:type="spellEnd"/>
+      <w:r>
+        <w:t xml:space="preserve"> </w:t>
       </w:r>
       <w:r>
         <w:t>in the Blob storage</w:t>
@@ -9271,16 +10534,44 @@
           <w:i/>
           <w:color w:val="2E74B5" w:themeColor="accent1" w:themeShade="BF"/>
         </w:rPr>
-        <w:t xml:space="preserve"> -&gt; {CLUSTERSTORAGENAME} -&gt; customerchurnintern -&gt; data </w:t>
-      </w:r>
-      <w:r>
-        <w:rPr>
-          <w:rFonts w:ascii="Calibri" w:eastAsia="Times New Roman" w:hAnsi="Calibri" w:cs="Times New Roman"/>
-          <w:i/>
-          <w:color w:val="2E74B5" w:themeColor="accent1" w:themeShade="BF"/>
-        </w:rPr>
-        <w:t>-&gt; mrs</w:t>
-      </w:r>
+        <w:t xml:space="preserve"> -&gt; {CLUSTERSTORAGENAME} -&gt; </w:t>
+      </w:r>
+      <w:proofErr w:type="spellStart"/>
+      <w:r>
+        <w:rPr>
+          <w:rFonts w:ascii="Calibri" w:eastAsia="Times New Roman" w:hAnsi="Calibri" w:cs="Times New Roman"/>
+          <w:i/>
+          <w:color w:val="2E74B5" w:themeColor="accent1" w:themeShade="BF"/>
+        </w:rPr>
+        <w:t>customerchurnintern</w:t>
+      </w:r>
+      <w:proofErr w:type="spellEnd"/>
+      <w:r>
+        <w:rPr>
+          <w:rFonts w:ascii="Calibri" w:eastAsia="Times New Roman" w:hAnsi="Calibri" w:cs="Times New Roman"/>
+          <w:i/>
+          <w:color w:val="2E74B5" w:themeColor="accent1" w:themeShade="BF"/>
+        </w:rPr>
+        <w:t xml:space="preserve"> -&gt; data </w:t>
+      </w:r>
+      <w:r>
+        <w:rPr>
+          <w:rFonts w:ascii="Calibri" w:eastAsia="Times New Roman" w:hAnsi="Calibri" w:cs="Times New Roman"/>
+          <w:i/>
+          <w:color w:val="2E74B5" w:themeColor="accent1" w:themeShade="BF"/>
+        </w:rPr>
+        <w:t xml:space="preserve">-&gt; </w:t>
+      </w:r>
+      <w:proofErr w:type="spellStart"/>
+      <w:r>
+        <w:rPr>
+          <w:rFonts w:ascii="Calibri" w:eastAsia="Times New Roman" w:hAnsi="Calibri" w:cs="Times New Roman"/>
+          <w:i/>
+          <w:color w:val="2E74B5" w:themeColor="accent1" w:themeShade="BF"/>
+        </w:rPr>
+        <w:t>mrs</w:t>
+      </w:r>
+      <w:proofErr w:type="spellEnd"/>
     </w:p>
     <w:p>
       <w:pPr>
@@ -9294,11 +10585,24 @@
       <w:r>
         <w:t xml:space="preserve">We must </w:t>
       </w:r>
-      <w:r>
-        <w:t xml:space="preserve">featurize </w:t>
-      </w:r>
-      <w:r>
-        <w:t xml:space="preserve">all the customer activity and user data before make prediction.  The feature engineering uses the same method we use </w:t>
+      <w:proofErr w:type="spellStart"/>
+      <w:r>
+        <w:t>featurize</w:t>
+      </w:r>
+      <w:proofErr w:type="spellEnd"/>
+      <w:r>
+        <w:t xml:space="preserve"> </w:t>
+      </w:r>
+      <w:r>
+        <w:t xml:space="preserve">all the customer activity and user data before </w:t>
+      </w:r>
+      <w:proofErr w:type="gramStart"/>
+      <w:r>
+        <w:t>make</w:t>
+      </w:r>
+      <w:proofErr w:type="gramEnd"/>
+      <w:r>
+        <w:t xml:space="preserve"> prediction.  The feature engineering uses the same method we use </w:t>
       </w:r>
       <w:r>
         <w:t>for the train data. Please see S</w:t>
@@ -9351,7 +10655,45 @@
           <w:i/>
           <w:color w:val="2E74B5" w:themeColor="accent1" w:themeShade="BF"/>
         </w:rPr>
-        <w:t>the file scoring.R under mrs folder in the solution explorer:</w:t>
+        <w:t xml:space="preserve">the file </w:t>
+      </w:r>
+      <w:proofErr w:type="spellStart"/>
+      <w:proofErr w:type="gramStart"/>
+      <w:r>
+        <w:rPr>
+          <w:rFonts w:ascii="Calibri" w:eastAsia="Times New Roman" w:hAnsi="Calibri" w:cs="Times New Roman"/>
+          <w:i/>
+          <w:color w:val="2E74B5" w:themeColor="accent1" w:themeShade="BF"/>
+        </w:rPr>
+        <w:t>scoring.R</w:t>
+      </w:r>
+      <w:proofErr w:type="spellEnd"/>
+      <w:proofErr w:type="gramEnd"/>
+      <w:r>
+        <w:rPr>
+          <w:rFonts w:ascii="Calibri" w:eastAsia="Times New Roman" w:hAnsi="Calibri" w:cs="Times New Roman"/>
+          <w:i/>
+          <w:color w:val="2E74B5" w:themeColor="accent1" w:themeShade="BF"/>
+        </w:rPr>
+        <w:t xml:space="preserve"> under </w:t>
+      </w:r>
+      <w:proofErr w:type="spellStart"/>
+      <w:r>
+        <w:rPr>
+          <w:rFonts w:ascii="Calibri" w:eastAsia="Times New Roman" w:hAnsi="Calibri" w:cs="Times New Roman"/>
+          <w:i/>
+          <w:color w:val="2E74B5" w:themeColor="accent1" w:themeShade="BF"/>
+        </w:rPr>
+        <w:t>mrs</w:t>
+      </w:r>
+      <w:proofErr w:type="spellEnd"/>
+      <w:r>
+        <w:rPr>
+          <w:rFonts w:ascii="Calibri" w:eastAsia="Times New Roman" w:hAnsi="Calibri" w:cs="Times New Roman"/>
+          <w:i/>
+          <w:color w:val="2E74B5" w:themeColor="accent1" w:themeShade="BF"/>
+        </w:rPr>
+        <w:t xml:space="preserve"> folder in the solution explorer:</w:t>
       </w:r>
     </w:p>
     <w:p>
@@ -9363,7 +10705,17 @@
         <w:t>Point out the code in</w:t>
       </w:r>
       <w:r>
-        <w:t xml:space="preserve"> scoring.R that</w:t>
+        <w:t xml:space="preserve"> </w:t>
+      </w:r>
+      <w:proofErr w:type="spellStart"/>
+      <w:proofErr w:type="gramStart"/>
+      <w:r>
+        <w:t>scoring.R</w:t>
+      </w:r>
+      <w:proofErr w:type="spellEnd"/>
+      <w:proofErr w:type="gramEnd"/>
+      <w:r>
+        <w:t xml:space="preserve"> that</w:t>
       </w:r>
       <w:r>
         <w:t xml:space="preserve"> does the</w:t>
@@ -9409,7 +10761,43 @@
           <w:i w:val="0"/>
           <w:color w:val="auto"/>
         </w:rPr>
-        <w:t>load the saved model produced in step 5 and unserialize it. Then we use rxPredict to do the scor</w:t>
+        <w:t xml:space="preserve">load the saved model produced in step 5 and </w:t>
+      </w:r>
+      <w:proofErr w:type="spellStart"/>
+      <w:r>
+        <w:rPr>
+          <w:rFonts w:asciiTheme="minorHAnsi" w:eastAsia="SimSun" w:hAnsiTheme="minorHAnsi" w:cstheme="minorBidi"/>
+          <w:i w:val="0"/>
+          <w:color w:val="auto"/>
+        </w:rPr>
+        <w:t>unserialize</w:t>
+      </w:r>
+      <w:proofErr w:type="spellEnd"/>
+      <w:r>
+        <w:rPr>
+          <w:rFonts w:asciiTheme="minorHAnsi" w:eastAsia="SimSun" w:hAnsiTheme="minorHAnsi" w:cstheme="minorBidi"/>
+          <w:i w:val="0"/>
+          <w:color w:val="auto"/>
+        </w:rPr>
+        <w:t xml:space="preserve"> it. Then we use </w:t>
+      </w:r>
+      <w:proofErr w:type="spellStart"/>
+      <w:r>
+        <w:rPr>
+          <w:rFonts w:asciiTheme="minorHAnsi" w:eastAsia="SimSun" w:hAnsiTheme="minorHAnsi" w:cstheme="minorBidi"/>
+          <w:i w:val="0"/>
+          <w:color w:val="auto"/>
+        </w:rPr>
+        <w:t>rxPredict</w:t>
+      </w:r>
+      <w:proofErr w:type="spellEnd"/>
+      <w:r>
+        <w:rPr>
+          <w:rFonts w:asciiTheme="minorHAnsi" w:eastAsia="SimSun" w:hAnsiTheme="minorHAnsi" w:cstheme="minorBidi"/>
+          <w:i w:val="0"/>
+          <w:color w:val="auto"/>
+        </w:rPr>
+        <w:t xml:space="preserve"> to do the scor</w:t>
       </w:r>
       <w:r>
         <w:rPr>
@@ -9501,7 +10889,7 @@
                     <pic:cNvPicPr/>
                   </pic:nvPicPr>
                   <pic:blipFill>
-                    <a:blip r:embed="rId54">
+                    <a:blip r:embed="rId52">
                       <a:extLst>
                         <a:ext uri="{28A0092B-C50C-407E-A947-70E740481C1C}">
                           <a14:useLocalDpi xmlns:a14="http://schemas.microsoft.com/office/drawing/2010/main" val="0"/>
@@ -9584,7 +10972,25 @@
           <w:i/>
           <w:color w:val="2E74B5" w:themeColor="accent1" w:themeShade="BF"/>
         </w:rPr>
-        <w:t xml:space="preserve"> -&gt; {CLUSTERSTORAGENAME} -&gt; customerchurnintern -&gt; data </w:t>
+        <w:t xml:space="preserve"> -&gt; {CLUSTERSTORAGENAME} -&gt; </w:t>
+      </w:r>
+      <w:proofErr w:type="spellStart"/>
+      <w:r>
+        <w:rPr>
+          <w:rFonts w:ascii="Calibri" w:eastAsia="Times New Roman" w:hAnsi="Calibri" w:cs="Times New Roman"/>
+          <w:i/>
+          <w:color w:val="2E74B5" w:themeColor="accent1" w:themeShade="BF"/>
+        </w:rPr>
+        <w:t>customerchurnintern</w:t>
+      </w:r>
+      <w:proofErr w:type="spellEnd"/>
+      <w:r>
+        <w:rPr>
+          <w:rFonts w:ascii="Calibri" w:eastAsia="Times New Roman" w:hAnsi="Calibri" w:cs="Times New Roman"/>
+          <w:i/>
+          <w:color w:val="2E74B5" w:themeColor="accent1" w:themeShade="BF"/>
+        </w:rPr>
+        <w:t xml:space="preserve"> -&gt; data </w:t>
       </w:r>
       <w:r>
         <w:rPr>
@@ -9635,7 +11041,15 @@
         <w:t xml:space="preserve">ublish Azure Machine Learning. </w:t>
       </w:r>
       <w:r>
-        <w:t xml:space="preserve">We deploy a lookup web service so we can use an </w:t>
+        <w:t xml:space="preserve">We deploy a lookup web service so we can use </w:t>
+      </w:r>
+      <w:proofErr w:type="gramStart"/>
+      <w:r>
+        <w:t>an</w:t>
+      </w:r>
+      <w:proofErr w:type="gramEnd"/>
+      <w:r>
+        <w:t xml:space="preserve"> </w:t>
       </w:r>
       <w:r>
         <w:t>web</w:t>
@@ -9690,6 +11104,7 @@
         </w:rPr>
         <w:t xml:space="preserve">the file </w:t>
       </w:r>
+      <w:proofErr w:type="spellStart"/>
       <w:r>
         <w:rPr>
           <w:rFonts w:ascii="Calibri" w:eastAsia="Times New Roman" w:hAnsi="Calibri" w:cs="Times New Roman"/>
@@ -9704,7 +11119,34 @@
           <w:i/>
           <w:color w:val="2E74B5" w:themeColor="accent1" w:themeShade="BF"/>
         </w:rPr>
-        <w:t>.R under mrs folder in the Solution Explorer.</w:t>
+        <w:t>.R</w:t>
+      </w:r>
+      <w:proofErr w:type="spellEnd"/>
+      <w:r>
+        <w:rPr>
+          <w:rFonts w:ascii="Calibri" w:eastAsia="Times New Roman" w:hAnsi="Calibri" w:cs="Times New Roman"/>
+          <w:i/>
+          <w:color w:val="2E74B5" w:themeColor="accent1" w:themeShade="BF"/>
+        </w:rPr>
+        <w:t xml:space="preserve"> under </w:t>
+      </w:r>
+      <w:proofErr w:type="spellStart"/>
+      <w:r>
+        <w:rPr>
+          <w:rFonts w:ascii="Calibri" w:eastAsia="Times New Roman" w:hAnsi="Calibri" w:cs="Times New Roman"/>
+          <w:i/>
+          <w:color w:val="2E74B5" w:themeColor="accent1" w:themeShade="BF"/>
+        </w:rPr>
+        <w:t>mrs</w:t>
+      </w:r>
+      <w:proofErr w:type="spellEnd"/>
+      <w:r>
+        <w:rPr>
+          <w:rFonts w:ascii="Calibri" w:eastAsia="Times New Roman" w:hAnsi="Calibri" w:cs="Times New Roman"/>
+          <w:i/>
+          <w:color w:val="2E74B5" w:themeColor="accent1" w:themeShade="BF"/>
+        </w:rPr>
+        <w:t xml:space="preserve"> folder in the Solution Explorer.</w:t>
       </w:r>
     </w:p>
     <w:p>
@@ -9729,7 +11171,7 @@
                     <pic:cNvPicPr/>
                   </pic:nvPicPr>
                   <pic:blipFill>
-                    <a:blip r:embed="rId55">
+                    <a:blip r:embed="rId53">
                       <a:extLst>
                         <a:ext uri="{28A0092B-C50C-407E-A947-70E740481C1C}">
                           <a14:useLocalDpi xmlns:a14="http://schemas.microsoft.com/office/drawing/2010/main" val="0"/>
@@ -9926,7 +11368,7 @@
                     <pic:cNvPicPr/>
                   </pic:nvPicPr>
                   <pic:blipFill>
-                    <a:blip r:embed="rId56">
+                    <a:blip r:embed="rId54">
                       <a:extLst>
                         <a:ext uri="{28A0092B-C50C-407E-A947-70E740481C1C}">
                           <a14:useLocalDpi xmlns:a14="http://schemas.microsoft.com/office/drawing/2010/main" val="0"/>
@@ -10062,7 +11504,7 @@
                     <pic:cNvPicPr/>
                   </pic:nvPicPr>
                   <pic:blipFill>
-                    <a:blip r:embed="rId57">
+                    <a:blip r:embed="rId55">
                       <a:extLst>
                         <a:ext uri="{28A0092B-C50C-407E-A947-70E740481C1C}">
                           <a14:useLocalDpi xmlns:a14="http://schemas.microsoft.com/office/drawing/2010/main" val="0"/>
@@ -10242,7 +11684,7 @@
                     <pic:cNvPicPr/>
                   </pic:nvPicPr>
                   <pic:blipFill>
-                    <a:blip r:embed="rId58">
+                    <a:blip r:embed="rId56">
                       <a:extLst>
                         <a:ext uri="{28A0092B-C50C-407E-A947-70E740481C1C}">
                           <a14:useLocalDpi xmlns:a14="http://schemas.microsoft.com/office/drawing/2010/main" val="0"/>
@@ -10402,7 +11844,25 @@
           <w:i/>
           <w:color w:val="2E74B5" w:themeColor="accent1" w:themeShade="BF"/>
         </w:rPr>
-        <w:t>/customer_churn_demo/Website</w:t>
+        <w:t>/</w:t>
+      </w:r>
+      <w:proofErr w:type="spellStart"/>
+      <w:r>
+        <w:rPr>
+          <w:rFonts w:ascii="Calibri" w:eastAsia="Times New Roman" w:hAnsi="Calibri" w:cs="Times New Roman"/>
+          <w:i/>
+          <w:color w:val="2E74B5" w:themeColor="accent1" w:themeShade="BF"/>
+        </w:rPr>
+        <w:t>customer_churn_demo</w:t>
+      </w:r>
+      <w:proofErr w:type="spellEnd"/>
+      <w:r>
+        <w:rPr>
+          <w:rFonts w:ascii="Calibri" w:eastAsia="Times New Roman" w:hAnsi="Calibri" w:cs="Times New Roman"/>
+          <w:i/>
+          <w:color w:val="2E74B5" w:themeColor="accent1" w:themeShade="BF"/>
+        </w:rPr>
+        <w:t>/Website</w:t>
       </w:r>
     </w:p>
     <w:p>
@@ -10466,7 +11926,25 @@
           <w:i/>
           <w:color w:val="2E74B5" w:themeColor="accent1" w:themeShade="BF"/>
         </w:rPr>
-        <w:t xml:space="preserve">hange the path and API Key in this file according to the URL and API Key you get above. </w:t>
+        <w:t xml:space="preserve">hange the path and API Key in this file </w:t>
+      </w:r>
+      <w:proofErr w:type="gramStart"/>
+      <w:r>
+        <w:rPr>
+          <w:rFonts w:ascii="Calibri" w:eastAsia="Times New Roman" w:hAnsi="Calibri" w:cs="Times New Roman"/>
+          <w:i/>
+          <w:color w:val="2E74B5" w:themeColor="accent1" w:themeShade="BF"/>
+        </w:rPr>
+        <w:t>according to</w:t>
+      </w:r>
+      <w:proofErr w:type="gramEnd"/>
+      <w:r>
+        <w:rPr>
+          <w:rFonts w:ascii="Calibri" w:eastAsia="Times New Roman" w:hAnsi="Calibri" w:cs="Times New Roman"/>
+          <w:i/>
+          <w:color w:val="2E74B5" w:themeColor="accent1" w:themeShade="BF"/>
+        </w:rPr>
+        <w:t xml:space="preserve"> the URL and API Key you get above. </w:t>
       </w:r>
     </w:p>
     <w:p>
@@ -10500,7 +11978,7 @@
         </w:rPr>
         <w:t xml:space="preserve"> use the </w:t>
       </w:r>
-      <w:hyperlink r:id="rId59" w:history="1">
+      <w:hyperlink r:id="rId57" w:history="1">
         <w:r>
           <w:rPr>
             <w:rFonts w:cs="Helvetica"/>
@@ -10528,7 +12006,23 @@
           <w:rFonts w:cs="Helvetica"/>
           <w:color w:val="333333"/>
         </w:rPr>
-        <w:t>The two variable should look like the following</w:t>
+        <w:t xml:space="preserve">The two </w:t>
+      </w:r>
+      <w:proofErr w:type="gramStart"/>
+      <w:r>
+        <w:rPr>
+          <w:rFonts w:cs="Helvetica"/>
+          <w:color w:val="333333"/>
+        </w:rPr>
+        <w:t>variable</w:t>
+      </w:r>
+      <w:proofErr w:type="gramEnd"/>
+      <w:r>
+        <w:rPr>
+          <w:rFonts w:cs="Helvetica"/>
+          <w:color w:val="333333"/>
+        </w:rPr>
+        <w:t xml:space="preserve"> should look like the following</w:t>
       </w:r>
     </w:p>
     <w:p>
@@ -10564,7 +12058,7 @@
                     <pic:cNvPicPr/>
                   </pic:nvPicPr>
                   <pic:blipFill>
-                    <a:blip r:embed="rId60">
+                    <a:blip r:embed="rId58">
                       <a:extLst>
                         <a:ext uri="{28A0092B-C50C-407E-A947-70E740481C1C}">
                           <a14:useLocalDpi xmlns:a14="http://schemas.microsoft.com/office/drawing/2010/main" val="0"/>
@@ -10780,7 +12274,25 @@
           <w:i/>
           <w:color w:val="2E74B5" w:themeColor="accent1" w:themeShade="BF"/>
         </w:rPr>
-        <w:t>Input any userId from the users.csv file as username and anything as password.</w:t>
+        <w:t xml:space="preserve">Input any </w:t>
+      </w:r>
+      <w:proofErr w:type="spellStart"/>
+      <w:r>
+        <w:rPr>
+          <w:rFonts w:ascii="Calibri" w:eastAsia="Times New Roman" w:hAnsi="Calibri" w:cs="Times New Roman"/>
+          <w:i/>
+          <w:color w:val="2E74B5" w:themeColor="accent1" w:themeShade="BF"/>
+        </w:rPr>
+        <w:t>userId</w:t>
+      </w:r>
+      <w:proofErr w:type="spellEnd"/>
+      <w:r>
+        <w:rPr>
+          <w:rFonts w:ascii="Calibri" w:eastAsia="Times New Roman" w:hAnsi="Calibri" w:cs="Times New Roman"/>
+          <w:i/>
+          <w:color w:val="2E74B5" w:themeColor="accent1" w:themeShade="BF"/>
+        </w:rPr>
+        <w:t xml:space="preserve"> from the users.csv file as username and anything as password.</w:t>
       </w:r>
     </w:p>
     <w:p>
@@ -10799,24 +12311,44 @@
           <w:color w:val="000000"/>
           <w:lang w:eastAsia="zh-CN"/>
         </w:rPr>
-        <w:t xml:space="preserve">(you can use these two userids for demo:  </w:t>
-      </w:r>
+        <w:t xml:space="preserve">(you can use these two </w:t>
+      </w:r>
+      <w:proofErr w:type="spellStart"/>
       <w:r>
         <w:rPr>
           <w:rFonts w:ascii="Calibri" w:eastAsia="Times New Roman" w:hAnsi="Calibri" w:cs="Times New Roman"/>
           <w:color w:val="000000"/>
           <w:lang w:eastAsia="zh-CN"/>
         </w:rPr>
-        <w:t>1029383</w:t>
-      </w:r>
+        <w:t>userids</w:t>
+      </w:r>
+      <w:proofErr w:type="spellEnd"/>
       <w:r>
         <w:rPr>
           <w:rFonts w:ascii="Calibri" w:eastAsia="Times New Roman" w:hAnsi="Calibri" w:cs="Times New Roman"/>
           <w:color w:val="000000"/>
           <w:lang w:eastAsia="zh-CN"/>
         </w:rPr>
+        <w:t xml:space="preserve"> for demo:  </w:t>
+      </w:r>
+      <w:proofErr w:type="gramStart"/>
+      <w:r>
+        <w:rPr>
+          <w:rFonts w:ascii="Calibri" w:eastAsia="Times New Roman" w:hAnsi="Calibri" w:cs="Times New Roman"/>
+          <w:color w:val="000000"/>
+          <w:lang w:eastAsia="zh-CN"/>
+        </w:rPr>
+        <w:t>1029383</w:t>
+      </w:r>
+      <w:r>
+        <w:rPr>
+          <w:rFonts w:ascii="Calibri" w:eastAsia="Times New Roman" w:hAnsi="Calibri" w:cs="Times New Roman"/>
+          <w:color w:val="000000"/>
+          <w:lang w:eastAsia="zh-CN"/>
+        </w:rPr>
         <w:t xml:space="preserve">,   </w:t>
       </w:r>
+      <w:proofErr w:type="gramEnd"/>
       <w:r>
         <w:rPr>
           <w:rFonts w:ascii="Calibri" w:eastAsia="Times New Roman" w:hAnsi="Calibri" w:cs="Times New Roman"/>
@@ -10874,7 +12406,7 @@
                     <pic:cNvPicPr/>
                   </pic:nvPicPr>
                   <pic:blipFill>
-                    <a:blip r:embed="rId61">
+                    <a:blip r:embed="rId59">
                       <a:extLst>
                         <a:ext uri="{28A0092B-C50C-407E-A947-70E740481C1C}">
                           <a14:useLocalDpi xmlns:a14="http://schemas.microsoft.com/office/drawing/2010/main" val="0"/>
@@ -10914,7 +12446,23 @@
           <w:rFonts w:cs="Helvetica"/>
           <w:color w:val="333333"/>
         </w:rPr>
-        <w:t>It will call the Azure Machine Learning Web Service to find out the prediction produced in step 7 for this userId. For user predicted as Churn user, the webpage will display “Welcome back to Joseph Mart!”</w:t>
+        <w:t xml:space="preserve">It will call the Azure Machine Learning Web Service to find out the prediction produced in step 7 for this </w:t>
+      </w:r>
+      <w:proofErr w:type="spellStart"/>
+      <w:r>
+        <w:rPr>
+          <w:rFonts w:cs="Helvetica"/>
+          <w:color w:val="333333"/>
+        </w:rPr>
+        <w:t>userId</w:t>
+      </w:r>
+      <w:proofErr w:type="spellEnd"/>
+      <w:r>
+        <w:rPr>
+          <w:rFonts w:cs="Helvetica"/>
+          <w:color w:val="333333"/>
+        </w:rPr>
+        <w:t>. For user predicted as Churn user, the webpage will display “Welcome back to Joseph Mart!”</w:t>
       </w:r>
       <w:r>
         <w:rPr>
@@ -10969,7 +12517,7 @@
                     <pic:cNvPicPr/>
                   </pic:nvPicPr>
                   <pic:blipFill>
-                    <a:blip r:embed="rId62">
+                    <a:blip r:embed="rId60">
                       <a:extLst>
                         <a:ext uri="{28A0092B-C50C-407E-A947-70E740481C1C}">
                           <a14:useLocalDpi xmlns:a14="http://schemas.microsoft.com/office/drawing/2010/main" val="0"/>
@@ -11065,8 +12613,17 @@
           <w:rFonts w:ascii="Calibri" w:eastAsia="Times New Roman" w:hAnsi="Calibri" w:cs="Times New Roman"/>
           <w:color w:val="000000"/>
         </w:rPr>
-        <w:t xml:space="preserve"> Desktop has great capabilities of performing different data editing, transformation, joining and etc.</w:t>
-      </w:r>
+        <w:t xml:space="preserve"> Desktop has great capabilities of performing different data editing, transformation, joining </w:t>
+      </w:r>
+      <w:proofErr w:type="gramStart"/>
+      <w:r>
+        <w:rPr>
+          <w:rFonts w:ascii="Calibri" w:eastAsia="Times New Roman" w:hAnsi="Calibri" w:cs="Times New Roman"/>
+          <w:color w:val="000000"/>
+        </w:rPr>
+        <w:t>and etc.</w:t>
+      </w:r>
+      <w:proofErr w:type="gramEnd"/>
       <w:r>
         <w:t xml:space="preserve"> and it </w:t>
       </w:r>
@@ -11167,7 +12724,15 @@
         </w:numPr>
       </w:pPr>
       <w:r>
-        <w:t>Microsoft Azure DocumentDB (Beta)</w:t>
+        <w:t xml:space="preserve">Microsoft Azure </w:t>
+      </w:r>
+      <w:proofErr w:type="spellStart"/>
+      <w:r>
+        <w:t>DocumentDB</w:t>
+      </w:r>
+      <w:proofErr w:type="spellEnd"/>
+      <w:r>
+        <w:t xml:space="preserve"> (Beta)</w:t>
       </w:r>
     </w:p>
     <w:p>
@@ -11212,8 +12777,13 @@
       <w:pPr>
         <w:pStyle w:val="Heading2"/>
       </w:pPr>
-      <w:r>
-        <w:t xml:space="preserve">PoweBI </w:t>
+      <w:proofErr w:type="spellStart"/>
+      <w:r>
+        <w:t>PoweBI</w:t>
+      </w:r>
+      <w:proofErr w:type="spellEnd"/>
+      <w:r>
+        <w:t xml:space="preserve"> </w:t>
       </w:r>
       <w:r>
         <w:t>D</w:t>
@@ -11250,12 +12820,36 @@
       <w:r>
         <w:t xml:space="preserve"> (</w:t>
       </w:r>
-      <w:r>
-        <w:rPr>
-          <w:i/>
-        </w:rPr>
-        <w:t>Customer_Churn_Report (Blob).pbix</w:t>
-      </w:r>
+      <w:proofErr w:type="spellStart"/>
+      <w:r>
+        <w:rPr>
+          <w:i/>
+        </w:rPr>
+        <w:t>Customer_Churn_Report</w:t>
+      </w:r>
+      <w:proofErr w:type="spellEnd"/>
+      <w:r>
+        <w:rPr>
+          <w:i/>
+        </w:rPr>
+        <w:t xml:space="preserve"> (Blob</w:t>
+      </w:r>
+      <w:proofErr w:type="gramStart"/>
+      <w:r>
+        <w:rPr>
+          <w:i/>
+        </w:rPr>
+        <w:t>).</w:t>
+      </w:r>
+      <w:proofErr w:type="spellStart"/>
+      <w:r>
+        <w:rPr>
+          <w:i/>
+        </w:rPr>
+        <w:t>pbix</w:t>
+      </w:r>
+      <w:proofErr w:type="spellEnd"/>
+      <w:proofErr w:type="gramEnd"/>
       <w:r>
         <w:t>)</w:t>
       </w:r>
@@ -11308,6 +12902,7 @@
         </w:rPr>
         <w:t>“</w:t>
       </w:r>
+      <w:proofErr w:type="spellStart"/>
       <w:r>
         <w:rPr>
           <w:rFonts w:ascii="Calibri" w:eastAsia="Times New Roman" w:hAnsi="Calibri" w:cs="Times New Roman"/>
@@ -11316,22 +12911,43 @@
         </w:rPr>
         <w:t>Customer_Churn_Report</w:t>
       </w:r>
-      <w:r>
-        <w:rPr>
-          <w:rFonts w:ascii="Calibri" w:eastAsia="Times New Roman" w:hAnsi="Calibri" w:cs="Times New Roman"/>
-          <w:i/>
-          <w:color w:val="2E74B5" w:themeColor="accent1" w:themeShade="BF"/>
-        </w:rPr>
-        <w:t xml:space="preserve"> (Blob)</w:t>
-      </w:r>
-      <w:r>
-        <w:rPr>
-          <w:rFonts w:ascii="Calibri" w:eastAsia="Times New Roman" w:hAnsi="Calibri" w:cs="Times New Roman"/>
-          <w:i/>
-          <w:color w:val="2E74B5" w:themeColor="accent1" w:themeShade="BF"/>
-        </w:rPr>
-        <w:t>.pbix</w:t>
-      </w:r>
+      <w:proofErr w:type="spellEnd"/>
+      <w:r>
+        <w:rPr>
+          <w:rFonts w:ascii="Calibri" w:eastAsia="Times New Roman" w:hAnsi="Calibri" w:cs="Times New Roman"/>
+          <w:i/>
+          <w:color w:val="2E74B5" w:themeColor="accent1" w:themeShade="BF"/>
+        </w:rPr>
+        <w:t xml:space="preserve"> (Blob</w:t>
+      </w:r>
+      <w:proofErr w:type="gramStart"/>
+      <w:r>
+        <w:rPr>
+          <w:rFonts w:ascii="Calibri" w:eastAsia="Times New Roman" w:hAnsi="Calibri" w:cs="Times New Roman"/>
+          <w:i/>
+          <w:color w:val="2E74B5" w:themeColor="accent1" w:themeShade="BF"/>
+        </w:rPr>
+        <w:t>)</w:t>
+      </w:r>
+      <w:r>
+        <w:rPr>
+          <w:rFonts w:ascii="Calibri" w:eastAsia="Times New Roman" w:hAnsi="Calibri" w:cs="Times New Roman"/>
+          <w:i/>
+          <w:color w:val="2E74B5" w:themeColor="accent1" w:themeShade="BF"/>
+        </w:rPr>
+        <w:t>.</w:t>
+      </w:r>
+      <w:proofErr w:type="spellStart"/>
+      <w:r>
+        <w:rPr>
+          <w:rFonts w:ascii="Calibri" w:eastAsia="Times New Roman" w:hAnsi="Calibri" w:cs="Times New Roman"/>
+          <w:i/>
+          <w:color w:val="2E74B5" w:themeColor="accent1" w:themeShade="BF"/>
+        </w:rPr>
+        <w:t>pbix</w:t>
+      </w:r>
+      <w:proofErr w:type="spellEnd"/>
+      <w:proofErr w:type="gramEnd"/>
       <w:r>
         <w:rPr>
           <w:rFonts w:ascii="Calibri" w:eastAsia="Times New Roman" w:hAnsi="Calibri" w:cs="Times New Roman"/>
@@ -11354,6 +12970,40 @@
           <w:i/>
           <w:color w:val="2E74B5" w:themeColor="accent1" w:themeShade="BF"/>
         </w:rPr>
+        <w:t xml:space="preserve">Power </w:t>
+      </w:r>
+      <w:proofErr w:type="spellStart"/>
+      <w:r>
+        <w:rPr>
+          <w:rFonts w:ascii="Calibri" w:eastAsia="Times New Roman" w:hAnsi="Calibri" w:cs="Times New Roman"/>
+          <w:i/>
+          <w:color w:val="2E74B5" w:themeColor="accent1" w:themeShade="BF"/>
+        </w:rPr>
+        <w:t>BI</w:t>
+      </w:r>
+      <w:r>
+        <w:rPr>
+          <w:rFonts w:ascii="Calibri" w:eastAsia="Times New Roman" w:hAnsi="Calibri" w:cs="Times New Roman"/>
+          <w:i/>
+          <w:color w:val="2E74B5" w:themeColor="accent1" w:themeShade="BF"/>
+        </w:rPr>
+        <w:t>Desktop</w:t>
+      </w:r>
+      <w:proofErr w:type="spellEnd"/>
+      <w:r>
+        <w:rPr>
+          <w:rFonts w:ascii="Calibri" w:eastAsia="Times New Roman" w:hAnsi="Calibri" w:cs="Times New Roman"/>
+          <w:i/>
+          <w:color w:val="2E74B5" w:themeColor="accent1" w:themeShade="BF"/>
+        </w:rPr>
+        <w:t xml:space="preserve"> folder in the solution explorer, it will open the </w:t>
+      </w:r>
+      <w:r>
+        <w:rPr>
+          <w:rFonts w:ascii="Calibri" w:eastAsia="Times New Roman" w:hAnsi="Calibri" w:cs="Times New Roman"/>
+          <w:i/>
+          <w:color w:val="2E74B5" w:themeColor="accent1" w:themeShade="BF"/>
+        </w:rPr>
         <w:t>Power BI</w:t>
       </w:r>
       <w:r>
@@ -11362,15 +13012,41 @@
           <w:i/>
           <w:color w:val="2E74B5" w:themeColor="accent1" w:themeShade="BF"/>
         </w:rPr>
-        <w:t>Desktop</w:t>
-      </w:r>
-      <w:r>
-        <w:rPr>
-          <w:rFonts w:ascii="Calibri" w:eastAsia="Times New Roman" w:hAnsi="Calibri" w:cs="Times New Roman"/>
-          <w:i/>
-          <w:color w:val="2E74B5" w:themeColor="accent1" w:themeShade="BF"/>
-        </w:rPr>
-        <w:t xml:space="preserve"> folder in the solution explorer, it will open the </w:t>
+        <w:t xml:space="preserve"> desktop.</w:t>
+      </w:r>
+    </w:p>
+    <w:p>
+      <w:r>
+        <w:t xml:space="preserve">        </w:t>
+      </w:r>
+      <w:proofErr w:type="gramStart"/>
+      <w:r>
+        <w:t>First of all</w:t>
+      </w:r>
+      <w:proofErr w:type="gramEnd"/>
+      <w:r>
+        <w:t>, let’s change the connection info first</w:t>
+      </w:r>
+      <w:r>
+        <w:t xml:space="preserve"> by following the instruction below.</w:t>
+      </w:r>
+    </w:p>
+    <w:p>
+      <w:pPr>
+        <w:ind w:firstLine="360"/>
+        <w:rPr>
+          <w:rFonts w:ascii="Calibri" w:eastAsia="Times New Roman" w:hAnsi="Calibri" w:cs="Times New Roman"/>
+          <w:i/>
+          <w:color w:val="2E74B5" w:themeColor="accent1" w:themeShade="BF"/>
+        </w:rPr>
+      </w:pPr>
+      <w:r>
+        <w:rPr>
+          <w:rFonts w:ascii="Calibri" w:eastAsia="Times New Roman" w:hAnsi="Calibri" w:cs="Times New Roman"/>
+          <w:i/>
+          <w:color w:val="2E74B5" w:themeColor="accent1" w:themeShade="BF"/>
+        </w:rPr>
+        <w:t xml:space="preserve">In </w:t>
       </w:r>
       <w:r>
         <w:rPr>
@@ -11386,51 +13062,6 @@
           <w:i/>
           <w:color w:val="2E74B5" w:themeColor="accent1" w:themeShade="BF"/>
         </w:rPr>
-        <w:t xml:space="preserve"> desktop.</w:t>
-      </w:r>
-    </w:p>
-    <w:p>
-      <w:r>
-        <w:t xml:space="preserve">        </w:t>
-      </w:r>
-      <w:r>
-        <w:t>First of all, let’s change the connection info first</w:t>
-      </w:r>
-      <w:r>
-        <w:t xml:space="preserve"> by following the instruction below.</w:t>
-      </w:r>
-    </w:p>
-    <w:p>
-      <w:pPr>
-        <w:ind w:firstLine="360"/>
-        <w:rPr>
-          <w:rFonts w:ascii="Calibri" w:eastAsia="Times New Roman" w:hAnsi="Calibri" w:cs="Times New Roman"/>
-          <w:i/>
-          <w:color w:val="2E74B5" w:themeColor="accent1" w:themeShade="BF"/>
-        </w:rPr>
-      </w:pPr>
-      <w:r>
-        <w:rPr>
-          <w:rFonts w:ascii="Calibri" w:eastAsia="Times New Roman" w:hAnsi="Calibri" w:cs="Times New Roman"/>
-          <w:i/>
-          <w:color w:val="2E74B5" w:themeColor="accent1" w:themeShade="BF"/>
-        </w:rPr>
-        <w:t xml:space="preserve">In </w:t>
-      </w:r>
-      <w:r>
-        <w:rPr>
-          <w:rFonts w:ascii="Calibri" w:eastAsia="Times New Roman" w:hAnsi="Calibri" w:cs="Times New Roman"/>
-          <w:i/>
-          <w:color w:val="2E74B5" w:themeColor="accent1" w:themeShade="BF"/>
-        </w:rPr>
-        <w:t>Power BI</w:t>
-      </w:r>
-      <w:r>
-        <w:rPr>
-          <w:rFonts w:ascii="Calibri" w:eastAsia="Times New Roman" w:hAnsi="Calibri" w:cs="Times New Roman"/>
-          <w:i/>
-          <w:color w:val="2E74B5" w:themeColor="accent1" w:themeShade="BF"/>
-        </w:rPr>
         <w:t xml:space="preserve"> desktop, click </w:t>
       </w:r>
       <w:r>
@@ -11457,6 +13088,7 @@
         </w:rPr>
         <w:t>“</w:t>
       </w:r>
+      <w:proofErr w:type="spellStart"/>
       <w:r>
         <w:rPr>
           <w:rFonts w:ascii="Calibri" w:eastAsia="Times New Roman" w:hAnsi="Calibri" w:cs="Times New Roman"/>
@@ -11465,22 +13097,43 @@
         </w:rPr>
         <w:t>Customer_Churn_Report</w:t>
       </w:r>
-      <w:r>
-        <w:rPr>
-          <w:rFonts w:ascii="Calibri" w:eastAsia="Times New Roman" w:hAnsi="Calibri" w:cs="Times New Roman"/>
-          <w:i/>
-          <w:color w:val="2E74B5" w:themeColor="accent1" w:themeShade="BF"/>
-        </w:rPr>
-        <w:t xml:space="preserve"> (Blob)</w:t>
-      </w:r>
-      <w:r>
-        <w:rPr>
-          <w:rFonts w:ascii="Calibri" w:eastAsia="Times New Roman" w:hAnsi="Calibri" w:cs="Times New Roman"/>
-          <w:i/>
-          <w:color w:val="2E74B5" w:themeColor="accent1" w:themeShade="BF"/>
-        </w:rPr>
-        <w:t>.pbix</w:t>
-      </w:r>
+      <w:proofErr w:type="spellEnd"/>
+      <w:r>
+        <w:rPr>
+          <w:rFonts w:ascii="Calibri" w:eastAsia="Times New Roman" w:hAnsi="Calibri" w:cs="Times New Roman"/>
+          <w:i/>
+          <w:color w:val="2E74B5" w:themeColor="accent1" w:themeShade="BF"/>
+        </w:rPr>
+        <w:t xml:space="preserve"> (Blob</w:t>
+      </w:r>
+      <w:proofErr w:type="gramStart"/>
+      <w:r>
+        <w:rPr>
+          <w:rFonts w:ascii="Calibri" w:eastAsia="Times New Roman" w:hAnsi="Calibri" w:cs="Times New Roman"/>
+          <w:i/>
+          <w:color w:val="2E74B5" w:themeColor="accent1" w:themeShade="BF"/>
+        </w:rPr>
+        <w:t>)</w:t>
+      </w:r>
+      <w:r>
+        <w:rPr>
+          <w:rFonts w:ascii="Calibri" w:eastAsia="Times New Roman" w:hAnsi="Calibri" w:cs="Times New Roman"/>
+          <w:i/>
+          <w:color w:val="2E74B5" w:themeColor="accent1" w:themeShade="BF"/>
+        </w:rPr>
+        <w:t>.</w:t>
+      </w:r>
+      <w:proofErr w:type="spellStart"/>
+      <w:r>
+        <w:rPr>
+          <w:rFonts w:ascii="Calibri" w:eastAsia="Times New Roman" w:hAnsi="Calibri" w:cs="Times New Roman"/>
+          <w:i/>
+          <w:color w:val="2E74B5" w:themeColor="accent1" w:themeShade="BF"/>
+        </w:rPr>
+        <w:t>pbix</w:t>
+      </w:r>
+      <w:proofErr w:type="spellEnd"/>
+      <w:proofErr w:type="gramEnd"/>
       <w:r>
         <w:rPr>
           <w:rFonts w:ascii="Calibri" w:eastAsia="Times New Roman" w:hAnsi="Calibri" w:cs="Times New Roman"/>
@@ -11531,7 +13184,7 @@
                     <pic:cNvPicPr/>
                   </pic:nvPicPr>
                   <pic:blipFill>
-                    <a:blip r:embed="rId63">
+                    <a:blip r:embed="rId61">
                       <a:extLst>
                         <a:ext uri="{28A0092B-C50C-407E-A947-70E740481C1C}">
                           <a14:useLocalDpi xmlns:a14="http://schemas.microsoft.com/office/drawing/2010/main" val="0"/>
@@ -11637,7 +13290,7 @@
                     <pic:cNvPicPr/>
                   </pic:nvPicPr>
                   <pic:blipFill>
-                    <a:blip r:embed="rId64">
+                    <a:blip r:embed="rId62">
                       <a:extLst>
                         <a:ext uri="{28A0092B-C50C-407E-A947-70E740481C1C}">
                           <a14:useLocalDpi xmlns:a14="http://schemas.microsoft.com/office/drawing/2010/main" val="0"/>
@@ -11740,7 +13393,7 @@
                     <pic:cNvPicPr/>
                   </pic:nvPicPr>
                   <pic:blipFill>
-                    <a:blip r:embed="rId65">
+                    <a:blip r:embed="rId63">
                       <a:extLst>
                         <a:ext uri="{28A0092B-C50C-407E-A947-70E740481C1C}">
                           <a14:useLocalDpi xmlns:a14="http://schemas.microsoft.com/office/drawing/2010/main" val="0"/>
@@ -11859,7 +13512,7 @@
                     <pic:cNvPicPr/>
                   </pic:nvPicPr>
                   <pic:blipFill>
-                    <a:blip r:embed="rId66">
+                    <a:blip r:embed="rId64">
                       <a:extLst>
                         <a:ext uri="{28A0092B-C50C-407E-A947-70E740481C1C}">
                           <a14:useLocalDpi xmlns:a14="http://schemas.microsoft.com/office/drawing/2010/main" val="0"/>
@@ -12011,8 +13664,13 @@
       <w:pPr>
         <w:pStyle w:val="Heading2"/>
       </w:pPr>
-      <w:r>
-        <w:t xml:space="preserve">PoweBI Desktop with </w:t>
+      <w:proofErr w:type="spellStart"/>
+      <w:r>
+        <w:t>PoweBI</w:t>
+      </w:r>
+      <w:proofErr w:type="spellEnd"/>
+      <w:r>
+        <w:t xml:space="preserve"> Desktop with </w:t>
       </w:r>
       <w:r>
         <w:t>Azure HDInsight Spark</w:t>
@@ -12031,7 +13689,7 @@
       <w:r>
         <w:t>Azure HDInsight </w:t>
       </w:r>
-      <w:hyperlink r:id="rId67" w:history="1">
+      <w:hyperlink r:id="rId65" w:history="1">
         <w:r>
           <w:t>now offers</w:t>
         </w:r>
@@ -12039,7 +13697,7 @@
       <w:r>
         <w:t> a fully managed Spark service. This capability allows for scenarios such as iterative machine learning and interactive data analysis. Power BI allows you to directly connect to the data in </w:t>
       </w:r>
-      <w:hyperlink r:id="rId68" w:history="1">
+      <w:hyperlink r:id="rId66" w:history="1">
         <w:r>
           <w:t>Spark on HDInsight</w:t>
         </w:r>
@@ -12084,18 +13742,36 @@
       <w:r>
         <w:t xml:space="preserve"> desktop file (</w:t>
       </w:r>
-      <w:r>
-        <w:rPr>
-          <w:i/>
-        </w:rPr>
-        <w:t>Customer_Churn_Report (Spark</w:t>
-      </w:r>
-      <w:r>
-        <w:rPr>
-          <w:i/>
-        </w:rPr>
-        <w:t>).pbix</w:t>
-      </w:r>
+      <w:proofErr w:type="spellStart"/>
+      <w:r>
+        <w:rPr>
+          <w:i/>
+        </w:rPr>
+        <w:t>Customer_Churn_Report</w:t>
+      </w:r>
+      <w:proofErr w:type="spellEnd"/>
+      <w:r>
+        <w:rPr>
+          <w:i/>
+        </w:rPr>
+        <w:t xml:space="preserve"> (Spark</w:t>
+      </w:r>
+      <w:proofErr w:type="gramStart"/>
+      <w:r>
+        <w:rPr>
+          <w:i/>
+        </w:rPr>
+        <w:t>).</w:t>
+      </w:r>
+      <w:proofErr w:type="spellStart"/>
+      <w:r>
+        <w:rPr>
+          <w:i/>
+        </w:rPr>
+        <w:t>pbix</w:t>
+      </w:r>
+      <w:proofErr w:type="spellEnd"/>
+      <w:proofErr w:type="gramEnd"/>
       <w:r>
         <w:t>)</w:t>
       </w:r>
@@ -12147,6 +13823,7 @@
         </w:rPr>
         <w:t>“</w:t>
       </w:r>
+      <w:proofErr w:type="spellStart"/>
       <w:r>
         <w:rPr>
           <w:rFonts w:ascii="Calibri" w:eastAsia="Times New Roman" w:hAnsi="Calibri" w:cs="Times New Roman"/>
@@ -12155,6 +13832,7 @@
         </w:rPr>
         <w:t>Customer_Churn_Report</w:t>
       </w:r>
+      <w:proofErr w:type="spellEnd"/>
       <w:r>
         <w:rPr>
           <w:rFonts w:ascii="Calibri" w:eastAsia="Times New Roman" w:hAnsi="Calibri" w:cs="Times New Roman"/>
@@ -12163,14 +13841,26 @@
         </w:rPr>
         <w:t xml:space="preserve"> (Spark</w:t>
       </w:r>
-      <w:r>
-        <w:rPr>
-          <w:rFonts w:ascii="Calibri" w:eastAsia="Times New Roman" w:hAnsi="Calibri" w:cs="Times New Roman"/>
-          <w:i/>
-          <w:color w:val="2E74B5" w:themeColor="accent1" w:themeShade="BF"/>
-        </w:rPr>
-        <w:t>).pbix</w:t>
-      </w:r>
+      <w:proofErr w:type="gramStart"/>
+      <w:r>
+        <w:rPr>
+          <w:rFonts w:ascii="Calibri" w:eastAsia="Times New Roman" w:hAnsi="Calibri" w:cs="Times New Roman"/>
+          <w:i/>
+          <w:color w:val="2E74B5" w:themeColor="accent1" w:themeShade="BF"/>
+        </w:rPr>
+        <w:t>).</w:t>
+      </w:r>
+      <w:proofErr w:type="spellStart"/>
+      <w:r>
+        <w:rPr>
+          <w:rFonts w:ascii="Calibri" w:eastAsia="Times New Roman" w:hAnsi="Calibri" w:cs="Times New Roman"/>
+          <w:i/>
+          <w:color w:val="2E74B5" w:themeColor="accent1" w:themeShade="BF"/>
+        </w:rPr>
+        <w:t>pbix</w:t>
+      </w:r>
+      <w:proofErr w:type="spellEnd"/>
+      <w:proofErr w:type="gramEnd"/>
       <w:r>
         <w:rPr>
           <w:rFonts w:ascii="Calibri" w:eastAsia="Times New Roman" w:hAnsi="Calibri" w:cs="Times New Roman"/>
@@ -12193,6 +13883,40 @@
           <w:i/>
           <w:color w:val="2E74B5" w:themeColor="accent1" w:themeShade="BF"/>
         </w:rPr>
+        <w:t xml:space="preserve">Power </w:t>
+      </w:r>
+      <w:proofErr w:type="spellStart"/>
+      <w:r>
+        <w:rPr>
+          <w:rFonts w:ascii="Calibri" w:eastAsia="Times New Roman" w:hAnsi="Calibri" w:cs="Times New Roman"/>
+          <w:i/>
+          <w:color w:val="2E74B5" w:themeColor="accent1" w:themeShade="BF"/>
+        </w:rPr>
+        <w:t>BI</w:t>
+      </w:r>
+      <w:r>
+        <w:rPr>
+          <w:rFonts w:ascii="Calibri" w:eastAsia="Times New Roman" w:hAnsi="Calibri" w:cs="Times New Roman"/>
+          <w:i/>
+          <w:color w:val="2E74B5" w:themeColor="accent1" w:themeShade="BF"/>
+        </w:rPr>
+        <w:t>Desktop</w:t>
+      </w:r>
+      <w:proofErr w:type="spellEnd"/>
+      <w:r>
+        <w:rPr>
+          <w:rFonts w:ascii="Calibri" w:eastAsia="Times New Roman" w:hAnsi="Calibri" w:cs="Times New Roman"/>
+          <w:i/>
+          <w:color w:val="2E74B5" w:themeColor="accent1" w:themeShade="BF"/>
+        </w:rPr>
+        <w:t xml:space="preserve"> folder in the solution explorer, it will open the </w:t>
+      </w:r>
+      <w:r>
+        <w:rPr>
+          <w:rFonts w:ascii="Calibri" w:eastAsia="Times New Roman" w:hAnsi="Calibri" w:cs="Times New Roman"/>
+          <w:i/>
+          <w:color w:val="2E74B5" w:themeColor="accent1" w:themeShade="BF"/>
+        </w:rPr>
         <w:t>Power BI</w:t>
       </w:r>
       <w:r>
@@ -12201,15 +13925,36 @@
           <w:i/>
           <w:color w:val="2E74B5" w:themeColor="accent1" w:themeShade="BF"/>
         </w:rPr>
-        <w:t>Desktop</w:t>
-      </w:r>
-      <w:r>
-        <w:rPr>
-          <w:rFonts w:ascii="Calibri" w:eastAsia="Times New Roman" w:hAnsi="Calibri" w:cs="Times New Roman"/>
-          <w:i/>
-          <w:color w:val="2E74B5" w:themeColor="accent1" w:themeShade="BF"/>
-        </w:rPr>
-        <w:t xml:space="preserve"> folder in the solution explorer, it will open the </w:t>
+        <w:t xml:space="preserve"> desktop.</w:t>
+      </w:r>
+    </w:p>
+    <w:p>
+      <w:r>
+        <w:t>Now</w:t>
+      </w:r>
+      <w:r>
+        <w:t>, let’s change the connection info first</w:t>
+      </w:r>
+      <w:r>
+        <w:t xml:space="preserve"> by following the instruction below.</w:t>
+      </w:r>
+    </w:p>
+    <w:p>
+      <w:pPr>
+        <w:ind w:firstLine="360"/>
+        <w:rPr>
+          <w:rFonts w:ascii="Calibri" w:eastAsia="Times New Roman" w:hAnsi="Calibri" w:cs="Times New Roman"/>
+          <w:i/>
+          <w:color w:val="2E74B5" w:themeColor="accent1" w:themeShade="BF"/>
+        </w:rPr>
+      </w:pPr>
+      <w:r>
+        <w:rPr>
+          <w:rFonts w:ascii="Calibri" w:eastAsia="Times New Roman" w:hAnsi="Calibri" w:cs="Times New Roman"/>
+          <w:i/>
+          <w:color w:val="2E74B5" w:themeColor="accent1" w:themeShade="BF"/>
+        </w:rPr>
+        <w:t xml:space="preserve">In </w:t>
       </w:r>
       <w:r>
         <w:rPr>
@@ -12225,51 +13970,6 @@
           <w:i/>
           <w:color w:val="2E74B5" w:themeColor="accent1" w:themeShade="BF"/>
         </w:rPr>
-        <w:t xml:space="preserve"> desktop.</w:t>
-      </w:r>
-    </w:p>
-    <w:p>
-      <w:r>
-        <w:t>Now</w:t>
-      </w:r>
-      <w:r>
-        <w:t>, let’s change the connection info first</w:t>
-      </w:r>
-      <w:r>
-        <w:t xml:space="preserve"> by following the instruction below.</w:t>
-      </w:r>
-    </w:p>
-    <w:p>
-      <w:pPr>
-        <w:ind w:firstLine="360"/>
-        <w:rPr>
-          <w:rFonts w:ascii="Calibri" w:eastAsia="Times New Roman" w:hAnsi="Calibri" w:cs="Times New Roman"/>
-          <w:i/>
-          <w:color w:val="2E74B5" w:themeColor="accent1" w:themeShade="BF"/>
-        </w:rPr>
-      </w:pPr>
-      <w:r>
-        <w:rPr>
-          <w:rFonts w:ascii="Calibri" w:eastAsia="Times New Roman" w:hAnsi="Calibri" w:cs="Times New Roman"/>
-          <w:i/>
-          <w:color w:val="2E74B5" w:themeColor="accent1" w:themeShade="BF"/>
-        </w:rPr>
-        <w:t xml:space="preserve">In </w:t>
-      </w:r>
-      <w:r>
-        <w:rPr>
-          <w:rFonts w:ascii="Calibri" w:eastAsia="Times New Roman" w:hAnsi="Calibri" w:cs="Times New Roman"/>
-          <w:i/>
-          <w:color w:val="2E74B5" w:themeColor="accent1" w:themeShade="BF"/>
-        </w:rPr>
-        <w:t>Power BI</w:t>
-      </w:r>
-      <w:r>
-        <w:rPr>
-          <w:rFonts w:ascii="Calibri" w:eastAsia="Times New Roman" w:hAnsi="Calibri" w:cs="Times New Roman"/>
-          <w:i/>
-          <w:color w:val="2E74B5" w:themeColor="accent1" w:themeShade="BF"/>
-        </w:rPr>
         <w:t xml:space="preserve"> desktop, click on</w:t>
       </w:r>
       <w:r>
@@ -12288,6 +13988,7 @@
         </w:rPr>
         <w:t>“</w:t>
       </w:r>
+      <w:proofErr w:type="spellStart"/>
       <w:r>
         <w:rPr>
           <w:rFonts w:ascii="Calibri" w:eastAsia="Times New Roman" w:hAnsi="Calibri" w:cs="Times New Roman"/>
@@ -12296,6 +13997,7 @@
         </w:rPr>
         <w:t>Customer_Churn_Report</w:t>
       </w:r>
+      <w:proofErr w:type="spellEnd"/>
       <w:r>
         <w:rPr>
           <w:rFonts w:ascii="Calibri" w:eastAsia="Times New Roman" w:hAnsi="Calibri" w:cs="Times New Roman"/>
@@ -12304,14 +14006,26 @@
         </w:rPr>
         <w:t xml:space="preserve"> (Spark</w:t>
       </w:r>
-      <w:r>
-        <w:rPr>
-          <w:rFonts w:ascii="Calibri" w:eastAsia="Times New Roman" w:hAnsi="Calibri" w:cs="Times New Roman"/>
-          <w:i/>
-          <w:color w:val="2E74B5" w:themeColor="accent1" w:themeShade="BF"/>
-        </w:rPr>
-        <w:t>).pbix</w:t>
-      </w:r>
+      <w:proofErr w:type="gramStart"/>
+      <w:r>
+        <w:rPr>
+          <w:rFonts w:ascii="Calibri" w:eastAsia="Times New Roman" w:hAnsi="Calibri" w:cs="Times New Roman"/>
+          <w:i/>
+          <w:color w:val="2E74B5" w:themeColor="accent1" w:themeShade="BF"/>
+        </w:rPr>
+        <w:t>).</w:t>
+      </w:r>
+      <w:proofErr w:type="spellStart"/>
+      <w:r>
+        <w:rPr>
+          <w:rFonts w:ascii="Calibri" w:eastAsia="Times New Roman" w:hAnsi="Calibri" w:cs="Times New Roman"/>
+          <w:i/>
+          <w:color w:val="2E74B5" w:themeColor="accent1" w:themeShade="BF"/>
+        </w:rPr>
+        <w:t>pbix</w:t>
+      </w:r>
+      <w:proofErr w:type="spellEnd"/>
+      <w:proofErr w:type="gramEnd"/>
       <w:r>
         <w:rPr>
           <w:rFonts w:ascii="Calibri" w:eastAsia="Times New Roman" w:hAnsi="Calibri" w:cs="Times New Roman"/>
@@ -12363,7 +14077,7 @@
                     <pic:cNvPicPr/>
                   </pic:nvPicPr>
                   <pic:blipFill>
-                    <a:blip r:embed="rId69">
+                    <a:blip r:embed="rId67">
                       <a:extLst>
                         <a:ext uri="{28A0092B-C50C-407E-A947-70E740481C1C}">
                           <a14:useLocalDpi xmlns:a14="http://schemas.microsoft.com/office/drawing/2010/main" val="0"/>
@@ -12452,7 +14166,7 @@
                     <pic:cNvPicPr/>
                   </pic:nvPicPr>
                   <pic:blipFill>
-                    <a:blip r:embed="rId70">
+                    <a:blip r:embed="rId68">
                       <a:extLst>
                         <a:ext uri="{28A0092B-C50C-407E-A947-70E740481C1C}">
                           <a14:useLocalDpi xmlns:a14="http://schemas.microsoft.com/office/drawing/2010/main" val="0"/>
@@ -12510,7 +14224,23 @@
           <w:i/>
           <w:color w:val="2E74B5" w:themeColor="accent1" w:themeShade="BF"/>
         </w:rPr>
-        <w:t xml:space="preserve"> storage name in the query</w:t>
+        <w:t xml:space="preserve"> </w:t>
+      </w:r>
+      <w:r>
+        <w:rPr>
+          <w:rFonts w:ascii="Calibri" w:eastAsia="Times New Roman" w:hAnsi="Calibri" w:cs="Times New Roman"/>
+          <w:i/>
+          <w:color w:val="2E74B5" w:themeColor="accent1" w:themeShade="BF"/>
+        </w:rPr>
+        <w:t>cluster</w:t>
+      </w:r>
+      <w:r>
+        <w:rPr>
+          <w:rFonts w:ascii="Calibri" w:eastAsia="Times New Roman" w:hAnsi="Calibri" w:cs="Times New Roman"/>
+          <w:i/>
+          <w:color w:val="2E74B5" w:themeColor="accent1" w:themeShade="BF"/>
+        </w:rPr>
+        <w:t xml:space="preserve"> name in the query</w:t>
       </w:r>
       <w:r>
         <w:rPr>
@@ -12534,8 +14264,18 @@
           <w:i/>
           <w:color w:val="2E74B5" w:themeColor="accent1" w:themeShade="BF"/>
         </w:rPr>
-        <w:t>Spark connection retrieves the data slightly different than Blob Storage connection does. In the Spark connection, you only need to edit the storage</w:t>
-      </w:r>
+        <w:t xml:space="preserve">Spark connection retrieves the data slightly different than Blob Storage connection does. In the Spark connection, you only need to edit the </w:t>
+      </w:r>
+      <w:r>
+        <w:rPr>
+          <w:rFonts w:ascii="Calibri" w:eastAsia="Times New Roman" w:hAnsi="Calibri" w:cs="Times New Roman"/>
+          <w:i/>
+          <w:color w:val="2E74B5" w:themeColor="accent1" w:themeShade="BF"/>
+        </w:rPr>
+        <w:t>cluster</w:t>
+      </w:r>
+      <w:bookmarkStart w:id="0" w:name="_GoBack"/>
+      <w:bookmarkEnd w:id="0"/>
       <w:r>
         <w:rPr>
           <w:rFonts w:ascii="Calibri" w:eastAsia="Times New Roman" w:hAnsi="Calibri" w:cs="Times New Roman"/>
@@ -12587,7 +14327,7 @@
                     <pic:cNvPicPr/>
                   </pic:nvPicPr>
                   <pic:blipFill>
-                    <a:blip r:embed="rId71" cstate="print">
+                    <a:blip r:embed="rId69" cstate="print">
                       <a:extLst>
                         <a:ext uri="{28A0092B-C50C-407E-A947-70E740481C1C}">
                           <a14:useLocalDpi xmlns:a14="http://schemas.microsoft.com/office/drawing/2010/main" val="0"/>
@@ -12690,7 +14430,7 @@
                     <pic:cNvPicPr/>
                   </pic:nvPicPr>
                   <pic:blipFill>
-                    <a:blip r:embed="rId66">
+                    <a:blip r:embed="rId64">
                       <a:extLst>
                         <a:ext uri="{28A0092B-C50C-407E-A947-70E740481C1C}">
                           <a14:useLocalDpi xmlns:a14="http://schemas.microsoft.com/office/drawing/2010/main" val="0"/>
@@ -12889,7 +14629,7 @@
                     <pic:cNvPicPr/>
                   </pic:nvPicPr>
                   <pic:blipFill>
-                    <a:blip r:embed="rId72"/>
+                    <a:blip r:embed="rId70"/>
                     <a:stretch>
                       <a:fillRect/>
                     </a:stretch>
@@ -12914,8 +14654,13 @@
       <w:r>
         <w:t xml:space="preserve">        </w:t>
       </w:r>
-      <w:r>
-        <w:t xml:space="preserve">In order to </w:t>
+      <w:proofErr w:type="gramStart"/>
+      <w:r>
+        <w:t>In order to</w:t>
+      </w:r>
+      <w:proofErr w:type="gramEnd"/>
+      <w:r>
+        <w:t xml:space="preserve"> </w:t>
       </w:r>
       <w:r>
         <w:t xml:space="preserve">view the report in </w:t>
@@ -12978,7 +14723,7 @@
                     <pic:cNvPicPr/>
                   </pic:nvPicPr>
                   <pic:blipFill>
-                    <a:blip r:embed="rId73" cstate="print">
+                    <a:blip r:embed="rId71" cstate="print">
                       <a:extLst>
                         <a:ext uri="{28A0092B-C50C-407E-A947-70E740481C1C}">
                           <a14:useLocalDpi xmlns:a14="http://schemas.microsoft.com/office/drawing/2010/main" val="0"/>
@@ -13039,7 +14784,7 @@
                     <pic:cNvPicPr/>
                   </pic:nvPicPr>
                   <pic:blipFill>
-                    <a:blip r:embed="rId74"/>
+                    <a:blip r:embed="rId72"/>
                     <a:stretch>
                       <a:fillRect/>
                     </a:stretch>
@@ -13064,8 +14809,13 @@
       <w:pPr>
         <w:pStyle w:val="Heading2"/>
       </w:pPr>
-      <w:r>
-        <w:t>PoweBI Online</w:t>
+      <w:proofErr w:type="spellStart"/>
+      <w:r>
+        <w:t>PoweBI</w:t>
+      </w:r>
+      <w:proofErr w:type="spellEnd"/>
+      <w:r>
+        <w:t xml:space="preserve"> Online</w:t>
       </w:r>
       <w:r>
         <w:t xml:space="preserve"> (Same for Blob and Spark)</w:t>
@@ -13102,12 +14852,33 @@
         <w:t xml:space="preserve">        </w:t>
       </w:r>
       <w:r>
-        <w:t>Click on “Open ‘Customer_Churn_Report (Blob).pbix’ in Power BI” in the above figure or g</w:t>
+        <w:t>Click on “Open ‘</w:t>
+      </w:r>
+      <w:proofErr w:type="spellStart"/>
+      <w:r>
+        <w:t>Customer_Churn_Report</w:t>
+      </w:r>
+      <w:proofErr w:type="spellEnd"/>
+      <w:r>
+        <w:t xml:space="preserve"> (Blob</w:t>
+      </w:r>
+      <w:proofErr w:type="gramStart"/>
+      <w:r>
+        <w:t>).</w:t>
+      </w:r>
+      <w:proofErr w:type="spellStart"/>
+      <w:r>
+        <w:t>pbix</w:t>
+      </w:r>
+      <w:proofErr w:type="spellEnd"/>
+      <w:proofErr w:type="gramEnd"/>
+      <w:r>
+        <w:t>’ in Power BI” in the above figure or g</w:t>
       </w:r>
       <w:r>
         <w:t xml:space="preserve">o to </w:t>
       </w:r>
-      <w:hyperlink r:id="rId75" w:history="1">
+      <w:hyperlink r:id="rId73" w:history="1">
         <w:r>
           <w:rPr>
             <w:rStyle w:val="Hyperlink"/>
@@ -13137,7 +14908,23 @@
         <w:t xml:space="preserve">        </w:t>
       </w:r>
       <w:r>
-        <w:t>The published reports will be listed under “Reports” section, so you will see two reports are published in our demo “Customer_Churn_Report (Blob)” and “Customer_Churn_Report (Spark)”</w:t>
+        <w:t>The published reports will be listed under “Reports” section, so you will see two reports are published in our demo “</w:t>
+      </w:r>
+      <w:proofErr w:type="spellStart"/>
+      <w:r>
+        <w:t>Customer_Churn_Report</w:t>
+      </w:r>
+      <w:proofErr w:type="spellEnd"/>
+      <w:r>
+        <w:t xml:space="preserve"> (Blob)” and “</w:t>
+      </w:r>
+      <w:proofErr w:type="spellStart"/>
+      <w:r>
+        <w:t>Customer_Churn_Report</w:t>
+      </w:r>
+      <w:proofErr w:type="spellEnd"/>
+      <w:r>
+        <w:t xml:space="preserve"> (Spark)”</w:t>
       </w:r>
       <w:r>
         <w:t>.</w:t>
@@ -13163,8 +14950,13 @@
         <w:t xml:space="preserve">        </w:t>
       </w:r>
       <w:r>
-        <w:t>Click “Reports” -&gt; “Customer_Churn_Report</w:t>
-      </w:r>
+        <w:t>Click “Reports” -&gt; “</w:t>
+      </w:r>
+      <w:proofErr w:type="spellStart"/>
+      <w:r>
+        <w:t>Customer_Churn_Report</w:t>
+      </w:r>
+      <w:proofErr w:type="spellEnd"/>
       <w:r>
         <w:t xml:space="preserve"> (</w:t>
       </w:r>
@@ -13225,7 +15017,7 @@
                     <pic:cNvPicPr/>
                   </pic:nvPicPr>
                   <pic:blipFill>
-                    <a:blip r:embed="rId76"/>
+                    <a:blip r:embed="rId74"/>
                     <a:stretch>
                       <a:fillRect/>
                     </a:stretch>
@@ -13368,7 +15160,23 @@
           <w:rStyle w:val="InstructionsChar"/>
           <w:rFonts w:eastAsia="SimSun"/>
         </w:rPr>
-        <w:t>click on the “Count of UserId by Region” while talking</w:t>
+        <w:t xml:space="preserve">click on the “Count of </w:t>
+      </w:r>
+      <w:proofErr w:type="spellStart"/>
+      <w:r>
+        <w:rPr>
+          <w:rStyle w:val="InstructionsChar"/>
+          <w:rFonts w:eastAsia="SimSun"/>
+        </w:rPr>
+        <w:t>UserId</w:t>
+      </w:r>
+      <w:proofErr w:type="spellEnd"/>
+      <w:r>
+        <w:rPr>
+          <w:rStyle w:val="InstructionsChar"/>
+          <w:rFonts w:eastAsia="SimSun"/>
+        </w:rPr>
+        <w:t xml:space="preserve"> by Region” while talking</w:t>
       </w:r>
       <w:r>
         <w:t>)</w:t>
@@ -13410,7 +15218,7 @@
                     <pic:cNvPicPr/>
                   </pic:nvPicPr>
                   <pic:blipFill>
-                    <a:blip r:embed="rId77">
+                    <a:blip r:embed="rId75">
                       <a:extLst>
                         <a:ext uri="{28A0092B-C50C-407E-A947-70E740481C1C}">
                           <a14:useLocalDpi xmlns:a14="http://schemas.microsoft.com/office/drawing/2010/main" val="0"/>
@@ -13541,7 +15349,7 @@
                     <pic:cNvPicPr/>
                   </pic:nvPicPr>
                   <pic:blipFill>
-                    <a:blip r:embed="rId78" cstate="print">
+                    <a:blip r:embed="rId76" cstate="print">
                       <a:extLst>
                         <a:ext uri="{28A0092B-C50C-407E-A947-70E740481C1C}">
                           <a14:useLocalDpi xmlns:a14="http://schemas.microsoft.com/office/drawing/2010/main" val="0"/>
@@ -13588,8 +15396,6 @@
       <w:r>
         <w:t>every</w:t>
       </w:r>
-      <w:bookmarkStart w:id="0" w:name="_GoBack"/>
-      <w:bookmarkEnd w:id="0"/>
       <w:r>
         <w:t>thing.</w:t>
       </w:r>
@@ -13604,7 +15410,7 @@
       </w:pPr>
     </w:p>
     <w:sectPr>
-      <w:footerReference w:type="default" r:id="rId79"/>
+      <w:footerReference w:type="default" r:id="rId77"/>
       <w:pgSz w:w="12240" w:h="15840"/>
       <w:pgMar w:top="1440" w:right="1440" w:bottom="1440" w:left="1440" w:header="720" w:footer="720" w:gutter="0"/>
       <w:cols w:space="720"/>
@@ -13615,7 +15421,7 @@
 </file>
 
 <file path=word/endnotes.xml><?xml version="1.0" encoding="utf-8"?>
-<w:endnotes xmlns:wpc="http://schemas.microsoft.com/office/word/2010/wordprocessingCanvas" xmlns:cx="http://schemas.microsoft.com/office/drawing/2014/chartex" xmlns:cx1="http://schemas.microsoft.com/office/drawing/2015/9/8/chartex" xmlns:cx2="http://schemas.microsoft.com/office/drawing/2015/10/21/chartex" xmlns:mc="http://schemas.openxmlformats.org/markup-compatibility/2006" xmlns:o="urn:schemas-microsoft-com:office:office" xmlns:r="http://schemas.openxmlformats.org/officeDocument/2006/relationships" xmlns:m="http://schemas.openxmlformats.org/officeDocument/2006/math" xmlns:v="urn:schemas-microsoft-com:vml" xmlns:wp14="http://schemas.microsoft.com/office/word/2010/wordprocessingDrawing" xmlns:wp="http://schemas.openxmlformats.org/drawingml/2006/wordprocessingDrawing" xmlns:w10="urn:schemas-microsoft-com:office:word" xmlns:w="http://schemas.openxmlformats.org/wordprocessingml/2006/main" xmlns:w14="http://schemas.microsoft.com/office/word/2010/wordml" xmlns:w15="http://schemas.microsoft.com/office/word/2012/wordml" xmlns:w16se="http://schemas.microsoft.com/office/word/2015/wordml/symex" xmlns:wpg="http://schemas.microsoft.com/office/word/2010/wordprocessingGroup" xmlns:wpi="http://schemas.microsoft.com/office/word/2010/wordprocessingInk" xmlns:wne="http://schemas.microsoft.com/office/word/2006/wordml" xmlns:wps="http://schemas.microsoft.com/office/word/2010/wordprocessingShape" mc:Ignorable="w14 w15 w16se wp14">
+<w:endnotes xmlns:wpc="http://schemas.microsoft.com/office/word/2010/wordprocessingCanvas" xmlns:cx="http://schemas.microsoft.com/office/drawing/2014/chartex" xmlns:cx1="http://schemas.microsoft.com/office/drawing/2015/9/8/chartex" xmlns:cx2="http://schemas.microsoft.com/office/drawing/2015/10/21/chartex" xmlns:cx3="http://schemas.microsoft.com/office/drawing/2016/5/9/chartex" xmlns:cx4="http://schemas.microsoft.com/office/drawing/2016/5/10/chartex" xmlns:cx5="http://schemas.microsoft.com/office/drawing/2016/5/11/chartex" xmlns:mc="http://schemas.openxmlformats.org/markup-compatibility/2006" xmlns:o="urn:schemas-microsoft-com:office:office" xmlns:r="http://schemas.openxmlformats.org/officeDocument/2006/relationships" xmlns:m="http://schemas.openxmlformats.org/officeDocument/2006/math" xmlns:v="urn:schemas-microsoft-com:vml" xmlns:wp14="http://schemas.microsoft.com/office/word/2010/wordprocessingDrawing" xmlns:wp="http://schemas.openxmlformats.org/drawingml/2006/wordprocessingDrawing" xmlns:w10="urn:schemas-microsoft-com:office:word" xmlns:w="http://schemas.openxmlformats.org/wordprocessingml/2006/main" xmlns:w14="http://schemas.microsoft.com/office/word/2010/wordml" xmlns:w15="http://schemas.microsoft.com/office/word/2012/wordml" xmlns:w16se="http://schemas.microsoft.com/office/word/2015/wordml/symex" xmlns:wpg="http://schemas.microsoft.com/office/word/2010/wordprocessingGroup" xmlns:wpi="http://schemas.microsoft.com/office/word/2010/wordprocessingInk" xmlns:wne="http://schemas.microsoft.com/office/word/2006/wordml" xmlns:wps="http://schemas.microsoft.com/office/word/2010/wordprocessingShape" mc:Ignorable="w14 w15 w16se wp14">
   <w:endnote w:type="separator" w:id="-1">
     <w:p>
       <w:pPr>
@@ -13640,7 +15446,7 @@
 </file>
 
 <file path=word/footer1.xml><?xml version="1.0" encoding="utf-8"?>
-<w:ftr xmlns:wpc="http://schemas.microsoft.com/office/word/2010/wordprocessingCanvas" xmlns:cx="http://schemas.microsoft.com/office/drawing/2014/chartex" xmlns:cx1="http://schemas.microsoft.com/office/drawing/2015/9/8/chartex" xmlns:cx2="http://schemas.microsoft.com/office/drawing/2015/10/21/chartex" xmlns:mc="http://schemas.openxmlformats.org/markup-compatibility/2006" xmlns:o="urn:schemas-microsoft-com:office:office" xmlns:r="http://schemas.openxmlformats.org/officeDocument/2006/relationships" xmlns:m="http://schemas.openxmlformats.org/officeDocument/2006/math" xmlns:v="urn:schemas-microsoft-com:vml" xmlns:wp14="http://schemas.microsoft.com/office/word/2010/wordprocessingDrawing" xmlns:wp="http://schemas.openxmlformats.org/drawingml/2006/wordprocessingDrawing" xmlns:w10="urn:schemas-microsoft-com:office:word" xmlns:w="http://schemas.openxmlformats.org/wordprocessingml/2006/main" xmlns:w14="http://schemas.microsoft.com/office/word/2010/wordml" xmlns:w15="http://schemas.microsoft.com/office/word/2012/wordml" xmlns:w16se="http://schemas.microsoft.com/office/word/2015/wordml/symex" xmlns:wpg="http://schemas.microsoft.com/office/word/2010/wordprocessingGroup" xmlns:wpi="http://schemas.microsoft.com/office/word/2010/wordprocessingInk" xmlns:wne="http://schemas.microsoft.com/office/word/2006/wordml" xmlns:wps="http://schemas.microsoft.com/office/word/2010/wordprocessingShape" mc:Ignorable="w14 w15 w16se wp14">
+<w:ftr xmlns:wpc="http://schemas.microsoft.com/office/word/2010/wordprocessingCanvas" xmlns:cx="http://schemas.microsoft.com/office/drawing/2014/chartex" xmlns:cx1="http://schemas.microsoft.com/office/drawing/2015/9/8/chartex" xmlns:cx2="http://schemas.microsoft.com/office/drawing/2015/10/21/chartex" xmlns:cx3="http://schemas.microsoft.com/office/drawing/2016/5/9/chartex" xmlns:cx4="http://schemas.microsoft.com/office/drawing/2016/5/10/chartex" xmlns:cx5="http://schemas.microsoft.com/office/drawing/2016/5/11/chartex" xmlns:mc="http://schemas.openxmlformats.org/markup-compatibility/2006" xmlns:o="urn:schemas-microsoft-com:office:office" xmlns:r="http://schemas.openxmlformats.org/officeDocument/2006/relationships" xmlns:m="http://schemas.openxmlformats.org/officeDocument/2006/math" xmlns:v="urn:schemas-microsoft-com:vml" xmlns:wp14="http://schemas.microsoft.com/office/word/2010/wordprocessingDrawing" xmlns:wp="http://schemas.openxmlformats.org/drawingml/2006/wordprocessingDrawing" xmlns:w10="urn:schemas-microsoft-com:office:word" xmlns:w="http://schemas.openxmlformats.org/wordprocessingml/2006/main" xmlns:w14="http://schemas.microsoft.com/office/word/2010/wordml" xmlns:w15="http://schemas.microsoft.com/office/word/2012/wordml" xmlns:w16se="http://schemas.microsoft.com/office/word/2015/wordml/symex" xmlns:wpg="http://schemas.microsoft.com/office/word/2010/wordprocessingGroup" xmlns:wpi="http://schemas.microsoft.com/office/word/2010/wordprocessingInk" xmlns:wne="http://schemas.microsoft.com/office/word/2006/wordml" xmlns:wps="http://schemas.microsoft.com/office/word/2010/wordprocessingShape" mc:Ignorable="w14 w15 w16se wp14">
   <w:p>
     <w:pPr>
       <w:pStyle w:val="Footer"/>
@@ -13781,7 +15587,7 @@
         <w:sz w:val="20"/>
         <w:szCs w:val="20"/>
       </w:rPr>
-      <w:t>34</w:t>
+      <w:t>32</w:t>
     </w:r>
     <w:r>
       <w:rPr>
@@ -13798,7 +15604,7 @@
 </file>
 
 <file path=word/footnotes.xml><?xml version="1.0" encoding="utf-8"?>
-<w:footnotes xmlns:wpc="http://schemas.microsoft.com/office/word/2010/wordprocessingCanvas" xmlns:cx="http://schemas.microsoft.com/office/drawing/2014/chartex" xmlns:cx1="http://schemas.microsoft.com/office/drawing/2015/9/8/chartex" xmlns:cx2="http://schemas.microsoft.com/office/drawing/2015/10/21/chartex" xmlns:mc="http://schemas.openxmlformats.org/markup-compatibility/2006" xmlns:o="urn:schemas-microsoft-com:office:office" xmlns:r="http://schemas.openxmlformats.org/officeDocument/2006/relationships" xmlns:m="http://schemas.openxmlformats.org/officeDocument/2006/math" xmlns:v="urn:schemas-microsoft-com:vml" xmlns:wp14="http://schemas.microsoft.com/office/word/2010/wordprocessingDrawing" xmlns:wp="http://schemas.openxmlformats.org/drawingml/2006/wordprocessingDrawing" xmlns:w10="urn:schemas-microsoft-com:office:word" xmlns:w="http://schemas.openxmlformats.org/wordprocessingml/2006/main" xmlns:w14="http://schemas.microsoft.com/office/word/2010/wordml" xmlns:w15="http://schemas.microsoft.com/office/word/2012/wordml" xmlns:w16se="http://schemas.microsoft.com/office/word/2015/wordml/symex" xmlns:wpg="http://schemas.microsoft.com/office/word/2010/wordprocessingGroup" xmlns:wpi="http://schemas.microsoft.com/office/word/2010/wordprocessingInk" xmlns:wne="http://schemas.microsoft.com/office/word/2006/wordml" xmlns:wps="http://schemas.microsoft.com/office/word/2010/wordprocessingShape" mc:Ignorable="w14 w15 w16se wp14">
+<w:footnotes xmlns:wpc="http://schemas.microsoft.com/office/word/2010/wordprocessingCanvas" xmlns:cx="http://schemas.microsoft.com/office/drawing/2014/chartex" xmlns:cx1="http://schemas.microsoft.com/office/drawing/2015/9/8/chartex" xmlns:cx2="http://schemas.microsoft.com/office/drawing/2015/10/21/chartex" xmlns:cx3="http://schemas.microsoft.com/office/drawing/2016/5/9/chartex" xmlns:cx4="http://schemas.microsoft.com/office/drawing/2016/5/10/chartex" xmlns:cx5="http://schemas.microsoft.com/office/drawing/2016/5/11/chartex" xmlns:mc="http://schemas.openxmlformats.org/markup-compatibility/2006" xmlns:o="urn:schemas-microsoft-com:office:office" xmlns:r="http://schemas.openxmlformats.org/officeDocument/2006/relationships" xmlns:m="http://schemas.openxmlformats.org/officeDocument/2006/math" xmlns:v="urn:schemas-microsoft-com:vml" xmlns:wp14="http://schemas.microsoft.com/office/word/2010/wordprocessingDrawing" xmlns:wp="http://schemas.openxmlformats.org/drawingml/2006/wordprocessingDrawing" xmlns:w10="urn:schemas-microsoft-com:office:word" xmlns:w="http://schemas.openxmlformats.org/wordprocessingml/2006/main" xmlns:w14="http://schemas.microsoft.com/office/word/2010/wordml" xmlns:w15="http://schemas.microsoft.com/office/word/2012/wordml" xmlns:w16se="http://schemas.microsoft.com/office/word/2015/wordml/symex" xmlns:wpg="http://schemas.microsoft.com/office/word/2010/wordprocessingGroup" xmlns:wpi="http://schemas.microsoft.com/office/word/2010/wordprocessingInk" xmlns:wne="http://schemas.microsoft.com/office/word/2006/wordml" xmlns:wps="http://schemas.microsoft.com/office/word/2010/wordprocessingShape" mc:Ignorable="w14 w15 w16se wp14">
   <w:footnote w:type="separator" w:id="-1">
     <w:p>
       <w:pPr>
@@ -13823,7 +15629,7 @@
 </file>
 
 <file path=word/numbering.xml><?xml version="1.0" encoding="utf-8"?>
-<w:numbering xmlns:wpc="http://schemas.microsoft.com/office/word/2010/wordprocessingCanvas" xmlns:cx="http://schemas.microsoft.com/office/drawing/2014/chartex" xmlns:cx1="http://schemas.microsoft.com/office/drawing/2015/9/8/chartex" xmlns:cx2="http://schemas.microsoft.com/office/drawing/2015/10/21/chartex" xmlns:mc="http://schemas.openxmlformats.org/markup-compatibility/2006" xmlns:o="urn:schemas-microsoft-com:office:office" xmlns:r="http://schemas.openxmlformats.org/officeDocument/2006/relationships" xmlns:m="http://schemas.openxmlformats.org/officeDocument/2006/math" xmlns:v="urn:schemas-microsoft-com:vml" xmlns:wp14="http://schemas.microsoft.com/office/word/2010/wordprocessingDrawing" xmlns:wp="http://schemas.openxmlformats.org/drawingml/2006/wordprocessingDrawing" xmlns:w10="urn:schemas-microsoft-com:office:word" xmlns:w="http://schemas.openxmlformats.org/wordprocessingml/2006/main" xmlns:w14="http://schemas.microsoft.com/office/word/2010/wordml" xmlns:w15="http://schemas.microsoft.com/office/word/2012/wordml" xmlns:w16se="http://schemas.microsoft.com/office/word/2015/wordml/symex" xmlns:wpg="http://schemas.microsoft.com/office/word/2010/wordprocessingGroup" xmlns:wpi="http://schemas.microsoft.com/office/word/2010/wordprocessingInk" xmlns:wne="http://schemas.microsoft.com/office/word/2006/wordml" xmlns:wps="http://schemas.microsoft.com/office/word/2010/wordprocessingShape" mc:Ignorable="w14 w15 w16se wp14">
+<w:numbering xmlns:wpc="http://schemas.microsoft.com/office/word/2010/wordprocessingCanvas" xmlns:cx="http://schemas.microsoft.com/office/drawing/2014/chartex" xmlns:cx1="http://schemas.microsoft.com/office/drawing/2015/9/8/chartex" xmlns:cx2="http://schemas.microsoft.com/office/drawing/2015/10/21/chartex" xmlns:cx3="http://schemas.microsoft.com/office/drawing/2016/5/9/chartex" xmlns:cx4="http://schemas.microsoft.com/office/drawing/2016/5/10/chartex" xmlns:cx5="http://schemas.microsoft.com/office/drawing/2016/5/11/chartex" xmlns:mc="http://schemas.openxmlformats.org/markup-compatibility/2006" xmlns:o="urn:schemas-microsoft-com:office:office" xmlns:r="http://schemas.openxmlformats.org/officeDocument/2006/relationships" xmlns:m="http://schemas.openxmlformats.org/officeDocument/2006/math" xmlns:v="urn:schemas-microsoft-com:vml" xmlns:wp14="http://schemas.microsoft.com/office/word/2010/wordprocessingDrawing" xmlns:wp="http://schemas.openxmlformats.org/drawingml/2006/wordprocessingDrawing" xmlns:w10="urn:schemas-microsoft-com:office:word" xmlns:w="http://schemas.openxmlformats.org/wordprocessingml/2006/main" xmlns:w14="http://schemas.microsoft.com/office/word/2010/wordml" xmlns:w15="http://schemas.microsoft.com/office/word/2012/wordml" xmlns:w16se="http://schemas.microsoft.com/office/word/2015/wordml/symex" xmlns:wpg="http://schemas.microsoft.com/office/word/2010/wordprocessingGroup" xmlns:wpi="http://schemas.microsoft.com/office/word/2010/wordprocessingInk" xmlns:wne="http://schemas.microsoft.com/office/word/2006/wordml" xmlns:wps="http://schemas.microsoft.com/office/word/2010/wordprocessingShape" mc:Ignorable="w14 w15 w16se wp14">
   <w:abstractNum w:abstractNumId="0" w15:restartNumberingAfterBreak="0">
     <w:nsid w:val="034A4FC5"/>
     <w:multiLevelType w:val="hybridMultilevel"/>
@@ -16756,7 +18562,7 @@
       </w:pPr>
     </w:pPrDefault>
   </w:docDefaults>
-  <w:latentStyles w:defLockedState="0" w:defUIPriority="99" w:defSemiHidden="0" w:defUnhideWhenUsed="0" w:defQFormat="0" w:count="372">
+  <w:latentStyles w:defLockedState="0" w:defUIPriority="99" w:defSemiHidden="0" w:defUnhideWhenUsed="0" w:defQFormat="0" w:count="374">
     <w:lsdException w:name="Normal" w:uiPriority="0" w:qFormat="1"/>
     <w:lsdException w:name="heading 1" w:uiPriority="9" w:qFormat="1"/>
     <w:lsdException w:name="heading 2" w:semiHidden="1" w:uiPriority="9" w:unhideWhenUsed="1" w:qFormat="1"/>
@@ -16862,7 +18668,6 @@
     <w:lsdException w:name="HTML Sample" w:semiHidden="1" w:unhideWhenUsed="1"/>
     <w:lsdException w:name="HTML Typewriter" w:semiHidden="1" w:unhideWhenUsed="1"/>
     <w:lsdException w:name="HTML Variable" w:semiHidden="1" w:unhideWhenUsed="1"/>
-    <w:lsdException w:name="Normal Table" w:semiHidden="1" w:unhideWhenUsed="1"/>
     <w:lsdException w:name="annotation subject" w:semiHidden="1" w:unhideWhenUsed="1"/>
     <w:lsdException w:name="No List" w:semiHidden="1" w:unhideWhenUsed="1"/>
     <w:lsdException w:name="Outline List 1" w:semiHidden="1" w:unhideWhenUsed="1"/>
@@ -16908,11 +18713,9 @@
     <w:lsdException w:name="Table Subtle 1" w:semiHidden="1" w:unhideWhenUsed="1"/>
     <w:lsdException w:name="Table Subtle 2" w:semiHidden="1" w:unhideWhenUsed="1"/>
     <w:lsdException w:name="Table Web 1" w:semiHidden="1" w:unhideWhenUsed="1"/>
-    <w:lsdException w:name="Table Web 2" w:semiHidden="1" w:unhideWhenUsed="1"/>
     <w:lsdException w:name="Table Web 3" w:semiHidden="1" w:unhideWhenUsed="1"/>
     <w:lsdException w:name="Balloon Text" w:semiHidden="1" w:unhideWhenUsed="1"/>
     <w:lsdException w:name="Table Grid" w:uiPriority="39"/>
-    <w:lsdException w:name="Table Theme" w:semiHidden="1" w:unhideWhenUsed="1"/>
     <w:lsdException w:name="Placeholder Text" w:semiHidden="1"/>
     <w:lsdException w:name="No Spacing" w:uiPriority="1" w:qFormat="1"/>
     <w:lsdException w:name="Light Shading" w:uiPriority="60"/>
@@ -17129,6 +18932,8 @@
     <w:lsdException w:name="List Table 6 Colorful Accent 6" w:uiPriority="51"/>
     <w:lsdException w:name="List Table 7 Colorful Accent 6" w:uiPriority="52"/>
     <w:lsdException w:name="Mention" w:semiHidden="1" w:unhideWhenUsed="1"/>
+    <w:lsdException w:name="Smart Hyperlink" w:semiHidden="1" w:unhideWhenUsed="1"/>
+    <w:lsdException w:name="Hashtag" w:semiHidden="1" w:unhideWhenUsed="1"/>
   </w:latentStyles>
   <w:style w:type="paragraph" w:default="1" w:styleId="Normal">
     <w:name w:val="Normal"/>
@@ -18014,6 +19819,24 @@
 </file>
 
 <file path=customXml/item1.xml><?xml version="1.0" encoding="utf-8"?>
+<?mso-contentType ?>
+<FormTemplates xmlns="http://schemas.microsoft.com/sharepoint/v3/contenttype/forms">
+  <Display>DocumentLibraryForm</Display>
+  <Edit>DocumentLibraryForm</Edit>
+  <New>DocumentLibraryForm</New>
+</FormTemplates>
+</file>
+
+<file path=customXml/item2.xml><?xml version="1.0" encoding="utf-8"?>
+<p:properties xmlns:p="http://schemas.microsoft.com/office/2006/metadata/properties" xmlns:xsi="http://www.w3.org/2001/XMLSchema-instance" xmlns:pc="http://schemas.microsoft.com/office/infopath/2007/PartnerControls">
+  <documentManagement>
+    <_ip_UnifiedCompliancePolicyUIAction xmlns="http://schemas.microsoft.com/sharepoint/v3" xsi:nil="true"/>
+    <_ip_UnifiedCompliancePolicyProperties xmlns="http://schemas.microsoft.com/sharepoint/v3" xsi:nil="true"/>
+  </documentManagement>
+</p:properties>
+</file>
+
+<file path=customXml/item3.xml><?xml version="1.0" encoding="utf-8"?>
 <ct:contentTypeSchema xmlns:ct="http://schemas.microsoft.com/office/2006/metadata/contentType" xmlns:ma="http://schemas.microsoft.com/office/2006/metadata/properties/metaAttributes" ct:_="" ma:_="" ma:contentTypeName="Document" ma:contentTypeID="0x01010087F04871385379499F2DE2943CF3F531" ma:contentTypeVersion="4" ma:contentTypeDescription="Create a new document." ma:contentTypeScope="" ma:versionID="e9dd28ebf362d4e80b8c970ebeefe3a0">
   <xsd:schema xmlns:xsd="http://www.w3.org/2001/XMLSchema" xmlns:xs="http://www.w3.org/2001/XMLSchema" xmlns:p="http://schemas.microsoft.com/office/2006/metadata/properties" xmlns:ns1="http://schemas.microsoft.com/sharepoint/v3" xmlns:ns2="b1dcf5e4-b140-464e-ad28-2eb3e755d828" targetNamespace="http://schemas.microsoft.com/office/2006/metadata/properties" ma:root="true" ma:fieldsID="03b8be3648692d7b724f1e1961529e5c" ns1:_="" ns2:_="">
     <xsd:import namespace="http://schemas.microsoft.com/sharepoint/v3"/>
@@ -18178,29 +20001,29 @@
 </ct:contentTypeSchema>
 </file>
 
-<file path=customXml/item2.xml><?xml version="1.0" encoding="utf-8"?>
-<?mso-contentType ?>
-<FormTemplates xmlns="http://schemas.microsoft.com/sharepoint/v3/contenttype/forms">
-  <Display>DocumentLibraryForm</Display>
-  <Edit>DocumentLibraryForm</Edit>
-  <New>DocumentLibraryForm</New>
-</FormTemplates>
-</file>
-
-<file path=customXml/item3.xml><?xml version="1.0" encoding="utf-8"?>
-<p:properties xmlns:p="http://schemas.microsoft.com/office/2006/metadata/properties" xmlns:xsi="http://www.w3.org/2001/XMLSchema-instance" xmlns:pc="http://schemas.microsoft.com/office/infopath/2007/PartnerControls">
-  <documentManagement>
-    <_ip_UnifiedCompliancePolicyUIAction xmlns="http://schemas.microsoft.com/sharepoint/v3" xsi:nil="true"/>
-    <_ip_UnifiedCompliancePolicyProperties xmlns="http://schemas.microsoft.com/sharepoint/v3" xsi:nil="true"/>
-  </documentManagement>
-</p:properties>
-</file>
-
 <file path=customXml/item4.xml><?xml version="1.0" encoding="utf-8"?>
 <b:Sources xmlns:b="http://schemas.openxmlformats.org/officeDocument/2006/bibliography" xmlns="http://schemas.openxmlformats.org/officeDocument/2006/bibliography" SelectedStyle="\APASixthEditionOfficeOnline.xsl" StyleName="APA" Version="6"/>
 </file>
 
 <file path=customXml/itemProps1.xml><?xml version="1.0" encoding="utf-8"?>
+<ds:datastoreItem xmlns:ds="http://schemas.openxmlformats.org/officeDocument/2006/customXml" ds:itemID="{B51D1B90-7E37-4F2E-94E2-95D479419397}">
+  <ds:schemaRefs>
+    <ds:schemaRef ds:uri="http://schemas.microsoft.com/sharepoint/v3/contenttype/forms"/>
+  </ds:schemaRefs>
+</ds:datastoreItem>
+</file>
+
+<file path=customXml/itemProps2.xml><?xml version="1.0" encoding="utf-8"?>
+<ds:datastoreItem xmlns:ds="http://schemas.openxmlformats.org/officeDocument/2006/customXml" ds:itemID="{8EFB703B-CF8C-49E8-B5DC-B82151F5CD7C}">
+  <ds:schemaRefs>
+    <ds:schemaRef ds:uri="http://schemas.microsoft.com/office/2006/metadata/properties"/>
+    <ds:schemaRef ds:uri="http://schemas.microsoft.com/office/infopath/2007/PartnerControls"/>
+    <ds:schemaRef ds:uri="http://schemas.microsoft.com/sharepoint/v3"/>
+  </ds:schemaRefs>
+</ds:datastoreItem>
+</file>
+
+<file path=customXml/itemProps3.xml><?xml version="1.0" encoding="utf-8"?>
 <ds:datastoreItem xmlns:ds="http://schemas.openxmlformats.org/officeDocument/2006/customXml" ds:itemID="{D3C024C4-06D3-499A-BEB6-77828CD367BF}">
   <ds:schemaRefs>
     <ds:schemaRef ds:uri="http://schemas.microsoft.com/office/2006/metadata/contentType"/>
@@ -18219,26 +20042,8 @@
 </ds:datastoreItem>
 </file>
 
-<file path=customXml/itemProps2.xml><?xml version="1.0" encoding="utf-8"?>
-<ds:datastoreItem xmlns:ds="http://schemas.openxmlformats.org/officeDocument/2006/customXml" ds:itemID="{B51D1B90-7E37-4F2E-94E2-95D479419397}">
-  <ds:schemaRefs>
-    <ds:schemaRef ds:uri="http://schemas.microsoft.com/sharepoint/v3/contenttype/forms"/>
-  </ds:schemaRefs>
-</ds:datastoreItem>
-</file>
-
-<file path=customXml/itemProps3.xml><?xml version="1.0" encoding="utf-8"?>
-<ds:datastoreItem xmlns:ds="http://schemas.openxmlformats.org/officeDocument/2006/customXml" ds:itemID="{8EFB703B-CF8C-49E8-B5DC-B82151F5CD7C}">
-  <ds:schemaRefs>
-    <ds:schemaRef ds:uri="http://schemas.microsoft.com/office/2006/metadata/properties"/>
-    <ds:schemaRef ds:uri="http://schemas.microsoft.com/office/infopath/2007/PartnerControls"/>
-    <ds:schemaRef ds:uri="http://schemas.microsoft.com/sharepoint/v3"/>
-  </ds:schemaRefs>
-</ds:datastoreItem>
-</file>
-
 <file path=customXml/itemProps4.xml><?xml version="1.0" encoding="utf-8"?>
-<ds:datastoreItem xmlns:ds="http://schemas.openxmlformats.org/officeDocument/2006/customXml" ds:itemID="{1F833E52-6F98-4957-8C75-9AB61E5C4F6D}">
+<ds:datastoreItem xmlns:ds="http://schemas.openxmlformats.org/officeDocument/2006/customXml" ds:itemID="{5492DC4A-1F25-4E2E-8508-2C6EDA8F3B1E}">
   <ds:schemaRefs>
     <ds:schemaRef ds:uri="http://schemas.openxmlformats.org/officeDocument/2006/bibliography"/>
   </ds:schemaRefs>

</xml_diff>